<commit_message>
Added documentation for first question
</commit_message>
<xml_diff>
--- a/project1/documentation/documentation.docx
+++ b/project1/documentation/documentation.docx
@@ -1177,7 +1177,7 @@
             <w:pStyle w:val="Heading3"/>
             <w:numPr>
               <w:ilvl w:val="2"/>
-              <w:numId w:val="2"/>
+              <w:numId w:val="1"/>
             </w:numPr>
             <w:spacing w:before="140" w:after="120"/>
             <w:rPr>
@@ -1204,7 +1204,7 @@
           <w:pPr>
             <w:pStyle w:val="Normal"/>
             <w:tabs>
-              <w:tab w:val="clear" w:pos="709"/>
+              <w:tab w:val="clear" w:pos="643"/>
               <w:tab w:val="right" w:pos="9972" w:leader="dot"/>
             </w:tabs>
             <w:rPr/>
@@ -1224,7 +1224,7 @@
             </w:rPr>
             <w:fldChar w:fldCharType="separate"/>
           </w:r>
-          <w:hyperlink w:anchor="1%2519%25CE%2595%25CE%25B9%25CF%2583%25C">
+          <w:hyperlink w:anchor="1%252519%2525CE%252595%2525CE%2525B9%252">
             <w:r>
               <w:rPr>
                 <w:rStyle w:val="IndexLink"/>
@@ -1239,12 +1239,12 @@
           <w:pPr>
             <w:pStyle w:val="Normal"/>
             <w:tabs>
-              <w:tab w:val="clear" w:pos="709"/>
+              <w:tab w:val="clear" w:pos="643"/>
               <w:tab w:val="right" w:pos="9972" w:leader="dot"/>
             </w:tabs>
             <w:rPr/>
           </w:pPr>
-          <w:hyperlink w:anchor="1%2519%25CE%2595%25CF%2581%25CF%258E%25C">
+          <w:hyperlink w:anchor="1%252519%2525CE%252595%2525CF%252581%252">
             <w:r>
               <w:rPr>
                 <w:rStyle w:val="IndexLink"/>
@@ -1259,12 +1259,12 @@
           <w:pPr>
             <w:pStyle w:val="Normal"/>
             <w:tabs>
-              <w:tab w:val="clear" w:pos="709"/>
+              <w:tab w:val="clear" w:pos="643"/>
               <w:tab w:val="right" w:pos="9972" w:leader="dot"/>
             </w:tabs>
             <w:rPr/>
           </w:pPr>
-          <w:hyperlink w:anchor="1%2519%25CE%2595%25CF%2581%25CF%258E%251">
+          <w:hyperlink w:anchor="1%252519%2525CE%252595%2525CF%252581%251">
             <w:r>
               <w:rPr>
                 <w:rStyle w:val="IndexLink"/>
@@ -1279,12 +1279,12 @@
           <w:pPr>
             <w:pStyle w:val="Normal"/>
             <w:tabs>
-              <w:tab w:val="clear" w:pos="709"/>
+              <w:tab w:val="clear" w:pos="643"/>
               <w:tab w:val="right" w:pos="9972" w:leader="dot"/>
             </w:tabs>
             <w:rPr/>
           </w:pPr>
-          <w:hyperlink w:anchor="1%2519%25CE%2595%25CF%2581%25CF%258E%252">
+          <w:hyperlink w:anchor="1%252519%2525CE%252595%2525CF%252581%253">
             <w:r>
               <w:rPr>
                 <w:rStyle w:val="IndexLink"/>
@@ -1299,12 +1299,12 @@
           <w:pPr>
             <w:pStyle w:val="Normal"/>
             <w:tabs>
-              <w:tab w:val="clear" w:pos="709"/>
+              <w:tab w:val="clear" w:pos="643"/>
               <w:tab w:val="right" w:pos="9972" w:leader="dot"/>
             </w:tabs>
             <w:rPr/>
           </w:pPr>
-          <w:hyperlink w:anchor="1%2519%25CE%2595%25CF%2581%25CF%258E%253">
+          <w:hyperlink w:anchor="1%252519%2525CE%252595%2525CF%252581%254">
             <w:r>
               <w:rPr>
                 <w:rStyle w:val="IndexLink"/>
@@ -1348,7 +1348,7 @@
         <w:pStyle w:val="Normal"/>
         <w:numPr>
           <w:ilvl w:val="2"/>
-          <w:numId w:val="2"/>
+          <w:numId w:val="1"/>
         </w:numPr>
         <w:rPr>
           <w:rFonts w:ascii="Times New Roman" w:hAnsi="Times New Roman" w:eastAsia="Noto Sans CJK SC" w:cs="Lohit Marathi"/>
@@ -1361,6 +1361,25 @@
           <w:lang w:val="en-US" w:eastAsia="zh-CN" w:bidi="hi-IN"/>
         </w:rPr>
       </w:pPr>
+      <w:bookmarkStart w:id="0" w:name="__RefHeading___Toc397_996003983"/>
+      <w:bookmarkStart w:id="1" w:name="1%252519Εισαγωγή%252519C"/>
+      <w:bookmarkStart w:id="2" w:name="1%2519Εισαγωγή%2519C"/>
+      <w:bookmarkEnd w:id="0"/>
+      <w:bookmarkEnd w:id="1"/>
+      <w:bookmarkEnd w:id="2"/>
+      <w:r>
+        <w:rPr>
+          <w:rFonts w:eastAsia="Noto Sans CJK SC" w:cs="Lohit Marathi"/>
+          <w:b/>
+          <w:bCs/>
+          <w:color w:val="auto"/>
+          <w:kern w:val="2"/>
+          <w:sz w:val="28"/>
+          <w:szCs w:val="28"/>
+          <w:lang w:val="en-US" w:eastAsia="zh-CN" w:bidi="hi-IN"/>
+        </w:rPr>
+        <w:t>Εισαγωγή</w:t>
+      </w:r>
       <w:r>
         <w:fldChar w:fldCharType="begin"/>
       </w:r>
@@ -1375,10 +1394,8 @@
           <w:color w:val="auto"/>
           <w:lang w:val="en-US" w:eastAsia="zh-CN" w:bidi="hi-IN"/>
         </w:rPr>
-        <w:instrText xml:space="preserve"> TC "Εισαγωγή" \l 1 </w:instrText>
-      </w:r>
-      <w:bookmarkStart w:id="0" w:name="1%19Εισαγωγή%19C"/>
-      <w:bookmarkEnd w:id="0"/>
+        <w:instrText xml:space="preserve"> TC "Εισαγωγή" \l 2 </w:instrText>
+      </w:r>
       <w:r>
         <w:rPr>
           <w:sz w:val="28"/>
@@ -1392,10 +1409,6 @@
         </w:rPr>
         <w:fldChar w:fldCharType="separate"/>
       </w:r>
-      <w:bookmarkStart w:id="1" w:name="__RefHeading___Toc397_996003983"/>
-      <w:bookmarkStart w:id="2" w:name="1%2519Εισαγωγή%2519C"/>
-      <w:bookmarkEnd w:id="1"/>
-      <w:bookmarkEnd w:id="2"/>
       <w:r>
         <w:rPr>
           <w:rFonts w:eastAsia="Noto Sans CJK SC" w:cs="Lohit Marathi"/>
@@ -1407,7 +1420,6 @@
           <w:szCs w:val="28"/>
           <w:lang w:val="en-US" w:eastAsia="zh-CN" w:bidi="hi-IN"/>
         </w:rPr>
-        <w:t>Εισαγωγή</w:t>
       </w:r>
       <w:r>
         <w:rPr>
@@ -1428,7 +1440,7 @@
         <w:pStyle w:val="Normal"/>
         <w:numPr>
           <w:ilvl w:val="0"/>
-          <w:numId w:val="4"/>
+          <w:numId w:val="3"/>
         </w:numPr>
         <w:jc w:val="start"/>
         <w:rPr/>
@@ -1441,8 +1453,21 @@
           <w:szCs w:val="24"/>
           <w:lang w:val="el-GR" w:eastAsia="zh-CN" w:bidi="hi-IN"/>
         </w:rPr>
-        <w:t>Π</w:t>
-      </w:r>
+        <w:t>Ποια τμήματα της άσκησης υλοποιήσατε και ποια όχι</w:t>
+      </w:r>
+    </w:p>
+    <w:p>
+      <w:pPr>
+        <w:pStyle w:val="Normal"/>
+        <w:numPr>
+          <w:ilvl w:val="0"/>
+          <w:numId w:val="3"/>
+        </w:numPr>
+        <w:jc w:val="start"/>
+        <w:rPr>
+          <w:lang w:val="el-GR" w:eastAsia="zh-CN" w:bidi="hi-IN"/>
+        </w:rPr>
+      </w:pPr>
       <w:r>
         <w:rPr>
           <w:b w:val="false"/>
@@ -1451,7 +1476,7 @@
           <w:szCs w:val="24"/>
           <w:lang w:val="el-GR" w:eastAsia="zh-CN" w:bidi="hi-IN"/>
         </w:rPr>
-        <w:t>οια τμήματα της άσκησης υλοποιήσατε και ποια όχι</w:t>
+        <w:t>Ποια δουλεύουν σωστά και ποια δεν δουλεύουν</w:t>
       </w:r>
     </w:p>
     <w:p>
@@ -1459,40 +1484,7 @@
         <w:pStyle w:val="Normal"/>
         <w:numPr>
           <w:ilvl w:val="0"/>
-          <w:numId w:val="4"/>
-        </w:numPr>
-        <w:jc w:val="start"/>
-        <w:rPr>
-          <w:lang w:val="el-GR" w:eastAsia="zh-CN" w:bidi="hi-IN"/>
-        </w:rPr>
-      </w:pPr>
-      <w:r>
-        <w:rPr>
-          <w:b w:val="false"/>
-          <w:bCs w:val="false"/>
-          <w:sz w:val="24"/>
-          <w:szCs w:val="24"/>
-          <w:lang w:val="el-GR" w:eastAsia="zh-CN" w:bidi="hi-IN"/>
-        </w:rPr>
-        <w:t>Π</w:t>
-      </w:r>
-      <w:r>
-        <w:rPr>
-          <w:b w:val="false"/>
-          <w:bCs w:val="false"/>
-          <w:sz w:val="24"/>
-          <w:szCs w:val="24"/>
-          <w:lang w:val="el-GR" w:eastAsia="zh-CN" w:bidi="hi-IN"/>
-        </w:rPr>
-        <w:t>οια δουλεύουν σωστά και ποια δεν δουλεύουν</w:t>
-      </w:r>
-    </w:p>
-    <w:p>
-      <w:pPr>
-        <w:pStyle w:val="Normal"/>
-        <w:numPr>
-          <w:ilvl w:val="0"/>
-          <w:numId w:val="4"/>
+          <w:numId w:val="3"/>
         </w:numPr>
         <w:jc w:val="start"/>
         <w:rPr>
@@ -1552,48 +1544,24 @@
       </w:pPr>
       <w:r>
         <w:rPr>
-          <w:b w:val="false"/>
-          <w:bCs w:val="false"/>
-          <w:sz w:val="24"/>
-          <w:szCs w:val="24"/>
-        </w:rPr>
-      </w:r>
-    </w:p>
-    <w:p>
-      <w:pPr>
-        <w:pStyle w:val="Normal"/>
-        <w:rPr>
-          <w:b/>
-          <w:bCs/>
-          <w:sz w:val="28"/>
-          <w:szCs w:val="28"/>
-        </w:rPr>
-      </w:pPr>
-      <w:r>
-        <w:fldChar w:fldCharType="begin"/>
-      </w:r>
-      <w:r>
-        <w:rPr>
-          <w:sz w:val="28"/>
-          <w:b/>
-          <w:szCs w:val="28"/>
-          <w:bCs/>
-        </w:rPr>
-        <w:instrText xml:space="preserve"> TC "Ερώτημα 1: Shell Scripting" \l 1 </w:instrText>
-      </w:r>
-      <w:bookmarkStart w:id="3" w:name="1%19Ερώτημα_1%3A_Shell_Scripting%19C"/>
+          <w:lang w:val="el-GR" w:eastAsia="zh-CN" w:bidi="hi-IN"/>
+        </w:rPr>
+      </w:r>
+    </w:p>
+    <w:p>
+      <w:pPr>
+        <w:pStyle w:val="Normal"/>
+        <w:rPr>
+          <w:b/>
+          <w:bCs/>
+          <w:sz w:val="28"/>
+          <w:szCs w:val="28"/>
+        </w:rPr>
+      </w:pPr>
+      <w:bookmarkStart w:id="3" w:name="__RefHeading___Toc399_996003983"/>
+      <w:bookmarkStart w:id="4" w:name="1%252519Ερώτημα_1%25253A_Shell_Scripting"/>
+      <w:bookmarkStart w:id="5" w:name="1%2519Ερώτημα_1%253A_Shell_Scripting%251"/>
       <w:bookmarkEnd w:id="3"/>
-      <w:r>
-        <w:rPr>
-          <w:sz w:val="28"/>
-          <w:b/>
-          <w:szCs w:val="28"/>
-          <w:bCs/>
-        </w:rPr>
-        <w:fldChar w:fldCharType="separate"/>
-      </w:r>
-      <w:bookmarkStart w:id="4" w:name="__RefHeading___Toc399_996003983"/>
-      <w:bookmarkStart w:id="5" w:name="1%2519Ερώτημα_1%253A_Shell_Scripting%251"/>
       <w:bookmarkEnd w:id="4"/>
       <w:bookmarkEnd w:id="5"/>
       <w:r>
@@ -1606,6 +1574,35 @@
         <w:t xml:space="preserve">Ερώτημα 1: </w:t>
       </w:r>
       <w:r>
+        <w:fldChar w:fldCharType="begin"/>
+      </w:r>
+      <w:r>
+        <w:rPr>
+          <w:sz w:val="28"/>
+          <w:b/>
+          <w:szCs w:val="28"/>
+          <w:bCs/>
+        </w:rPr>
+        <w:instrText xml:space="preserve"> TC "Ερώτημα 1: Shell Scripting" \l 2 </w:instrText>
+      </w:r>
+      <w:r>
+        <w:rPr>
+          <w:sz w:val="28"/>
+          <w:b/>
+          <w:szCs w:val="28"/>
+          <w:bCs/>
+        </w:rPr>
+        <w:fldChar w:fldCharType="separate"/>
+      </w:r>
+      <w:r>
+        <w:rPr>
+          <w:b/>
+          <w:bCs/>
+          <w:sz w:val="28"/>
+          <w:szCs w:val="28"/>
+        </w:rPr>
+      </w:r>
+      <w:r>
         <w:rPr>
           <w:sz w:val="28"/>
           <w:b/>
@@ -1647,36 +1644,41 @@
     <w:p>
       <w:pPr>
         <w:pStyle w:val="Normal"/>
-        <w:numPr>
-          <w:ilvl w:val="0"/>
-          <w:numId w:val="3"/>
-        </w:numPr>
         <w:bidi w:val="0"/>
         <w:jc w:val="start"/>
-        <w:rPr>
-          <w:lang w:val="el-GR" w:eastAsia="zh-CN" w:bidi="hi-IN"/>
-        </w:rPr>
-      </w:pPr>
-      <w:r>
-        <w:rPr>
-          <w:lang w:val="el-GR" w:eastAsia="zh-CN" w:bidi="hi-IN"/>
-        </w:rPr>
-        <w:t>Σ</w:t>
-      </w:r>
-      <w:r>
-        <w:rPr>
-          <w:lang w:val="el-GR" w:eastAsia="zh-CN" w:bidi="hi-IN"/>
-        </w:rPr>
-        <w:t>ύντομη περιγραφή του σχεδιασμού της υλοποίησης</w:t>
-      </w:r>
-    </w:p>
-    <w:p>
-      <w:pPr>
-        <w:pStyle w:val="Normal"/>
-        <w:numPr>
-          <w:ilvl w:val="0"/>
-          <w:numId w:val="3"/>
-        </w:numPr>
+        <w:rPr/>
+      </w:pPr>
+      <w:r>
+        <w:rPr>
+          <w:lang w:val="el-GR" w:eastAsia="zh-CN" w:bidi="hi-IN"/>
+        </w:rPr>
+        <w:tab/>
+        <w:t xml:space="preserve">Το πρόγραμμα που υλοποιήσαμε για το Ερώτημα 1 αποτελείται από ένα κεντρικό while loop το οποίο τρέχει μέχρι να επιλέξουμε μέσω του case που εμπεριέχεται σε αυτό να κάνουμε έξοδο. Μέσα σε αυτό το loop περιλαμβάνεται η εκτύπωση του μενού και η λήψη της επιλογής του χρήστη για το case statement που ακολουθεί. </w:t>
+      </w:r>
+      <w:r>
+        <w:rPr>
+          <w:lang w:val="el-GR" w:eastAsia="zh-CN" w:bidi="hi-IN"/>
+        </w:rPr>
+        <w:t xml:space="preserve">Το </w:t>
+      </w:r>
+      <w:r>
+        <w:rPr>
+          <w:b/>
+          <w:bCs/>
+          <w:lang w:val="el-GR" w:eastAsia="zh-CN" w:bidi="hi-IN"/>
+        </w:rPr>
+        <w:t>case</w:t>
+      </w:r>
+      <w:r>
+        <w:rPr>
+          <w:lang w:val="el-GR" w:eastAsia="zh-CN" w:bidi="hi-IN"/>
+        </w:rPr>
+        <w:t xml:space="preserve"> statement έχει 6 επιλογές όπου η κάθε μια εκτελεί και μια λειτουργία από αυτές που δίνονται στην εκφώνηση. </w:t>
+      </w:r>
+    </w:p>
+    <w:p>
+      <w:pPr>
+        <w:pStyle w:val="Normal"/>
         <w:bidi w:val="0"/>
         <w:jc w:val="start"/>
         <w:rPr/>
@@ -1685,13 +1687,8 @@
         <w:rPr>
           <w:lang w:val="el-GR" w:eastAsia="zh-CN" w:bidi="hi-IN"/>
         </w:rPr>
-        <w:t>Ε</w:t>
-      </w:r>
-      <w:r>
-        <w:rPr>
-          <w:lang w:val="el-GR" w:eastAsia="zh-CN" w:bidi="hi-IN"/>
-        </w:rPr>
-        <w:t>ν συντομία τα προβλήματα που αντιμετωπίσατε κατά την υλοποίηση της άσκησης και τις προσεγγίσεις της ομάδας για την επίλυση τους</w:t>
+        <w:tab/>
+        <w:t>Για την πρώτη λειτουργία, λαμβάνουμε το path του αρχείου επιχειρήσεων από τον χρήστη και το τοποθετούμε στην μεταβλητή όπου πρέπει να είναι αποθηκευμένο αυτό. Αν το path δεν υπάρχει, εμφανίζεται ενημερωτικό μήνυμα.</w:t>
       </w:r>
     </w:p>
     <w:p>
@@ -1699,16 +1696,328 @@
         <w:pStyle w:val="Normal"/>
         <w:bidi w:val="0"/>
         <w:jc w:val="start"/>
-        <w:rPr>
-          <w:lang w:val="el-GR" w:eastAsia="zh-CN" w:bidi="hi-IN"/>
-        </w:rPr>
-      </w:pPr>
-      <w:r>
-        <w:rPr>
-          <w:b w:val="false"/>
-          <w:bCs w:val="false"/>
-          <w:sz w:val="24"/>
-          <w:szCs w:val="24"/>
+        <w:rPr/>
+      </w:pPr>
+      <w:r>
+        <w:rPr>
+          <w:lang w:val="el-GR" w:eastAsia="zh-CN" w:bidi="hi-IN"/>
+        </w:rPr>
+        <w:tab/>
+        <w:t xml:space="preserve">Για την δεύτερη λειτουργία, </w:t>
+      </w:r>
+      <w:r>
+        <w:rPr>
+          <w:lang w:val="el-GR" w:eastAsia="zh-CN" w:bidi="hi-IN"/>
+        </w:rPr>
+        <w:t xml:space="preserve">λαμβάνουμε τον κωδικό μιας επιχείρησης από τον χρήστη και μέσω της εντολής </w:t>
+      </w:r>
+      <w:r>
+        <w:rPr>
+          <w:b/>
+          <w:bCs/>
+          <w:lang w:val="el-GR" w:eastAsia="zh-CN" w:bidi="hi-IN"/>
+        </w:rPr>
+        <w:t xml:space="preserve">awk </w:t>
+      </w:r>
+      <w:r>
+        <w:rPr>
+          <w:b w:val="false"/>
+          <w:bCs w:val="false"/>
+          <w:lang w:val="el-GR" w:eastAsia="zh-CN" w:bidi="hi-IN"/>
+        </w:rPr>
+        <w:t>βρίσκουμε την γραμμή η οποία έχει ί</w:t>
+      </w:r>
+      <w:r>
+        <w:rPr>
+          <w:b w:val="false"/>
+          <w:bCs w:val="false"/>
+          <w:lang w:val="el-GR" w:eastAsia="zh-CN" w:bidi="hi-IN"/>
+        </w:rPr>
+        <w:t xml:space="preserve">διο </w:t>
+      </w:r>
+      <w:r>
+        <w:rPr>
+          <w:b w:val="false"/>
+          <w:bCs w:val="false"/>
+          <w:lang w:val="el-GR" w:eastAsia="zh-CN" w:bidi="hi-IN"/>
+        </w:rPr>
+        <w:t>κωδικό επιχείρησης με τον δοθέν και τυπώνουμε τα στοιχεία της.</w:t>
+      </w:r>
+    </w:p>
+    <w:p>
+      <w:pPr>
+        <w:pStyle w:val="Normal"/>
+        <w:bidi w:val="0"/>
+        <w:jc w:val="start"/>
+        <w:rPr/>
+      </w:pPr>
+      <w:r>
+        <w:rPr>
+          <w:b w:val="false"/>
+          <w:bCs w:val="false"/>
+          <w:lang w:val="el-GR" w:eastAsia="zh-CN" w:bidi="hi-IN"/>
+        </w:rPr>
+        <w:tab/>
+        <w:t xml:space="preserve">Για την τρίτη λειτουργία,  λαμβάνουμε τον κωδικό μιας επιχείρησης από τον χρήστη </w:t>
+      </w:r>
+      <w:r>
+        <w:rPr>
+          <w:b w:val="false"/>
+          <w:bCs w:val="false"/>
+          <w:lang w:val="el-GR" w:eastAsia="zh-CN" w:bidi="hi-IN"/>
+        </w:rPr>
+        <w:t xml:space="preserve">και το πεδίο το οποίο θέλει να αλλάξει σε αυτή. Έπειτα μετατρέπουμε το πεδίο αυτό στον αριθμό με τον οποίο εμφανίζεται </w:t>
+      </w:r>
+      <w:r>
+        <w:rPr>
+          <w:b w:val="false"/>
+          <w:bCs w:val="false"/>
+          <w:lang w:val="el-GR" w:eastAsia="zh-CN" w:bidi="hi-IN"/>
+        </w:rPr>
+        <w:t>η στήλη του στο csv αρχείο, λαμβάνουμε την νέα τιμή για το πεδίο</w:t>
+      </w:r>
+      <w:r>
+        <w:rPr>
+          <w:b w:val="false"/>
+          <w:bCs w:val="false"/>
+          <w:lang w:val="el-GR" w:eastAsia="zh-CN" w:bidi="hi-IN"/>
+        </w:rPr>
+        <w:t xml:space="preserve"> </w:t>
+      </w:r>
+      <w:r>
+        <w:rPr>
+          <w:b w:val="false"/>
+          <w:bCs w:val="false"/>
+          <w:lang w:val="el-GR" w:eastAsia="zh-CN" w:bidi="hi-IN"/>
+        </w:rPr>
+        <w:t xml:space="preserve">από τον χρήστη και τυπώνουμε την παλιά </w:t>
+      </w:r>
+      <w:r>
+        <w:rPr>
+          <w:b w:val="false"/>
+          <w:bCs w:val="false"/>
+          <w:lang w:val="el-GR" w:eastAsia="zh-CN" w:bidi="hi-IN"/>
+        </w:rPr>
+        <w:t xml:space="preserve">μέσω της </w:t>
+      </w:r>
+      <w:r>
+        <w:rPr>
+          <w:b/>
+          <w:bCs/>
+          <w:lang w:val="el-GR" w:eastAsia="zh-CN" w:bidi="hi-IN"/>
+        </w:rPr>
+        <w:t>awk</w:t>
+      </w:r>
+      <w:r>
+        <w:rPr>
+          <w:b w:val="false"/>
+          <w:bCs w:val="false"/>
+          <w:lang w:val="el-GR" w:eastAsia="zh-CN" w:bidi="hi-IN"/>
+        </w:rPr>
+        <w:t xml:space="preserve">. Σε αυτό το σημείο, αντιμετωπίσαμε το πρόβλημα τροποποίησης πολλαπλών στοιχειών χωρίς να χρειαστεί να αποθηκεύσουμε πρώτα το αρχείο. Έτσι, δημιουργούμε κατά την τροποποίηση του πρώτου στοιχείου </w:t>
+      </w:r>
+      <w:r>
+        <w:rPr>
+          <w:b w:val="false"/>
+          <w:bCs w:val="false"/>
+          <w:lang w:val="el-GR" w:eastAsia="zh-CN" w:bidi="hi-IN"/>
+        </w:rPr>
+        <w:t xml:space="preserve">για ένα αρχείο ένα νέο προσωρινό αρχείο το οποίο είναι αντίγραφο του πρώτου και από την πρώτη τροποποίηση και μετά δουλεύουμε σε αυτό. Άρα για να κάνουμε την επιθυμητή αλλαγή κάθε φορά χρησιμοποιούμε το προσωρινό αρχείο και την εντολή </w:t>
+      </w:r>
+      <w:r>
+        <w:rPr>
+          <w:b/>
+          <w:bCs/>
+          <w:lang w:val="el-GR" w:eastAsia="zh-CN" w:bidi="hi-IN"/>
+        </w:rPr>
+        <w:t>sed</w:t>
+      </w:r>
+      <w:r>
+        <w:rPr>
+          <w:b w:val="false"/>
+          <w:bCs w:val="false"/>
+          <w:lang w:val="el-GR" w:eastAsia="zh-CN" w:bidi="hi-IN"/>
+        </w:rPr>
+        <w:t xml:space="preserve"> η οποία εντοπίζει την γραμμή που βρίσκεται ο κωδικός της επιχείρησης και </w:t>
+      </w:r>
+      <w:r>
+        <w:rPr>
+          <w:b w:val="false"/>
+          <w:bCs w:val="false"/>
+          <w:lang w:val="el-GR" w:eastAsia="zh-CN" w:bidi="hi-IN"/>
+        </w:rPr>
+        <w:t>αντικαθιστά</w:t>
+      </w:r>
+      <w:r>
+        <w:rPr>
+          <w:b w:val="false"/>
+          <w:bCs w:val="false"/>
+          <w:lang w:val="el-GR" w:eastAsia="zh-CN" w:bidi="hi-IN"/>
+        </w:rPr>
+        <w:t xml:space="preserve"> με την βοήθεια του αριθμού του πεδίου </w:t>
+      </w:r>
+      <w:r>
+        <w:rPr>
+          <w:b w:val="false"/>
+          <w:bCs w:val="false"/>
+          <w:lang w:val="el-GR" w:eastAsia="zh-CN" w:bidi="hi-IN"/>
+        </w:rPr>
+        <w:t xml:space="preserve">την κατάλληλη στήλη. Το επόμενο πρόβλημα που αντιμετωπίσαμε είναι η αλλαγή του πεδίου ID το οποίο αν αλλάξει προκαλεί προβλημα στην εκτύπωση της νέας τιμής </w:t>
+      </w:r>
+      <w:r>
+        <w:rPr>
+          <w:b w:val="false"/>
+          <w:bCs w:val="false"/>
+          <w:lang w:val="el-GR" w:eastAsia="zh-CN" w:bidi="hi-IN"/>
+        </w:rPr>
+        <w:t xml:space="preserve">μέσω της </w:t>
+      </w:r>
+      <w:r>
+        <w:rPr>
+          <w:b/>
+          <w:bCs/>
+          <w:lang w:val="el-GR" w:eastAsia="zh-CN" w:bidi="hi-IN"/>
+        </w:rPr>
+        <w:t>awk</w:t>
+      </w:r>
+      <w:r>
+        <w:rPr>
+          <w:b w:val="false"/>
+          <w:bCs w:val="false"/>
+          <w:lang w:val="el-GR" w:eastAsia="zh-CN" w:bidi="hi-IN"/>
+        </w:rPr>
+        <w:t>. Για την αντιμετώπιση αυτού υλοποιήσαμε σε περίπτωση αλλαγής του ID να ενημερώνεται και η μεταβλητή που κρατά τον κωδικό της επιχείρησης.</w:t>
+      </w:r>
+    </w:p>
+    <w:p>
+      <w:pPr>
+        <w:pStyle w:val="Normal"/>
+        <w:bidi w:val="0"/>
+        <w:jc w:val="start"/>
+        <w:rPr/>
+      </w:pPr>
+      <w:r>
+        <w:rPr>
+          <w:b w:val="false"/>
+          <w:bCs w:val="false"/>
+          <w:lang w:val="el-GR" w:eastAsia="zh-CN" w:bidi="hi-IN"/>
+        </w:rPr>
+        <w:tab/>
+        <w:t xml:space="preserve">Για την τέταρτη λειτουργία, </w:t>
+      </w:r>
+      <w:r>
+        <w:rPr>
+          <w:b w:val="false"/>
+          <w:bCs w:val="false"/>
+          <w:lang w:val="el-GR" w:eastAsia="zh-CN" w:bidi="hi-IN"/>
+        </w:rPr>
+        <w:t xml:space="preserve">χρησιμοποιούμε την εντολή </w:t>
+      </w:r>
+      <w:r>
+        <w:rPr>
+          <w:b/>
+          <w:bCs/>
+          <w:lang w:val="el-GR" w:eastAsia="zh-CN" w:bidi="hi-IN"/>
+        </w:rPr>
+        <w:t xml:space="preserve">more </w:t>
+      </w:r>
+      <w:r>
+        <w:rPr>
+          <w:b w:val="false"/>
+          <w:bCs w:val="false"/>
+          <w:lang w:val="el-GR" w:eastAsia="zh-CN" w:bidi="hi-IN"/>
+        </w:rPr>
+        <w:t>για το αρχείο που έχουμε επιλέξει ή έχει υποστεί επεξεργασία.</w:t>
+      </w:r>
+    </w:p>
+    <w:p>
+      <w:pPr>
+        <w:pStyle w:val="Normal"/>
+        <w:bidi w:val="0"/>
+        <w:jc w:val="start"/>
+        <w:rPr/>
+      </w:pPr>
+      <w:r>
+        <w:rPr>
+          <w:b w:val="false"/>
+          <w:bCs w:val="false"/>
+          <w:lang w:val="el-GR" w:eastAsia="zh-CN" w:bidi="hi-IN"/>
+        </w:rPr>
+        <w:tab/>
+        <w:t xml:space="preserve">Για την πέμπτη λειτουργία, </w:t>
+      </w:r>
+      <w:r>
+        <w:rPr>
+          <w:b w:val="false"/>
+          <w:bCs w:val="false"/>
+          <w:lang w:val="el-GR" w:eastAsia="zh-CN" w:bidi="hi-IN"/>
+        </w:rPr>
+        <w:t>λαμβάνουμε το path ό</w:t>
+      </w:r>
+      <w:r>
+        <w:rPr>
+          <w:b w:val="false"/>
+          <w:bCs w:val="false"/>
+          <w:lang w:val="el-GR" w:eastAsia="zh-CN" w:bidi="hi-IN"/>
+        </w:rPr>
+        <w:t xml:space="preserve">που θα αποθηκευτεί το αρχείο από τον χρήστη, </w:t>
+      </w:r>
+      <w:r>
+        <w:rPr>
+          <w:b w:val="false"/>
+          <w:bCs w:val="false"/>
+          <w:lang w:val="el-GR" w:eastAsia="zh-CN" w:bidi="hi-IN"/>
+        </w:rPr>
+        <w:t>αν αυτό δεν δοθέι τότε χρησιμοπούμε το προεπιλεγμένο</w:t>
+      </w:r>
+      <w:r>
+        <w:rPr>
+          <w:b w:val="false"/>
+          <w:bCs w:val="false"/>
+          <w:lang w:val="el-GR" w:eastAsia="zh-CN" w:bidi="hi-IN"/>
+        </w:rPr>
+        <w:t xml:space="preserve">. </w:t>
+      </w:r>
+      <w:r>
+        <w:rPr>
+          <w:b w:val="false"/>
+          <w:bCs w:val="false"/>
+          <w:lang w:val="el-GR" w:eastAsia="zh-CN" w:bidi="hi-IN"/>
+        </w:rPr>
+        <w:t>Για την αποθήκευση, αν το αρχείο έχει υποστεί επεξεργασία (δηλ. είναι πλεον το προσωρινό) τότε αποθηκεύεται, αλλιώς δεν γίνεται τίποτα.</w:t>
+      </w:r>
+    </w:p>
+    <w:p>
+      <w:pPr>
+        <w:pStyle w:val="Normal"/>
+        <w:bidi w:val="0"/>
+        <w:jc w:val="start"/>
+        <w:rPr/>
+      </w:pPr>
+      <w:r>
+        <w:rPr>
+          <w:b w:val="false"/>
+          <w:bCs w:val="false"/>
+          <w:lang w:val="el-GR" w:eastAsia="zh-CN" w:bidi="hi-IN"/>
+        </w:rPr>
+        <w:tab/>
+        <w:t>Τέλος, η έκτη λειτουργία αφαιρεί το προσωρινό αρχείο και</w:t>
+        <w:tab/>
+        <w:t>τερματίζει το πρόγραμμα, ενώ αν ο χρήστης δεν έχει δώσει έγκυρη επιλογή στην επιλογή λειτουργίας, του εμφανίζεται ενημερωτικό μήνυμα και μπορεί να επιλέξει ξανά.</w:t>
+      </w:r>
+    </w:p>
+    <w:p>
+      <w:pPr>
+        <w:pStyle w:val="Normal"/>
+        <w:bidi w:val="0"/>
+        <w:jc w:val="start"/>
+        <w:rPr>
+          <w:lang w:val="el-GR" w:eastAsia="zh-CN" w:bidi="hi-IN"/>
+        </w:rPr>
+      </w:pPr>
+      <w:r>
+        <w:rPr>
+          <w:lang w:val="el-GR" w:eastAsia="zh-CN" w:bidi="hi-IN"/>
         </w:rPr>
       </w:r>
     </w:p>
@@ -1726,6 +2035,25 @@
           <w:lang w:val="en-US" w:eastAsia="zh-CN" w:bidi="hi-IN"/>
         </w:rPr>
       </w:pPr>
+      <w:bookmarkStart w:id="6" w:name="__RefHeading___Toc401_996003983"/>
+      <w:bookmarkStart w:id="7" w:name="1%252519Ερώτημα_2%25253A_Διεργασίες%2525"/>
+      <w:bookmarkStart w:id="8" w:name="1%2519Ερώτημα_2%253A_Διεργασίες%2519C"/>
+      <w:bookmarkEnd w:id="6"/>
+      <w:bookmarkEnd w:id="7"/>
+      <w:bookmarkEnd w:id="8"/>
+      <w:r>
+        <w:rPr>
+          <w:rFonts w:eastAsia="Noto Sans CJK SC" w:cs="Lohit Marathi"/>
+          <w:b/>
+          <w:bCs/>
+          <w:color w:val="auto"/>
+          <w:kern w:val="2"/>
+          <w:sz w:val="28"/>
+          <w:szCs w:val="28"/>
+          <w:lang w:val="en-US" w:eastAsia="zh-CN" w:bidi="hi-IN"/>
+        </w:rPr>
+        <w:t>Ερώτημα 2: Διεργασίες</w:t>
+      </w:r>
       <w:r>
         <w:fldChar w:fldCharType="begin"/>
       </w:r>
@@ -1740,10 +2068,8 @@
           <w:color w:val="auto"/>
           <w:lang w:val="en-US" w:eastAsia="zh-CN" w:bidi="hi-IN"/>
         </w:rPr>
-        <w:instrText xml:space="preserve"> TC "Ερώτημα 2: Διεργασίες" \l 1 </w:instrText>
-      </w:r>
-      <w:bookmarkStart w:id="6" w:name="1%19Ερώτημα_2%3A_Διεργασίες%19C"/>
-      <w:bookmarkEnd w:id="6"/>
+        <w:instrText xml:space="preserve"> TC "Ερώτημα 2: Διεργασίες" \l 2 </w:instrText>
+      </w:r>
       <w:r>
         <w:rPr>
           <w:sz w:val="28"/>
@@ -1757,10 +2083,6 @@
         </w:rPr>
         <w:fldChar w:fldCharType="separate"/>
       </w:r>
-      <w:bookmarkStart w:id="7" w:name="__RefHeading___Toc401_996003983"/>
-      <w:bookmarkStart w:id="8" w:name="1%2519Ερώτημα_2%253A_Διεργασίες%2519C"/>
-      <w:bookmarkEnd w:id="7"/>
-      <w:bookmarkEnd w:id="8"/>
       <w:r>
         <w:rPr>
           <w:rFonts w:eastAsia="Noto Sans CJK SC" w:cs="Lohit Marathi"/>
@@ -1772,7 +2094,6 @@
           <w:szCs w:val="28"/>
           <w:lang w:val="en-US" w:eastAsia="zh-CN" w:bidi="hi-IN"/>
         </w:rPr>
-        <w:t>Ερώτημα 2: Διεργασίες</w:t>
       </w:r>
       <w:r>
         <w:rPr>
@@ -1793,7 +2114,7 @@
         <w:pStyle w:val="Normal"/>
         <w:numPr>
           <w:ilvl w:val="0"/>
-          <w:numId w:val="3"/>
+          <w:numId w:val="2"/>
         </w:numPr>
         <w:bidi w:val="0"/>
         <w:jc w:val="start"/>
@@ -1805,13 +2126,7 @@
         <w:rPr>
           <w:lang w:val="el-GR" w:eastAsia="zh-CN" w:bidi="hi-IN"/>
         </w:rPr>
-        <w:t>Σ</w:t>
-      </w:r>
-      <w:r>
-        <w:rPr>
-          <w:lang w:val="el-GR" w:eastAsia="zh-CN" w:bidi="hi-IN"/>
-        </w:rPr>
-        <w:t>ύντομη περιγραφή του σχεδιασμού της υλοποίησης</w:t>
+        <w:t>Σύντομη περιγραφή του σχεδιασμού της υλοποίησης</w:t>
       </w:r>
     </w:p>
     <w:p>
@@ -1819,7 +2134,7 @@
         <w:pStyle w:val="Normal"/>
         <w:numPr>
           <w:ilvl w:val="0"/>
-          <w:numId w:val="3"/>
+          <w:numId w:val="2"/>
         </w:numPr>
         <w:bidi w:val="0"/>
         <w:jc w:val="start"/>
@@ -1831,13 +2146,7 @@
         <w:rPr>
           <w:lang w:val="el-GR" w:eastAsia="zh-CN" w:bidi="hi-IN"/>
         </w:rPr>
-        <w:t>Ε</w:t>
-      </w:r>
-      <w:r>
-        <w:rPr>
-          <w:lang w:val="el-GR" w:eastAsia="zh-CN" w:bidi="hi-IN"/>
-        </w:rPr>
-        <w:t>ν συντομία τα προβλήματα που αντιμετωπίσατε κατά την υλοποίηση της άσκησης και τις προσεγγίσεις της ομάδας για την επίλυση τους</w:t>
+        <w:t>Εν συντομία τα προβλήματα που αντιμετωπίσατε κατά την υλοποίηση της άσκησης και τις προσεγγίσεις της ομάδας για την επίλυση τους</w:t>
       </w:r>
     </w:p>
     <w:p>
@@ -1853,7 +2162,12 @@
         </w:rPr>
       </w:pPr>
       <w:r>
-        <w:rPr/>
+        <w:rPr>
+          <w:b/>
+          <w:bCs/>
+          <w:sz w:val="28"/>
+          <w:szCs w:val="28"/>
+        </w:rPr>
       </w:r>
     </w:p>
     <w:p>
@@ -1870,6 +2184,23 @@
           <w:lang w:val="en-US" w:eastAsia="zh-CN" w:bidi="hi-IN"/>
         </w:rPr>
       </w:pPr>
+      <w:bookmarkStart w:id="9" w:name="__RefHeading___Toc403_996003983"/>
+      <w:bookmarkStart w:id="10" w:name="1%2519Ερώτημα_3%253A_Συγχρονισμός_Διεργα"/>
+      <w:bookmarkEnd w:id="9"/>
+      <w:bookmarkEnd w:id="10"/>
+      <w:r>
+        <w:rPr>
+          <w:rFonts w:eastAsia="Noto Sans CJK SC" w:cs="Lohit Marathi"/>
+          <w:b/>
+          <w:bCs/>
+          <w:color w:val="auto"/>
+          <w:kern w:val="2"/>
+          <w:sz w:val="28"/>
+          <w:szCs w:val="28"/>
+          <w:lang w:val="en-US" w:eastAsia="zh-CN" w:bidi="hi-IN"/>
+        </w:rPr>
+        <w:t>Ερώτημα 3: Συγχρονισμός Διεργασιών</w:t>
+      </w:r>
       <w:r>
         <w:fldChar w:fldCharType="begin"/>
       </w:r>
@@ -1884,10 +2215,8 @@
           <w:color w:val="auto"/>
           <w:lang w:val="en-US" w:eastAsia="zh-CN" w:bidi="hi-IN"/>
         </w:rPr>
-        <w:instrText xml:space="preserve"> TC "Ερώτημα 3: Συγχρονισμός Διεργασιών" \l 1 </w:instrText>
-      </w:r>
-      <w:bookmarkStart w:id="9" w:name="1%19Ερώτημα_3%3A_Συγχρονισμός_Διεργασιών"/>
-      <w:bookmarkEnd w:id="9"/>
+        <w:instrText xml:space="preserve"> TC "Ερώτημα 3: Συγχρονισμός Διεργασιών" \l 2 </w:instrText>
+      </w:r>
       <w:r>
         <w:rPr>
           <w:sz w:val="28"/>
@@ -1901,8 +2230,6 @@
         </w:rPr>
         <w:fldChar w:fldCharType="separate"/>
       </w:r>
-      <w:bookmarkStart w:id="10" w:name="__RefHeading___Toc403_996003983"/>
-      <w:bookmarkEnd w:id="10"/>
       <w:r>
         <w:rPr>
           <w:rFonts w:eastAsia="Noto Sans CJK SC" w:cs="Lohit Marathi"/>
@@ -1914,7 +2241,139 @@
           <w:szCs w:val="28"/>
           <w:lang w:val="en-US" w:eastAsia="zh-CN" w:bidi="hi-IN"/>
         </w:rPr>
-        <w:t>Ερώτημα 3: Συγχρονισμός Διεργασιών</w:t>
+      </w:r>
+      <w:r>
+        <w:rPr>
+          <w:sz w:val="28"/>
+          <w:b/>
+          <w:kern w:val="2"/>
+          <w:szCs w:val="28"/>
+          <w:bCs/>
+          <w:rFonts w:eastAsia="Noto Sans CJK SC" w:cs="Lohit Marathi"/>
+          <w:color w:val="auto"/>
+          <w:lang w:val="en-US" w:eastAsia="zh-CN" w:bidi="hi-IN"/>
+        </w:rPr>
+        <w:fldChar w:fldCharType="end"/>
+      </w:r>
+    </w:p>
+    <w:p>
+      <w:pPr>
+        <w:pStyle w:val="Normal"/>
+        <w:numPr>
+          <w:ilvl w:val="0"/>
+          <w:numId w:val="4"/>
+        </w:numPr>
+        <w:jc w:val="start"/>
+        <w:rPr>
+          <w:b w:val="false"/>
+          <w:bCs w:val="false"/>
+          <w:sz w:val="24"/>
+          <w:szCs w:val="24"/>
+          <w:lang w:val="el-GR" w:eastAsia="zh-CN" w:bidi="hi-IN"/>
+        </w:rPr>
+      </w:pPr>
+      <w:r>
+        <w:rPr>
+          <w:b w:val="false"/>
+          <w:bCs w:val="false"/>
+          <w:sz w:val="24"/>
+          <w:szCs w:val="24"/>
+          <w:lang w:val="el-GR" w:eastAsia="zh-CN" w:bidi="hi-IN"/>
+        </w:rPr>
+        <w:t>Σκεπτικό αλγοριθμικής προσέγγισης, διαγράμματα και ψευδοκώδικας</w:t>
+      </w:r>
+    </w:p>
+    <w:p>
+      <w:pPr>
+        <w:pStyle w:val="Normal"/>
+        <w:jc w:val="start"/>
+        <w:rPr>
+          <w:b w:val="false"/>
+          <w:bCs w:val="false"/>
+          <w:sz w:val="24"/>
+          <w:szCs w:val="24"/>
+        </w:rPr>
+      </w:pPr>
+      <w:r>
+        <w:rPr>
+          <w:b w:val="false"/>
+          <w:bCs w:val="false"/>
+          <w:sz w:val="24"/>
+          <w:szCs w:val="24"/>
+        </w:rPr>
+      </w:r>
+    </w:p>
+    <w:p>
+      <w:pPr>
+        <w:pStyle w:val="Normal"/>
+        <w:rPr>
+          <w:rFonts w:ascii="Times New Roman" w:hAnsi="Times New Roman" w:eastAsia="Noto Sans CJK SC" w:cs="Lohit Marathi"/>
+          <w:b/>
+          <w:bCs/>
+          <w:color w:val="auto"/>
+          <w:kern w:val="2"/>
+          <w:sz w:val="28"/>
+          <w:szCs w:val="28"/>
+          <w:lang w:val="en-US" w:eastAsia="zh-CN" w:bidi="hi-IN"/>
+        </w:rPr>
+      </w:pPr>
+      <w:bookmarkStart w:id="11" w:name="__RefHeading___Toc405_996003983"/>
+      <w:bookmarkStart w:id="12" w:name="1%2519Ερώτημα_4%253A_Χρονοπρογραμματισμό"/>
+      <w:bookmarkEnd w:id="11"/>
+      <w:bookmarkEnd w:id="12"/>
+      <w:r>
+        <w:rPr>
+          <w:rFonts w:eastAsia="Noto Sans CJK SC" w:cs="Lohit Marathi"/>
+          <w:b/>
+          <w:bCs/>
+          <w:color w:val="auto"/>
+          <w:kern w:val="2"/>
+          <w:sz w:val="28"/>
+          <w:szCs w:val="28"/>
+          <w:lang w:val="en-US" w:eastAsia="zh-CN" w:bidi="hi-IN"/>
+        </w:rPr>
+        <w:t>Ερώτημα 4: Χρονοπρογραμματισμός Διεργασιών</w:t>
+      </w:r>
+      <w:r>
+        <w:fldChar w:fldCharType="begin"/>
+      </w:r>
+      <w:r>
+        <w:rPr>
+          <w:sz w:val="28"/>
+          <w:b/>
+          <w:kern w:val="2"/>
+          <w:szCs w:val="28"/>
+          <w:bCs/>
+          <w:rFonts w:eastAsia="Noto Sans CJK SC" w:cs="Lohit Marathi"/>
+          <w:color w:val="auto"/>
+          <w:lang w:val="en-US" w:eastAsia="zh-CN" w:bidi="hi-IN"/>
+        </w:rPr>
+        <w:instrText xml:space="preserve"> TC "Ερώτημα 4: Χρονοπρογραμματισμός Διεργασιών" \l 2 </w:instrText>
+      </w:r>
+      <w:r>
+        <w:rPr>
+          <w:sz w:val="28"/>
+          <w:b/>
+          <w:kern w:val="2"/>
+          <w:szCs w:val="28"/>
+          <w:bCs/>
+          <w:rFonts w:eastAsia="Noto Sans CJK SC" w:cs="Lohit Marathi"/>
+          <w:color w:val="auto"/>
+          <w:lang w:val="en-US" w:eastAsia="zh-CN" w:bidi="hi-IN"/>
+        </w:rPr>
+        <w:fldChar w:fldCharType="separate"/>
+      </w:r>
+      <w:r>
+        <w:rPr>
+          <w:rFonts w:eastAsia="Noto Sans CJK SC" w:cs="Lohit Marathi"/>
+          <w:b/>
+          <w:bCs/>
+          <w:color w:val="auto"/>
+          <w:kern w:val="2"/>
+          <w:sz w:val="28"/>
+          <w:szCs w:val="28"/>
+          <w:lang w:val="en-US" w:eastAsia="zh-CN" w:bidi="hi-IN"/>
+        </w:rPr>
       </w:r>
       <w:r>
         <w:rPr>
@@ -1954,148 +2413,7 @@
           <w:szCs w:val="24"/>
           <w:lang w:val="el-GR" w:eastAsia="zh-CN" w:bidi="hi-IN"/>
         </w:rPr>
-        <w:t>Σ</w:t>
-      </w:r>
-      <w:r>
-        <w:rPr>
-          <w:b w:val="false"/>
-          <w:bCs w:val="false"/>
-          <w:sz w:val="24"/>
-          <w:szCs w:val="24"/>
-          <w:lang w:val="el-GR" w:eastAsia="zh-CN" w:bidi="hi-IN"/>
-        </w:rPr>
-        <w:t>κεπτικό αλγοριθμικής προσέγγισης, διαγράμματα και ψευδοκώδικας</w:t>
-      </w:r>
-    </w:p>
-    <w:p>
-      <w:pPr>
-        <w:pStyle w:val="Normal"/>
-        <w:jc w:val="start"/>
-        <w:rPr>
-          <w:b w:val="false"/>
-          <w:bCs w:val="false"/>
-          <w:sz w:val="24"/>
-          <w:szCs w:val="24"/>
-        </w:rPr>
-      </w:pPr>
-      <w:r>
-        <w:rPr>
-          <w:b w:val="false"/>
-          <w:bCs w:val="false"/>
-          <w:sz w:val="24"/>
-          <w:szCs w:val="24"/>
-        </w:rPr>
-      </w:r>
-    </w:p>
-    <w:p>
-      <w:pPr>
-        <w:pStyle w:val="Normal"/>
-        <w:rPr>
-          <w:rFonts w:ascii="Times New Roman" w:hAnsi="Times New Roman" w:eastAsia="Noto Sans CJK SC" w:cs="Lohit Marathi"/>
-          <w:b/>
-          <w:bCs/>
-          <w:color w:val="auto"/>
-          <w:kern w:val="2"/>
-          <w:sz w:val="28"/>
-          <w:szCs w:val="28"/>
-          <w:lang w:val="en-US" w:eastAsia="zh-CN" w:bidi="hi-IN"/>
-        </w:rPr>
-      </w:pPr>
-      <w:r>
-        <w:fldChar w:fldCharType="begin"/>
-      </w:r>
-      <w:r>
-        <w:rPr>
-          <w:sz w:val="28"/>
-          <w:b/>
-          <w:kern w:val="2"/>
-          <w:szCs w:val="28"/>
-          <w:bCs/>
-          <w:rFonts w:eastAsia="Noto Sans CJK SC" w:cs="Lohit Marathi"/>
-          <w:color w:val="auto"/>
-          <w:lang w:val="en-US" w:eastAsia="zh-CN" w:bidi="hi-IN"/>
-        </w:rPr>
-        <w:instrText xml:space="preserve"> TC "Ερώτημα 4: Χρονοπρογραμματισμός Διεργασιών" \l 1 </w:instrText>
-      </w:r>
-      <w:bookmarkStart w:id="11" w:name="1%19Ερώτημα_4%3A_Χρονοπρογραμματισμός_Δι"/>
-      <w:bookmarkEnd w:id="11"/>
-      <w:r>
-        <w:rPr>
-          <w:sz w:val="28"/>
-          <w:b/>
-          <w:kern w:val="2"/>
-          <w:szCs w:val="28"/>
-          <w:bCs/>
-          <w:rFonts w:eastAsia="Noto Sans CJK SC" w:cs="Lohit Marathi"/>
-          <w:color w:val="auto"/>
-          <w:lang w:val="en-US" w:eastAsia="zh-CN" w:bidi="hi-IN"/>
-        </w:rPr>
-        <w:fldChar w:fldCharType="separate"/>
-      </w:r>
-      <w:bookmarkStart w:id="12" w:name="__RefHeading___Toc405_996003983"/>
-      <w:bookmarkEnd w:id="12"/>
-      <w:r>
-        <w:rPr>
-          <w:rFonts w:eastAsia="Noto Sans CJK SC" w:cs="Lohit Marathi"/>
-          <w:b/>
-          <w:bCs/>
-          <w:color w:val="auto"/>
-          <w:kern w:val="2"/>
-          <w:sz w:val="28"/>
-          <w:szCs w:val="28"/>
-          <w:lang w:val="en-US" w:eastAsia="zh-CN" w:bidi="hi-IN"/>
-        </w:rPr>
-        <w:t>Ερώτημα 4: Χρονοπρογραμματισμός Διεργασιών</w:t>
-      </w:r>
-      <w:r>
-        <w:rPr>
-          <w:sz w:val="28"/>
-          <w:b/>
-          <w:kern w:val="2"/>
-          <w:szCs w:val="28"/>
-          <w:bCs/>
-          <w:rFonts w:eastAsia="Noto Sans CJK SC" w:cs="Lohit Marathi"/>
-          <w:color w:val="auto"/>
-          <w:lang w:val="en-US" w:eastAsia="zh-CN" w:bidi="hi-IN"/>
-        </w:rPr>
-        <w:fldChar w:fldCharType="end"/>
-      </w:r>
-    </w:p>
-    <w:p>
-      <w:pPr>
-        <w:pStyle w:val="Normal"/>
-        <w:numPr>
-          <w:ilvl w:val="0"/>
-          <w:numId w:val="6"/>
-        </w:numPr>
-        <w:jc w:val="start"/>
-        <w:rPr>
-          <w:b w:val="false"/>
-          <w:bCs w:val="false"/>
-          <w:sz w:val="24"/>
-          <w:szCs w:val="24"/>
-          <w:lang w:val="el-GR" w:eastAsia="zh-CN" w:bidi="hi-IN"/>
-        </w:rPr>
-      </w:pPr>
-      <w:r>
-        <w:rPr>
-          <w:b w:val="false"/>
-          <w:bCs w:val="false"/>
-          <w:sz w:val="24"/>
-          <w:szCs w:val="24"/>
-          <w:lang w:val="el-GR" w:eastAsia="zh-CN" w:bidi="hi-IN"/>
-        </w:rPr>
-        <w:t>Σ</w:t>
-      </w:r>
-      <w:r>
-        <w:rPr>
-          <w:b w:val="false"/>
-          <w:bCs w:val="false"/>
-          <w:sz w:val="24"/>
-          <w:szCs w:val="24"/>
-          <w:lang w:val="el-GR" w:eastAsia="zh-CN" w:bidi="hi-IN"/>
-        </w:rPr>
-        <w:t>κεπτικό αλγοριθμικής προσέγγισης, διαγράμματα και ψευδοκώδικας</w:t>
+        <w:t>Σκεπτικό αλγοριθμικής προσέγγισης, διαγράμματα και ψευδοκώδικας</w:t>
       </w:r>
     </w:p>
     <w:p>
@@ -2148,6 +2466,7 @@
         </w:tabs>
         <w:ind w:start="0" w:hanging="0"/>
       </w:pPr>
+      <w:rPr/>
     </w:lvl>
     <w:lvl w:ilvl="1">
       <w:start w:val="1"/>
@@ -2161,6 +2480,7 @@
         </w:tabs>
         <w:ind w:start="0" w:hanging="0"/>
       </w:pPr>
+      <w:rPr/>
     </w:lvl>
     <w:lvl w:ilvl="2">
       <w:start w:val="1"/>
@@ -2174,6 +2494,7 @@
         </w:tabs>
         <w:ind w:start="0" w:hanging="0"/>
       </w:pPr>
+      <w:rPr/>
     </w:lvl>
     <w:lvl w:ilvl="3">
       <w:start w:val="1"/>
@@ -2187,6 +2508,7 @@
         </w:tabs>
         <w:ind w:start="0" w:hanging="0"/>
       </w:pPr>
+      <w:rPr/>
     </w:lvl>
     <w:lvl w:ilvl="4">
       <w:start w:val="1"/>
@@ -2200,6 +2522,7 @@
         </w:tabs>
         <w:ind w:start="0" w:hanging="0"/>
       </w:pPr>
+      <w:rPr/>
     </w:lvl>
     <w:lvl w:ilvl="5">
       <w:start w:val="1"/>
@@ -2213,6 +2536,7 @@
         </w:tabs>
         <w:ind w:start="0" w:hanging="0"/>
       </w:pPr>
+      <w:rPr/>
     </w:lvl>
     <w:lvl w:ilvl="6">
       <w:start w:val="1"/>
@@ -2226,6 +2550,7 @@
         </w:tabs>
         <w:ind w:start="0" w:hanging="0"/>
       </w:pPr>
+      <w:rPr/>
     </w:lvl>
     <w:lvl w:ilvl="7">
       <w:start w:val="1"/>
@@ -2239,6 +2564,7 @@
         </w:tabs>
         <w:ind w:start="0" w:hanging="0"/>
       </w:pPr>
+      <w:rPr/>
     </w:lvl>
     <w:lvl w:ilvl="8">
       <w:start w:val="1"/>
@@ -2252,11 +2578,560 @@
         </w:tabs>
         <w:ind w:start="0" w:hanging="0"/>
       </w:pPr>
+      <w:rPr/>
     </w:lvl>
   </w:abstractNum>
   <w:abstractNum w:abstractNumId="2">
     <w:lvl w:ilvl="0">
       <w:start w:val="1"/>
+      <w:numFmt w:val="bullet"/>
+      <w:lvlText w:val=""/>
+      <w:lvlJc w:val="start"/>
+      <w:pPr>
+        <w:tabs>
+          <w:tab w:val="num" w:pos="720"/>
+        </w:tabs>
+        <w:ind w:start="720" w:hanging="360"/>
+      </w:pPr>
+      <w:rPr>
+        <w:rFonts w:ascii="Symbol" w:hAnsi="Symbol" w:cs="Symbol" w:hint="default"/>
+      </w:rPr>
+    </w:lvl>
+    <w:lvl w:ilvl="1">
+      <w:start w:val="1"/>
+      <w:numFmt w:val="bullet"/>
+      <w:lvlText w:val="◦"/>
+      <w:lvlJc w:val="start"/>
+      <w:pPr>
+        <w:tabs>
+          <w:tab w:val="num" w:pos="1080"/>
+        </w:tabs>
+        <w:ind w:start="1080" w:hanging="360"/>
+      </w:pPr>
+      <w:rPr>
+        <w:rFonts w:ascii="OpenSymbol" w:hAnsi="OpenSymbol" w:cs="OpenSymbol" w:hint="default"/>
+      </w:rPr>
+    </w:lvl>
+    <w:lvl w:ilvl="2">
+      <w:start w:val="1"/>
+      <w:numFmt w:val="bullet"/>
+      <w:lvlText w:val="▪"/>
+      <w:lvlJc w:val="start"/>
+      <w:pPr>
+        <w:tabs>
+          <w:tab w:val="num" w:pos="1440"/>
+        </w:tabs>
+        <w:ind w:start="1440" w:hanging="360"/>
+      </w:pPr>
+      <w:rPr>
+        <w:rFonts w:ascii="OpenSymbol" w:hAnsi="OpenSymbol" w:cs="OpenSymbol" w:hint="default"/>
+      </w:rPr>
+    </w:lvl>
+    <w:lvl w:ilvl="3">
+      <w:start w:val="1"/>
+      <w:numFmt w:val="bullet"/>
+      <w:lvlText w:val=""/>
+      <w:lvlJc w:val="start"/>
+      <w:pPr>
+        <w:tabs>
+          <w:tab w:val="num" w:pos="1800"/>
+        </w:tabs>
+        <w:ind w:start="1800" w:hanging="360"/>
+      </w:pPr>
+      <w:rPr>
+        <w:rFonts w:ascii="Symbol" w:hAnsi="Symbol" w:cs="Symbol" w:hint="default"/>
+      </w:rPr>
+    </w:lvl>
+    <w:lvl w:ilvl="4">
+      <w:start w:val="1"/>
+      <w:numFmt w:val="bullet"/>
+      <w:lvlText w:val="◦"/>
+      <w:lvlJc w:val="start"/>
+      <w:pPr>
+        <w:tabs>
+          <w:tab w:val="num" w:pos="2160"/>
+        </w:tabs>
+        <w:ind w:start="2160" w:hanging="360"/>
+      </w:pPr>
+      <w:rPr>
+        <w:rFonts w:ascii="OpenSymbol" w:hAnsi="OpenSymbol" w:cs="OpenSymbol" w:hint="default"/>
+      </w:rPr>
+    </w:lvl>
+    <w:lvl w:ilvl="5">
+      <w:start w:val="1"/>
+      <w:numFmt w:val="bullet"/>
+      <w:lvlText w:val="▪"/>
+      <w:lvlJc w:val="start"/>
+      <w:pPr>
+        <w:tabs>
+          <w:tab w:val="num" w:pos="2520"/>
+        </w:tabs>
+        <w:ind w:start="2520" w:hanging="360"/>
+      </w:pPr>
+      <w:rPr>
+        <w:rFonts w:ascii="OpenSymbol" w:hAnsi="OpenSymbol" w:cs="OpenSymbol" w:hint="default"/>
+      </w:rPr>
+    </w:lvl>
+    <w:lvl w:ilvl="6">
+      <w:start w:val="1"/>
+      <w:numFmt w:val="bullet"/>
+      <w:lvlText w:val=""/>
+      <w:lvlJc w:val="start"/>
+      <w:pPr>
+        <w:tabs>
+          <w:tab w:val="num" w:pos="2880"/>
+        </w:tabs>
+        <w:ind w:start="2880" w:hanging="360"/>
+      </w:pPr>
+      <w:rPr>
+        <w:rFonts w:ascii="Symbol" w:hAnsi="Symbol" w:cs="Symbol" w:hint="default"/>
+      </w:rPr>
+    </w:lvl>
+    <w:lvl w:ilvl="7">
+      <w:start w:val="1"/>
+      <w:numFmt w:val="bullet"/>
+      <w:lvlText w:val="◦"/>
+      <w:lvlJc w:val="start"/>
+      <w:pPr>
+        <w:tabs>
+          <w:tab w:val="num" w:pos="3240"/>
+        </w:tabs>
+        <w:ind w:start="3240" w:hanging="360"/>
+      </w:pPr>
+      <w:rPr>
+        <w:rFonts w:ascii="OpenSymbol" w:hAnsi="OpenSymbol" w:cs="OpenSymbol" w:hint="default"/>
+      </w:rPr>
+    </w:lvl>
+    <w:lvl w:ilvl="8">
+      <w:start w:val="1"/>
+      <w:numFmt w:val="bullet"/>
+      <w:lvlText w:val="▪"/>
+      <w:lvlJc w:val="start"/>
+      <w:pPr>
+        <w:tabs>
+          <w:tab w:val="num" w:pos="3600"/>
+        </w:tabs>
+        <w:ind w:start="3600" w:hanging="360"/>
+      </w:pPr>
+      <w:rPr>
+        <w:rFonts w:ascii="OpenSymbol" w:hAnsi="OpenSymbol" w:cs="OpenSymbol" w:hint="default"/>
+      </w:rPr>
+    </w:lvl>
+  </w:abstractNum>
+  <w:abstractNum w:abstractNumId="3">
+    <w:lvl w:ilvl="0">
+      <w:start w:val="1"/>
+      <w:numFmt w:val="bullet"/>
+      <w:lvlText w:val=""/>
+      <w:lvlJc w:val="start"/>
+      <w:pPr>
+        <w:tabs>
+          <w:tab w:val="num" w:pos="720"/>
+        </w:tabs>
+        <w:ind w:start="720" w:hanging="360"/>
+      </w:pPr>
+      <w:rPr>
+        <w:rFonts w:ascii="Symbol" w:hAnsi="Symbol" w:cs="Symbol" w:hint="default"/>
+      </w:rPr>
+    </w:lvl>
+    <w:lvl w:ilvl="1">
+      <w:start w:val="1"/>
+      <w:numFmt w:val="bullet"/>
+      <w:lvlText w:val="◦"/>
+      <w:lvlJc w:val="start"/>
+      <w:pPr>
+        <w:tabs>
+          <w:tab w:val="num" w:pos="1080"/>
+        </w:tabs>
+        <w:ind w:start="1080" w:hanging="360"/>
+      </w:pPr>
+      <w:rPr>
+        <w:rFonts w:ascii="OpenSymbol" w:hAnsi="OpenSymbol" w:cs="OpenSymbol" w:hint="default"/>
+      </w:rPr>
+    </w:lvl>
+    <w:lvl w:ilvl="2">
+      <w:start w:val="1"/>
+      <w:numFmt w:val="bullet"/>
+      <w:lvlText w:val="▪"/>
+      <w:lvlJc w:val="start"/>
+      <w:pPr>
+        <w:tabs>
+          <w:tab w:val="num" w:pos="1440"/>
+        </w:tabs>
+        <w:ind w:start="1440" w:hanging="360"/>
+      </w:pPr>
+      <w:rPr>
+        <w:rFonts w:ascii="OpenSymbol" w:hAnsi="OpenSymbol" w:cs="OpenSymbol" w:hint="default"/>
+      </w:rPr>
+    </w:lvl>
+    <w:lvl w:ilvl="3">
+      <w:start w:val="1"/>
+      <w:numFmt w:val="bullet"/>
+      <w:lvlText w:val=""/>
+      <w:lvlJc w:val="start"/>
+      <w:pPr>
+        <w:tabs>
+          <w:tab w:val="num" w:pos="1800"/>
+        </w:tabs>
+        <w:ind w:start="1800" w:hanging="360"/>
+      </w:pPr>
+      <w:rPr>
+        <w:rFonts w:ascii="Symbol" w:hAnsi="Symbol" w:cs="Symbol" w:hint="default"/>
+      </w:rPr>
+    </w:lvl>
+    <w:lvl w:ilvl="4">
+      <w:start w:val="1"/>
+      <w:numFmt w:val="bullet"/>
+      <w:lvlText w:val="◦"/>
+      <w:lvlJc w:val="start"/>
+      <w:pPr>
+        <w:tabs>
+          <w:tab w:val="num" w:pos="2160"/>
+        </w:tabs>
+        <w:ind w:start="2160" w:hanging="360"/>
+      </w:pPr>
+      <w:rPr>
+        <w:rFonts w:ascii="OpenSymbol" w:hAnsi="OpenSymbol" w:cs="OpenSymbol" w:hint="default"/>
+      </w:rPr>
+    </w:lvl>
+    <w:lvl w:ilvl="5">
+      <w:start w:val="1"/>
+      <w:numFmt w:val="bullet"/>
+      <w:lvlText w:val="▪"/>
+      <w:lvlJc w:val="start"/>
+      <w:pPr>
+        <w:tabs>
+          <w:tab w:val="num" w:pos="2520"/>
+        </w:tabs>
+        <w:ind w:start="2520" w:hanging="360"/>
+      </w:pPr>
+      <w:rPr>
+        <w:rFonts w:ascii="OpenSymbol" w:hAnsi="OpenSymbol" w:cs="OpenSymbol" w:hint="default"/>
+      </w:rPr>
+    </w:lvl>
+    <w:lvl w:ilvl="6">
+      <w:start w:val="1"/>
+      <w:numFmt w:val="bullet"/>
+      <w:lvlText w:val=""/>
+      <w:lvlJc w:val="start"/>
+      <w:pPr>
+        <w:tabs>
+          <w:tab w:val="num" w:pos="2880"/>
+        </w:tabs>
+        <w:ind w:start="2880" w:hanging="360"/>
+      </w:pPr>
+      <w:rPr>
+        <w:rFonts w:ascii="Symbol" w:hAnsi="Symbol" w:cs="Symbol" w:hint="default"/>
+      </w:rPr>
+    </w:lvl>
+    <w:lvl w:ilvl="7">
+      <w:start w:val="1"/>
+      <w:numFmt w:val="bullet"/>
+      <w:lvlText w:val="◦"/>
+      <w:lvlJc w:val="start"/>
+      <w:pPr>
+        <w:tabs>
+          <w:tab w:val="num" w:pos="3240"/>
+        </w:tabs>
+        <w:ind w:start="3240" w:hanging="360"/>
+      </w:pPr>
+      <w:rPr>
+        <w:rFonts w:ascii="OpenSymbol" w:hAnsi="OpenSymbol" w:cs="OpenSymbol" w:hint="default"/>
+      </w:rPr>
+    </w:lvl>
+    <w:lvl w:ilvl="8">
+      <w:start w:val="1"/>
+      <w:numFmt w:val="bullet"/>
+      <w:lvlText w:val="▪"/>
+      <w:lvlJc w:val="start"/>
+      <w:pPr>
+        <w:tabs>
+          <w:tab w:val="num" w:pos="3600"/>
+        </w:tabs>
+        <w:ind w:start="3600" w:hanging="360"/>
+      </w:pPr>
+      <w:rPr>
+        <w:rFonts w:ascii="OpenSymbol" w:hAnsi="OpenSymbol" w:cs="OpenSymbol" w:hint="default"/>
+      </w:rPr>
+    </w:lvl>
+  </w:abstractNum>
+  <w:abstractNum w:abstractNumId="4">
+    <w:lvl w:ilvl="0">
+      <w:start w:val="1"/>
+      <w:numFmt w:val="bullet"/>
+      <w:lvlText w:val=""/>
+      <w:lvlJc w:val="start"/>
+      <w:pPr>
+        <w:tabs>
+          <w:tab w:val="num" w:pos="720"/>
+        </w:tabs>
+        <w:ind w:start="720" w:hanging="360"/>
+      </w:pPr>
+      <w:rPr>
+        <w:rFonts w:ascii="Symbol" w:hAnsi="Symbol" w:cs="Symbol" w:hint="default"/>
+      </w:rPr>
+    </w:lvl>
+    <w:lvl w:ilvl="1">
+      <w:start w:val="1"/>
+      <w:numFmt w:val="bullet"/>
+      <w:lvlText w:val="◦"/>
+      <w:lvlJc w:val="start"/>
+      <w:pPr>
+        <w:tabs>
+          <w:tab w:val="num" w:pos="1080"/>
+        </w:tabs>
+        <w:ind w:start="1080" w:hanging="360"/>
+      </w:pPr>
+      <w:rPr>
+        <w:rFonts w:ascii="OpenSymbol" w:hAnsi="OpenSymbol" w:cs="OpenSymbol" w:hint="default"/>
+      </w:rPr>
+    </w:lvl>
+    <w:lvl w:ilvl="2">
+      <w:start w:val="1"/>
+      <w:numFmt w:val="bullet"/>
+      <w:lvlText w:val="▪"/>
+      <w:lvlJc w:val="start"/>
+      <w:pPr>
+        <w:tabs>
+          <w:tab w:val="num" w:pos="1440"/>
+        </w:tabs>
+        <w:ind w:start="1440" w:hanging="360"/>
+      </w:pPr>
+      <w:rPr>
+        <w:rFonts w:ascii="OpenSymbol" w:hAnsi="OpenSymbol" w:cs="OpenSymbol" w:hint="default"/>
+      </w:rPr>
+    </w:lvl>
+    <w:lvl w:ilvl="3">
+      <w:start w:val="1"/>
+      <w:numFmt w:val="bullet"/>
+      <w:lvlText w:val=""/>
+      <w:lvlJc w:val="start"/>
+      <w:pPr>
+        <w:tabs>
+          <w:tab w:val="num" w:pos="1800"/>
+        </w:tabs>
+        <w:ind w:start="1800" w:hanging="360"/>
+      </w:pPr>
+      <w:rPr>
+        <w:rFonts w:ascii="Symbol" w:hAnsi="Symbol" w:cs="Symbol" w:hint="default"/>
+      </w:rPr>
+    </w:lvl>
+    <w:lvl w:ilvl="4">
+      <w:start w:val="1"/>
+      <w:numFmt w:val="bullet"/>
+      <w:lvlText w:val="◦"/>
+      <w:lvlJc w:val="start"/>
+      <w:pPr>
+        <w:tabs>
+          <w:tab w:val="num" w:pos="2160"/>
+        </w:tabs>
+        <w:ind w:start="2160" w:hanging="360"/>
+      </w:pPr>
+      <w:rPr>
+        <w:rFonts w:ascii="OpenSymbol" w:hAnsi="OpenSymbol" w:cs="OpenSymbol" w:hint="default"/>
+      </w:rPr>
+    </w:lvl>
+    <w:lvl w:ilvl="5">
+      <w:start w:val="1"/>
+      <w:numFmt w:val="bullet"/>
+      <w:lvlText w:val="▪"/>
+      <w:lvlJc w:val="start"/>
+      <w:pPr>
+        <w:tabs>
+          <w:tab w:val="num" w:pos="2520"/>
+        </w:tabs>
+        <w:ind w:start="2520" w:hanging="360"/>
+      </w:pPr>
+      <w:rPr>
+        <w:rFonts w:ascii="OpenSymbol" w:hAnsi="OpenSymbol" w:cs="OpenSymbol" w:hint="default"/>
+      </w:rPr>
+    </w:lvl>
+    <w:lvl w:ilvl="6">
+      <w:start w:val="1"/>
+      <w:numFmt w:val="bullet"/>
+      <w:lvlText w:val=""/>
+      <w:lvlJc w:val="start"/>
+      <w:pPr>
+        <w:tabs>
+          <w:tab w:val="num" w:pos="2880"/>
+        </w:tabs>
+        <w:ind w:start="2880" w:hanging="360"/>
+      </w:pPr>
+      <w:rPr>
+        <w:rFonts w:ascii="Symbol" w:hAnsi="Symbol" w:cs="Symbol" w:hint="default"/>
+      </w:rPr>
+    </w:lvl>
+    <w:lvl w:ilvl="7">
+      <w:start w:val="1"/>
+      <w:numFmt w:val="bullet"/>
+      <w:lvlText w:val="◦"/>
+      <w:lvlJc w:val="start"/>
+      <w:pPr>
+        <w:tabs>
+          <w:tab w:val="num" w:pos="3240"/>
+        </w:tabs>
+        <w:ind w:start="3240" w:hanging="360"/>
+      </w:pPr>
+      <w:rPr>
+        <w:rFonts w:ascii="OpenSymbol" w:hAnsi="OpenSymbol" w:cs="OpenSymbol" w:hint="default"/>
+      </w:rPr>
+    </w:lvl>
+    <w:lvl w:ilvl="8">
+      <w:start w:val="1"/>
+      <w:numFmt w:val="bullet"/>
+      <w:lvlText w:val="▪"/>
+      <w:lvlJc w:val="start"/>
+      <w:pPr>
+        <w:tabs>
+          <w:tab w:val="num" w:pos="3600"/>
+        </w:tabs>
+        <w:ind w:start="3600" w:hanging="360"/>
+      </w:pPr>
+      <w:rPr>
+        <w:rFonts w:ascii="OpenSymbol" w:hAnsi="OpenSymbol" w:cs="OpenSymbol" w:hint="default"/>
+      </w:rPr>
+    </w:lvl>
+  </w:abstractNum>
+  <w:abstractNum w:abstractNumId="5">
+    <w:lvl w:ilvl="0">
+      <w:start w:val="1"/>
+      <w:numFmt w:val="bullet"/>
+      <w:lvlText w:val=""/>
+      <w:lvlJc w:val="start"/>
+      <w:pPr>
+        <w:tabs>
+          <w:tab w:val="num" w:pos="720"/>
+        </w:tabs>
+        <w:ind w:start="720" w:hanging="360"/>
+      </w:pPr>
+      <w:rPr>
+        <w:rFonts w:ascii="Symbol" w:hAnsi="Symbol" w:cs="Symbol" w:hint="default"/>
+      </w:rPr>
+    </w:lvl>
+    <w:lvl w:ilvl="1">
+      <w:start w:val="1"/>
+      <w:numFmt w:val="bullet"/>
+      <w:lvlText w:val="◦"/>
+      <w:lvlJc w:val="start"/>
+      <w:pPr>
+        <w:tabs>
+          <w:tab w:val="num" w:pos="1080"/>
+        </w:tabs>
+        <w:ind w:start="1080" w:hanging="360"/>
+      </w:pPr>
+      <w:rPr>
+        <w:rFonts w:ascii="OpenSymbol" w:hAnsi="OpenSymbol" w:cs="OpenSymbol" w:hint="default"/>
+      </w:rPr>
+    </w:lvl>
+    <w:lvl w:ilvl="2">
+      <w:start w:val="1"/>
+      <w:numFmt w:val="bullet"/>
+      <w:lvlText w:val="▪"/>
+      <w:lvlJc w:val="start"/>
+      <w:pPr>
+        <w:tabs>
+          <w:tab w:val="num" w:pos="1440"/>
+        </w:tabs>
+        <w:ind w:start="1440" w:hanging="360"/>
+      </w:pPr>
+      <w:rPr>
+        <w:rFonts w:ascii="OpenSymbol" w:hAnsi="OpenSymbol" w:cs="OpenSymbol" w:hint="default"/>
+      </w:rPr>
+    </w:lvl>
+    <w:lvl w:ilvl="3">
+      <w:start w:val="1"/>
+      <w:numFmt w:val="bullet"/>
+      <w:lvlText w:val=""/>
+      <w:lvlJc w:val="start"/>
+      <w:pPr>
+        <w:tabs>
+          <w:tab w:val="num" w:pos="1800"/>
+        </w:tabs>
+        <w:ind w:start="1800" w:hanging="360"/>
+      </w:pPr>
+      <w:rPr>
+        <w:rFonts w:ascii="Symbol" w:hAnsi="Symbol" w:cs="Symbol" w:hint="default"/>
+      </w:rPr>
+    </w:lvl>
+    <w:lvl w:ilvl="4">
+      <w:start w:val="1"/>
+      <w:numFmt w:val="bullet"/>
+      <w:lvlText w:val="◦"/>
+      <w:lvlJc w:val="start"/>
+      <w:pPr>
+        <w:tabs>
+          <w:tab w:val="num" w:pos="2160"/>
+        </w:tabs>
+        <w:ind w:start="2160" w:hanging="360"/>
+      </w:pPr>
+      <w:rPr>
+        <w:rFonts w:ascii="OpenSymbol" w:hAnsi="OpenSymbol" w:cs="OpenSymbol" w:hint="default"/>
+      </w:rPr>
+    </w:lvl>
+    <w:lvl w:ilvl="5">
+      <w:start w:val="1"/>
+      <w:numFmt w:val="bullet"/>
+      <w:lvlText w:val="▪"/>
+      <w:lvlJc w:val="start"/>
+      <w:pPr>
+        <w:tabs>
+          <w:tab w:val="num" w:pos="2520"/>
+        </w:tabs>
+        <w:ind w:start="2520" w:hanging="360"/>
+      </w:pPr>
+      <w:rPr>
+        <w:rFonts w:ascii="OpenSymbol" w:hAnsi="OpenSymbol" w:cs="OpenSymbol" w:hint="default"/>
+      </w:rPr>
+    </w:lvl>
+    <w:lvl w:ilvl="6">
+      <w:start w:val="1"/>
+      <w:numFmt w:val="bullet"/>
+      <w:lvlText w:val=""/>
+      <w:lvlJc w:val="start"/>
+      <w:pPr>
+        <w:tabs>
+          <w:tab w:val="num" w:pos="2880"/>
+        </w:tabs>
+        <w:ind w:start="2880" w:hanging="360"/>
+      </w:pPr>
+      <w:rPr>
+        <w:rFonts w:ascii="Symbol" w:hAnsi="Symbol" w:cs="Symbol" w:hint="default"/>
+      </w:rPr>
+    </w:lvl>
+    <w:lvl w:ilvl="7">
+      <w:start w:val="1"/>
+      <w:numFmt w:val="bullet"/>
+      <w:lvlText w:val="◦"/>
+      <w:lvlJc w:val="start"/>
+      <w:pPr>
+        <w:tabs>
+          <w:tab w:val="num" w:pos="3240"/>
+        </w:tabs>
+        <w:ind w:start="3240" w:hanging="360"/>
+      </w:pPr>
+      <w:rPr>
+        <w:rFonts w:ascii="OpenSymbol" w:hAnsi="OpenSymbol" w:cs="OpenSymbol" w:hint="default"/>
+      </w:rPr>
+    </w:lvl>
+    <w:lvl w:ilvl="8">
+      <w:start w:val="1"/>
+      <w:numFmt w:val="bullet"/>
+      <w:lvlText w:val="▪"/>
+      <w:lvlJc w:val="start"/>
+      <w:pPr>
+        <w:tabs>
+          <w:tab w:val="num" w:pos="3600"/>
+        </w:tabs>
+        <w:ind w:start="3600" w:hanging="360"/>
+      </w:pPr>
+      <w:rPr>
+        <w:rFonts w:ascii="OpenSymbol" w:hAnsi="OpenSymbol" w:cs="OpenSymbol" w:hint="default"/>
+      </w:rPr>
+    </w:lvl>
+  </w:abstractNum>
+  <w:abstractNum w:abstractNumId="6">
+    <w:lvl w:ilvl="0">
+      <w:start w:val="1"/>
       <w:numFmt w:val="none"/>
       <w:suff w:val="nothing"/>
       <w:lvlText w:val=""/>
@@ -2267,7 +3142,6 @@
         </w:tabs>
         <w:ind w:start="0" w:hanging="0"/>
       </w:pPr>
-      <w:rPr/>
     </w:lvl>
     <w:lvl w:ilvl="1">
       <w:start w:val="1"/>
@@ -2281,7 +3155,6 @@
         </w:tabs>
         <w:ind w:start="0" w:hanging="0"/>
       </w:pPr>
-      <w:rPr/>
     </w:lvl>
     <w:lvl w:ilvl="2">
       <w:start w:val="1"/>
@@ -2295,7 +3168,6 @@
         </w:tabs>
         <w:ind w:start="0" w:hanging="0"/>
       </w:pPr>
-      <w:rPr/>
     </w:lvl>
     <w:lvl w:ilvl="3">
       <w:start w:val="1"/>
@@ -2309,7 +3181,6 @@
         </w:tabs>
         <w:ind w:start="0" w:hanging="0"/>
       </w:pPr>
-      <w:rPr/>
     </w:lvl>
     <w:lvl w:ilvl="4">
       <w:start w:val="1"/>
@@ -2323,7 +3194,6 @@
         </w:tabs>
         <w:ind w:start="0" w:hanging="0"/>
       </w:pPr>
-      <w:rPr/>
     </w:lvl>
     <w:lvl w:ilvl="5">
       <w:start w:val="1"/>
@@ -2337,7 +3207,6 @@
         </w:tabs>
         <w:ind w:start="0" w:hanging="0"/>
       </w:pPr>
-      <w:rPr/>
     </w:lvl>
     <w:lvl w:ilvl="6">
       <w:start w:val="1"/>
@@ -2351,7 +3220,6 @@
         </w:tabs>
         <w:ind w:start="0" w:hanging="0"/>
       </w:pPr>
-      <w:rPr/>
     </w:lvl>
     <w:lvl w:ilvl="7">
       <w:start w:val="1"/>
@@ -2365,7 +3233,6 @@
         </w:tabs>
         <w:ind w:start="0" w:hanging="0"/>
       </w:pPr>
-      <w:rPr/>
     </w:lvl>
     <w:lvl w:ilvl="8">
       <w:start w:val="1"/>
@@ -2379,555 +3246,6 @@
         </w:tabs>
         <w:ind w:start="0" w:hanging="0"/>
       </w:pPr>
-      <w:rPr/>
-    </w:lvl>
-  </w:abstractNum>
-  <w:abstractNum w:abstractNumId="3">
-    <w:lvl w:ilvl="0">
-      <w:start w:val="1"/>
-      <w:numFmt w:val="bullet"/>
-      <w:lvlText w:val=""/>
-      <w:lvlJc w:val="start"/>
-      <w:pPr>
-        <w:tabs>
-          <w:tab w:val="num" w:pos="720"/>
-        </w:tabs>
-        <w:ind w:start="720" w:hanging="360"/>
-      </w:pPr>
-      <w:rPr>
-        <w:rFonts w:ascii="Symbol" w:hAnsi="Symbol" w:cs="Symbol" w:hint="default"/>
-      </w:rPr>
-    </w:lvl>
-    <w:lvl w:ilvl="1">
-      <w:start w:val="1"/>
-      <w:numFmt w:val="bullet"/>
-      <w:lvlText w:val="◦"/>
-      <w:lvlJc w:val="start"/>
-      <w:pPr>
-        <w:tabs>
-          <w:tab w:val="num" w:pos="1080"/>
-        </w:tabs>
-        <w:ind w:start="1080" w:hanging="360"/>
-      </w:pPr>
-      <w:rPr>
-        <w:rFonts w:ascii="OpenSymbol" w:hAnsi="OpenSymbol" w:cs="OpenSymbol" w:hint="default"/>
-      </w:rPr>
-    </w:lvl>
-    <w:lvl w:ilvl="2">
-      <w:start w:val="1"/>
-      <w:numFmt w:val="bullet"/>
-      <w:lvlText w:val="▪"/>
-      <w:lvlJc w:val="start"/>
-      <w:pPr>
-        <w:tabs>
-          <w:tab w:val="num" w:pos="1440"/>
-        </w:tabs>
-        <w:ind w:start="1440" w:hanging="360"/>
-      </w:pPr>
-      <w:rPr>
-        <w:rFonts w:ascii="OpenSymbol" w:hAnsi="OpenSymbol" w:cs="OpenSymbol" w:hint="default"/>
-      </w:rPr>
-    </w:lvl>
-    <w:lvl w:ilvl="3">
-      <w:start w:val="1"/>
-      <w:numFmt w:val="bullet"/>
-      <w:lvlText w:val=""/>
-      <w:lvlJc w:val="start"/>
-      <w:pPr>
-        <w:tabs>
-          <w:tab w:val="num" w:pos="1800"/>
-        </w:tabs>
-        <w:ind w:start="1800" w:hanging="360"/>
-      </w:pPr>
-      <w:rPr>
-        <w:rFonts w:ascii="Symbol" w:hAnsi="Symbol" w:cs="Symbol" w:hint="default"/>
-      </w:rPr>
-    </w:lvl>
-    <w:lvl w:ilvl="4">
-      <w:start w:val="1"/>
-      <w:numFmt w:val="bullet"/>
-      <w:lvlText w:val="◦"/>
-      <w:lvlJc w:val="start"/>
-      <w:pPr>
-        <w:tabs>
-          <w:tab w:val="num" w:pos="2160"/>
-        </w:tabs>
-        <w:ind w:start="2160" w:hanging="360"/>
-      </w:pPr>
-      <w:rPr>
-        <w:rFonts w:ascii="OpenSymbol" w:hAnsi="OpenSymbol" w:cs="OpenSymbol" w:hint="default"/>
-      </w:rPr>
-    </w:lvl>
-    <w:lvl w:ilvl="5">
-      <w:start w:val="1"/>
-      <w:numFmt w:val="bullet"/>
-      <w:lvlText w:val="▪"/>
-      <w:lvlJc w:val="start"/>
-      <w:pPr>
-        <w:tabs>
-          <w:tab w:val="num" w:pos="2520"/>
-        </w:tabs>
-        <w:ind w:start="2520" w:hanging="360"/>
-      </w:pPr>
-      <w:rPr>
-        <w:rFonts w:ascii="OpenSymbol" w:hAnsi="OpenSymbol" w:cs="OpenSymbol" w:hint="default"/>
-      </w:rPr>
-    </w:lvl>
-    <w:lvl w:ilvl="6">
-      <w:start w:val="1"/>
-      <w:numFmt w:val="bullet"/>
-      <w:lvlText w:val=""/>
-      <w:lvlJc w:val="start"/>
-      <w:pPr>
-        <w:tabs>
-          <w:tab w:val="num" w:pos="2880"/>
-        </w:tabs>
-        <w:ind w:start="2880" w:hanging="360"/>
-      </w:pPr>
-      <w:rPr>
-        <w:rFonts w:ascii="Symbol" w:hAnsi="Symbol" w:cs="Symbol" w:hint="default"/>
-      </w:rPr>
-    </w:lvl>
-    <w:lvl w:ilvl="7">
-      <w:start w:val="1"/>
-      <w:numFmt w:val="bullet"/>
-      <w:lvlText w:val="◦"/>
-      <w:lvlJc w:val="start"/>
-      <w:pPr>
-        <w:tabs>
-          <w:tab w:val="num" w:pos="3240"/>
-        </w:tabs>
-        <w:ind w:start="3240" w:hanging="360"/>
-      </w:pPr>
-      <w:rPr>
-        <w:rFonts w:ascii="OpenSymbol" w:hAnsi="OpenSymbol" w:cs="OpenSymbol" w:hint="default"/>
-      </w:rPr>
-    </w:lvl>
-    <w:lvl w:ilvl="8">
-      <w:start w:val="1"/>
-      <w:numFmt w:val="bullet"/>
-      <w:lvlText w:val="▪"/>
-      <w:lvlJc w:val="start"/>
-      <w:pPr>
-        <w:tabs>
-          <w:tab w:val="num" w:pos="3600"/>
-        </w:tabs>
-        <w:ind w:start="3600" w:hanging="360"/>
-      </w:pPr>
-      <w:rPr>
-        <w:rFonts w:ascii="OpenSymbol" w:hAnsi="OpenSymbol" w:cs="OpenSymbol" w:hint="default"/>
-      </w:rPr>
-    </w:lvl>
-  </w:abstractNum>
-  <w:abstractNum w:abstractNumId="4">
-    <w:lvl w:ilvl="0">
-      <w:start w:val="1"/>
-      <w:numFmt w:val="bullet"/>
-      <w:lvlText w:val=""/>
-      <w:lvlJc w:val="start"/>
-      <w:pPr>
-        <w:tabs>
-          <w:tab w:val="num" w:pos="720"/>
-        </w:tabs>
-        <w:ind w:start="720" w:hanging="360"/>
-      </w:pPr>
-      <w:rPr>
-        <w:rFonts w:ascii="Symbol" w:hAnsi="Symbol" w:cs="Symbol" w:hint="default"/>
-      </w:rPr>
-    </w:lvl>
-    <w:lvl w:ilvl="1">
-      <w:start w:val="1"/>
-      <w:numFmt w:val="bullet"/>
-      <w:lvlText w:val="◦"/>
-      <w:lvlJc w:val="start"/>
-      <w:pPr>
-        <w:tabs>
-          <w:tab w:val="num" w:pos="1080"/>
-        </w:tabs>
-        <w:ind w:start="1080" w:hanging="360"/>
-      </w:pPr>
-      <w:rPr>
-        <w:rFonts w:ascii="OpenSymbol" w:hAnsi="OpenSymbol" w:cs="OpenSymbol" w:hint="default"/>
-      </w:rPr>
-    </w:lvl>
-    <w:lvl w:ilvl="2">
-      <w:start w:val="1"/>
-      <w:numFmt w:val="bullet"/>
-      <w:lvlText w:val="▪"/>
-      <w:lvlJc w:val="start"/>
-      <w:pPr>
-        <w:tabs>
-          <w:tab w:val="num" w:pos="1440"/>
-        </w:tabs>
-        <w:ind w:start="1440" w:hanging="360"/>
-      </w:pPr>
-      <w:rPr>
-        <w:rFonts w:ascii="OpenSymbol" w:hAnsi="OpenSymbol" w:cs="OpenSymbol" w:hint="default"/>
-      </w:rPr>
-    </w:lvl>
-    <w:lvl w:ilvl="3">
-      <w:start w:val="1"/>
-      <w:numFmt w:val="bullet"/>
-      <w:lvlText w:val=""/>
-      <w:lvlJc w:val="start"/>
-      <w:pPr>
-        <w:tabs>
-          <w:tab w:val="num" w:pos="1800"/>
-        </w:tabs>
-        <w:ind w:start="1800" w:hanging="360"/>
-      </w:pPr>
-      <w:rPr>
-        <w:rFonts w:ascii="Symbol" w:hAnsi="Symbol" w:cs="Symbol" w:hint="default"/>
-      </w:rPr>
-    </w:lvl>
-    <w:lvl w:ilvl="4">
-      <w:start w:val="1"/>
-      <w:numFmt w:val="bullet"/>
-      <w:lvlText w:val="◦"/>
-      <w:lvlJc w:val="start"/>
-      <w:pPr>
-        <w:tabs>
-          <w:tab w:val="num" w:pos="2160"/>
-        </w:tabs>
-        <w:ind w:start="2160" w:hanging="360"/>
-      </w:pPr>
-      <w:rPr>
-        <w:rFonts w:ascii="OpenSymbol" w:hAnsi="OpenSymbol" w:cs="OpenSymbol" w:hint="default"/>
-      </w:rPr>
-    </w:lvl>
-    <w:lvl w:ilvl="5">
-      <w:start w:val="1"/>
-      <w:numFmt w:val="bullet"/>
-      <w:lvlText w:val="▪"/>
-      <w:lvlJc w:val="start"/>
-      <w:pPr>
-        <w:tabs>
-          <w:tab w:val="num" w:pos="2520"/>
-        </w:tabs>
-        <w:ind w:start="2520" w:hanging="360"/>
-      </w:pPr>
-      <w:rPr>
-        <w:rFonts w:ascii="OpenSymbol" w:hAnsi="OpenSymbol" w:cs="OpenSymbol" w:hint="default"/>
-      </w:rPr>
-    </w:lvl>
-    <w:lvl w:ilvl="6">
-      <w:start w:val="1"/>
-      <w:numFmt w:val="bullet"/>
-      <w:lvlText w:val=""/>
-      <w:lvlJc w:val="start"/>
-      <w:pPr>
-        <w:tabs>
-          <w:tab w:val="num" w:pos="2880"/>
-        </w:tabs>
-        <w:ind w:start="2880" w:hanging="360"/>
-      </w:pPr>
-      <w:rPr>
-        <w:rFonts w:ascii="Symbol" w:hAnsi="Symbol" w:cs="Symbol" w:hint="default"/>
-      </w:rPr>
-    </w:lvl>
-    <w:lvl w:ilvl="7">
-      <w:start w:val="1"/>
-      <w:numFmt w:val="bullet"/>
-      <w:lvlText w:val="◦"/>
-      <w:lvlJc w:val="start"/>
-      <w:pPr>
-        <w:tabs>
-          <w:tab w:val="num" w:pos="3240"/>
-        </w:tabs>
-        <w:ind w:start="3240" w:hanging="360"/>
-      </w:pPr>
-      <w:rPr>
-        <w:rFonts w:ascii="OpenSymbol" w:hAnsi="OpenSymbol" w:cs="OpenSymbol" w:hint="default"/>
-      </w:rPr>
-    </w:lvl>
-    <w:lvl w:ilvl="8">
-      <w:start w:val="1"/>
-      <w:numFmt w:val="bullet"/>
-      <w:lvlText w:val="▪"/>
-      <w:lvlJc w:val="start"/>
-      <w:pPr>
-        <w:tabs>
-          <w:tab w:val="num" w:pos="3600"/>
-        </w:tabs>
-        <w:ind w:start="3600" w:hanging="360"/>
-      </w:pPr>
-      <w:rPr>
-        <w:rFonts w:ascii="OpenSymbol" w:hAnsi="OpenSymbol" w:cs="OpenSymbol" w:hint="default"/>
-      </w:rPr>
-    </w:lvl>
-  </w:abstractNum>
-  <w:abstractNum w:abstractNumId="5">
-    <w:lvl w:ilvl="0">
-      <w:start w:val="1"/>
-      <w:numFmt w:val="bullet"/>
-      <w:lvlText w:val=""/>
-      <w:lvlJc w:val="start"/>
-      <w:pPr>
-        <w:tabs>
-          <w:tab w:val="num" w:pos="720"/>
-        </w:tabs>
-        <w:ind w:start="720" w:hanging="360"/>
-      </w:pPr>
-      <w:rPr>
-        <w:rFonts w:ascii="Symbol" w:hAnsi="Symbol" w:cs="Symbol" w:hint="default"/>
-      </w:rPr>
-    </w:lvl>
-    <w:lvl w:ilvl="1">
-      <w:start w:val="1"/>
-      <w:numFmt w:val="bullet"/>
-      <w:lvlText w:val="◦"/>
-      <w:lvlJc w:val="start"/>
-      <w:pPr>
-        <w:tabs>
-          <w:tab w:val="num" w:pos="1080"/>
-        </w:tabs>
-        <w:ind w:start="1080" w:hanging="360"/>
-      </w:pPr>
-      <w:rPr>
-        <w:rFonts w:ascii="OpenSymbol" w:hAnsi="OpenSymbol" w:cs="OpenSymbol" w:hint="default"/>
-      </w:rPr>
-    </w:lvl>
-    <w:lvl w:ilvl="2">
-      <w:start w:val="1"/>
-      <w:numFmt w:val="bullet"/>
-      <w:lvlText w:val="▪"/>
-      <w:lvlJc w:val="start"/>
-      <w:pPr>
-        <w:tabs>
-          <w:tab w:val="num" w:pos="1440"/>
-        </w:tabs>
-        <w:ind w:start="1440" w:hanging="360"/>
-      </w:pPr>
-      <w:rPr>
-        <w:rFonts w:ascii="OpenSymbol" w:hAnsi="OpenSymbol" w:cs="OpenSymbol" w:hint="default"/>
-      </w:rPr>
-    </w:lvl>
-    <w:lvl w:ilvl="3">
-      <w:start w:val="1"/>
-      <w:numFmt w:val="bullet"/>
-      <w:lvlText w:val=""/>
-      <w:lvlJc w:val="start"/>
-      <w:pPr>
-        <w:tabs>
-          <w:tab w:val="num" w:pos="1800"/>
-        </w:tabs>
-        <w:ind w:start="1800" w:hanging="360"/>
-      </w:pPr>
-      <w:rPr>
-        <w:rFonts w:ascii="Symbol" w:hAnsi="Symbol" w:cs="Symbol" w:hint="default"/>
-      </w:rPr>
-    </w:lvl>
-    <w:lvl w:ilvl="4">
-      <w:start w:val="1"/>
-      <w:numFmt w:val="bullet"/>
-      <w:lvlText w:val="◦"/>
-      <w:lvlJc w:val="start"/>
-      <w:pPr>
-        <w:tabs>
-          <w:tab w:val="num" w:pos="2160"/>
-        </w:tabs>
-        <w:ind w:start="2160" w:hanging="360"/>
-      </w:pPr>
-      <w:rPr>
-        <w:rFonts w:ascii="OpenSymbol" w:hAnsi="OpenSymbol" w:cs="OpenSymbol" w:hint="default"/>
-      </w:rPr>
-    </w:lvl>
-    <w:lvl w:ilvl="5">
-      <w:start w:val="1"/>
-      <w:numFmt w:val="bullet"/>
-      <w:lvlText w:val="▪"/>
-      <w:lvlJc w:val="start"/>
-      <w:pPr>
-        <w:tabs>
-          <w:tab w:val="num" w:pos="2520"/>
-        </w:tabs>
-        <w:ind w:start="2520" w:hanging="360"/>
-      </w:pPr>
-      <w:rPr>
-        <w:rFonts w:ascii="OpenSymbol" w:hAnsi="OpenSymbol" w:cs="OpenSymbol" w:hint="default"/>
-      </w:rPr>
-    </w:lvl>
-    <w:lvl w:ilvl="6">
-      <w:start w:val="1"/>
-      <w:numFmt w:val="bullet"/>
-      <w:lvlText w:val=""/>
-      <w:lvlJc w:val="start"/>
-      <w:pPr>
-        <w:tabs>
-          <w:tab w:val="num" w:pos="2880"/>
-        </w:tabs>
-        <w:ind w:start="2880" w:hanging="360"/>
-      </w:pPr>
-      <w:rPr>
-        <w:rFonts w:ascii="Symbol" w:hAnsi="Symbol" w:cs="Symbol" w:hint="default"/>
-      </w:rPr>
-    </w:lvl>
-    <w:lvl w:ilvl="7">
-      <w:start w:val="1"/>
-      <w:numFmt w:val="bullet"/>
-      <w:lvlText w:val="◦"/>
-      <w:lvlJc w:val="start"/>
-      <w:pPr>
-        <w:tabs>
-          <w:tab w:val="num" w:pos="3240"/>
-        </w:tabs>
-        <w:ind w:start="3240" w:hanging="360"/>
-      </w:pPr>
-      <w:rPr>
-        <w:rFonts w:ascii="OpenSymbol" w:hAnsi="OpenSymbol" w:cs="OpenSymbol" w:hint="default"/>
-      </w:rPr>
-    </w:lvl>
-    <w:lvl w:ilvl="8">
-      <w:start w:val="1"/>
-      <w:numFmt w:val="bullet"/>
-      <w:lvlText w:val="▪"/>
-      <w:lvlJc w:val="start"/>
-      <w:pPr>
-        <w:tabs>
-          <w:tab w:val="num" w:pos="3600"/>
-        </w:tabs>
-        <w:ind w:start="3600" w:hanging="360"/>
-      </w:pPr>
-      <w:rPr>
-        <w:rFonts w:ascii="OpenSymbol" w:hAnsi="OpenSymbol" w:cs="OpenSymbol" w:hint="default"/>
-      </w:rPr>
-    </w:lvl>
-  </w:abstractNum>
-  <w:abstractNum w:abstractNumId="6">
-    <w:lvl w:ilvl="0">
-      <w:start w:val="1"/>
-      <w:numFmt w:val="bullet"/>
-      <w:lvlText w:val=""/>
-      <w:lvlJc w:val="start"/>
-      <w:pPr>
-        <w:tabs>
-          <w:tab w:val="num" w:pos="720"/>
-        </w:tabs>
-        <w:ind w:start="720" w:hanging="360"/>
-      </w:pPr>
-      <w:rPr>
-        <w:rFonts w:ascii="Symbol" w:hAnsi="Symbol" w:cs="Symbol" w:hint="default"/>
-      </w:rPr>
-    </w:lvl>
-    <w:lvl w:ilvl="1">
-      <w:start w:val="1"/>
-      <w:numFmt w:val="bullet"/>
-      <w:lvlText w:val="◦"/>
-      <w:lvlJc w:val="start"/>
-      <w:pPr>
-        <w:tabs>
-          <w:tab w:val="num" w:pos="1080"/>
-        </w:tabs>
-        <w:ind w:start="1080" w:hanging="360"/>
-      </w:pPr>
-      <w:rPr>
-        <w:rFonts w:ascii="OpenSymbol" w:hAnsi="OpenSymbol" w:cs="OpenSymbol" w:hint="default"/>
-      </w:rPr>
-    </w:lvl>
-    <w:lvl w:ilvl="2">
-      <w:start w:val="1"/>
-      <w:numFmt w:val="bullet"/>
-      <w:lvlText w:val="▪"/>
-      <w:lvlJc w:val="start"/>
-      <w:pPr>
-        <w:tabs>
-          <w:tab w:val="num" w:pos="1440"/>
-        </w:tabs>
-        <w:ind w:start="1440" w:hanging="360"/>
-      </w:pPr>
-      <w:rPr>
-        <w:rFonts w:ascii="OpenSymbol" w:hAnsi="OpenSymbol" w:cs="OpenSymbol" w:hint="default"/>
-      </w:rPr>
-    </w:lvl>
-    <w:lvl w:ilvl="3">
-      <w:start w:val="1"/>
-      <w:numFmt w:val="bullet"/>
-      <w:lvlText w:val=""/>
-      <w:lvlJc w:val="start"/>
-      <w:pPr>
-        <w:tabs>
-          <w:tab w:val="num" w:pos="1800"/>
-        </w:tabs>
-        <w:ind w:start="1800" w:hanging="360"/>
-      </w:pPr>
-      <w:rPr>
-        <w:rFonts w:ascii="Symbol" w:hAnsi="Symbol" w:cs="Symbol" w:hint="default"/>
-      </w:rPr>
-    </w:lvl>
-    <w:lvl w:ilvl="4">
-      <w:start w:val="1"/>
-      <w:numFmt w:val="bullet"/>
-      <w:lvlText w:val="◦"/>
-      <w:lvlJc w:val="start"/>
-      <w:pPr>
-        <w:tabs>
-          <w:tab w:val="num" w:pos="2160"/>
-        </w:tabs>
-        <w:ind w:start="2160" w:hanging="360"/>
-      </w:pPr>
-      <w:rPr>
-        <w:rFonts w:ascii="OpenSymbol" w:hAnsi="OpenSymbol" w:cs="OpenSymbol" w:hint="default"/>
-      </w:rPr>
-    </w:lvl>
-    <w:lvl w:ilvl="5">
-      <w:start w:val="1"/>
-      <w:numFmt w:val="bullet"/>
-      <w:lvlText w:val="▪"/>
-      <w:lvlJc w:val="start"/>
-      <w:pPr>
-        <w:tabs>
-          <w:tab w:val="num" w:pos="2520"/>
-        </w:tabs>
-        <w:ind w:start="2520" w:hanging="360"/>
-      </w:pPr>
-      <w:rPr>
-        <w:rFonts w:ascii="OpenSymbol" w:hAnsi="OpenSymbol" w:cs="OpenSymbol" w:hint="default"/>
-      </w:rPr>
-    </w:lvl>
-    <w:lvl w:ilvl="6">
-      <w:start w:val="1"/>
-      <w:numFmt w:val="bullet"/>
-      <w:lvlText w:val=""/>
-      <w:lvlJc w:val="start"/>
-      <w:pPr>
-        <w:tabs>
-          <w:tab w:val="num" w:pos="2880"/>
-        </w:tabs>
-        <w:ind w:start="2880" w:hanging="360"/>
-      </w:pPr>
-      <w:rPr>
-        <w:rFonts w:ascii="Symbol" w:hAnsi="Symbol" w:cs="Symbol" w:hint="default"/>
-      </w:rPr>
-    </w:lvl>
-    <w:lvl w:ilvl="7">
-      <w:start w:val="1"/>
-      <w:numFmt w:val="bullet"/>
-      <w:lvlText w:val="◦"/>
-      <w:lvlJc w:val="start"/>
-      <w:pPr>
-        <w:tabs>
-          <w:tab w:val="num" w:pos="3240"/>
-        </w:tabs>
-        <w:ind w:start="3240" w:hanging="360"/>
-      </w:pPr>
-      <w:rPr>
-        <w:rFonts w:ascii="OpenSymbol" w:hAnsi="OpenSymbol" w:cs="OpenSymbol" w:hint="default"/>
-      </w:rPr>
-    </w:lvl>
-    <w:lvl w:ilvl="8">
-      <w:start w:val="1"/>
-      <w:numFmt w:val="bullet"/>
-      <w:lvlText w:val="▪"/>
-      <w:lvlJc w:val="start"/>
-      <w:pPr>
-        <w:tabs>
-          <w:tab w:val="num" w:pos="3600"/>
-        </w:tabs>
-        <w:ind w:start="3600" w:hanging="360"/>
-      </w:pPr>
-      <w:rPr>
-        <w:rFonts w:ascii="OpenSymbol" w:hAnsi="OpenSymbol" w:cs="OpenSymbol" w:hint="default"/>
-      </w:rPr>
     </w:lvl>
   </w:abstractNum>
   <w:num w:numId="1">
@@ -2975,7 +3293,7 @@
     <w:pPr>
       <w:widowControl/>
       <w:suppressAutoHyphens w:val="true"/>
-      <w:overflowPunct w:val="true"/>
+      <w:overflowPunct w:val="false"/>
       <w:bidi w:val="0"/>
       <w:spacing w:before="0" w:after="0"/>
       <w:jc w:val="start"/>
@@ -2997,7 +3315,7 @@
     <w:pPr>
       <w:numPr>
         <w:ilvl w:val="0"/>
-        <w:numId w:val="2"/>
+        <w:numId w:val="1"/>
       </w:numPr>
       <w:spacing w:before="240" w:after="120"/>
       <w:outlineLvl w:val="0"/>
@@ -3017,7 +3335,7 @@
     <w:pPr>
       <w:numPr>
         <w:ilvl w:val="1"/>
-        <w:numId w:val="2"/>
+        <w:numId w:val="1"/>
       </w:numPr>
       <w:spacing w:before="200" w:after="120"/>
       <w:outlineLvl w:val="1"/>
@@ -3039,7 +3357,7 @@
     <w:pPr>
       <w:numPr>
         <w:ilvl w:val="2"/>
-        <w:numId w:val="2"/>
+        <w:numId w:val="1"/>
       </w:numPr>
       <w:spacing w:before="140" w:after="120"/>
       <w:outlineLvl w:val="2"/>
@@ -3145,7 +3463,7 @@
     <w:pPr>
       <w:suppressLineNumbers/>
       <w:tabs>
-        <w:tab w:val="clear" w:pos="709"/>
+        <w:tab w:val="clear" w:pos="643"/>
         <w:tab w:val="center" w:pos="4986" w:leader="none"/>
         <w:tab w:val="right" w:pos="9972" w:leader="none"/>
       </w:tabs>
@@ -3205,7 +3523,7 @@
     <w:basedOn w:val="Index"/>
     <w:pPr>
       <w:tabs>
-        <w:tab w:val="clear" w:pos="709"/>
+        <w:tab w:val="clear" w:pos="643"/>
         <w:tab w:val="right" w:pos="9972" w:leader="dot"/>
       </w:tabs>
       <w:ind w:hanging="0" w:start="0"/>
@@ -3237,7 +3555,7 @@
     <w:pPr>
       <w:numPr>
         <w:ilvl w:val="8"/>
-        <w:numId w:val="2"/>
+        <w:numId w:val="1"/>
       </w:numPr>
       <w:spacing w:before="60" w:after="60"/>
       <w:outlineLvl w:val="8"/>
@@ -3255,7 +3573,7 @@
     <w:qFormat/>
     <w:pPr>
       <w:tabs>
-        <w:tab w:val="clear" w:pos="709"/>
+        <w:tab w:val="clear" w:pos="643"/>
         <w:tab w:val="right" w:pos="7421" w:leader="dot"/>
       </w:tabs>
       <w:ind w:hanging="0" w:start="2551"/>
@@ -3267,7 +3585,7 @@
     <w:basedOn w:val="Index"/>
     <w:pPr>
       <w:tabs>
-        <w:tab w:val="clear" w:pos="709"/>
+        <w:tab w:val="clear" w:pos="643"/>
         <w:tab w:val="right" w:pos="9405" w:leader="dot"/>
       </w:tabs>
       <w:ind w:hanging="0" w:start="567"/>
@@ -3279,7 +3597,7 @@
     <w:basedOn w:val="Index"/>
     <w:pPr>
       <w:tabs>
-        <w:tab w:val="clear" w:pos="709"/>
+        <w:tab w:val="clear" w:pos="643"/>
         <w:tab w:val="right" w:pos="9689" w:leader="dot"/>
       </w:tabs>
       <w:ind w:hanging="0" w:start="283"/>

</xml_diff>

<commit_message>
Added documentation for second question
</commit_message>
<xml_diff>
--- a/project1/documentation/documentation.docx
+++ b/project1/documentation/documentation.docx
@@ -911,60 +911,6 @@
           <w:szCs w:val="28"/>
           <w:u w:val="none"/>
         </w:rPr>
-      </w:r>
-    </w:p>
-    <w:p>
-      <w:pPr>
-        <w:pStyle w:val="Normal"/>
-        <w:jc w:val="start"/>
-        <w:rPr>
-          <w:b w:val="false"/>
-          <w:bCs w:val="false"/>
-          <w:i/>
-          <w:i/>
-          <w:iCs/>
-          <w:sz w:val="28"/>
-          <w:szCs w:val="28"/>
-          <w:u w:val="none"/>
-        </w:rPr>
-      </w:pPr>
-      <w:r>
-        <w:rPr>
-          <w:b w:val="false"/>
-          <w:bCs w:val="false"/>
-          <w:i/>
-          <w:iCs/>
-          <w:sz w:val="28"/>
-          <w:szCs w:val="28"/>
-          <w:u w:val="none"/>
-        </w:rPr>
-      </w:r>
-    </w:p>
-    <w:p>
-      <w:pPr>
-        <w:pStyle w:val="Normal"/>
-        <w:jc w:val="start"/>
-        <w:rPr>
-          <w:b w:val="false"/>
-          <w:bCs w:val="false"/>
-          <w:i/>
-          <w:i/>
-          <w:iCs/>
-          <w:sz w:val="28"/>
-          <w:szCs w:val="28"/>
-          <w:u w:val="none"/>
-        </w:rPr>
-      </w:pPr>
-      <w:r>
-        <w:rPr>
-          <w:b w:val="false"/>
-          <w:bCs w:val="false"/>
-          <w:i/>
-          <w:iCs/>
-          <w:sz w:val="28"/>
-          <w:szCs w:val="28"/>
-          <w:u w:val="none"/>
-        </w:rPr>
         <w:t>Στοιχεία Φοιτητών:</w:t>
       </w:r>
     </w:p>
@@ -1174,18 +1120,15 @@
       <w:sdtContent>
         <w:p>
           <w:pPr>
-            <w:pStyle w:val="Heading3"/>
-            <w:numPr>
-              <w:ilvl w:val="2"/>
-              <w:numId w:val="1"/>
-            </w:numPr>
-            <w:spacing w:before="140" w:after="120"/>
+            <w:pStyle w:val="TOCHeading"/>
+            <w:suppressLineNumbers/>
+            <w:ind w:hanging="0" w:start="0"/>
             <w:rPr>
               <w:rFonts w:ascii="Times New Roman" w:hAnsi="Times New Roman"/>
               <w:b/>
               <w:bCs/>
-              <w:sz w:val="28"/>
-              <w:szCs w:val="28"/>
+              <w:sz w:val="32"/>
+              <w:szCs w:val="32"/>
               <w:lang w:val="el-GR"/>
             </w:rPr>
           </w:pPr>
@@ -1193,8 +1136,8 @@
             <w:rPr>
               <w:b/>
               <w:bCs/>
-              <w:sz w:val="28"/>
-              <w:szCs w:val="28"/>
+              <w:sz w:val="32"/>
+              <w:szCs w:val="32"/>
               <w:lang w:val="el-GR"/>
             </w:rPr>
             <w:t>Περιεχόμενα</w:t>
@@ -1202,9 +1145,9 @@
         </w:p>
         <w:p>
           <w:pPr>
-            <w:pStyle w:val="Normal"/>
+            <w:pStyle w:val="TOC4"/>
             <w:tabs>
-              <w:tab w:val="clear" w:pos="643"/>
+              <w:tab w:val="clear" w:pos="9122"/>
               <w:tab w:val="right" w:pos="9972" w:leader="dot"/>
             </w:tabs>
             <w:rPr/>
@@ -1216,7 +1159,7 @@
             <w:rPr>
               <w:rStyle w:val="IndexLink"/>
             </w:rPr>
-            <w:instrText xml:space="preserve"> TOC \f \o "1-9" \t "TOC 1,2,TOC 2,2,TOC 3,2" \h</w:instrText>
+            <w:instrText xml:space="preserve"> TOC \f \o "1-9" \h</w:instrText>
           </w:r>
           <w:r>
             <w:rPr>
@@ -1224,94 +1167,94 @@
             </w:rPr>
             <w:fldChar w:fldCharType="separate"/>
           </w:r>
-          <w:hyperlink w:anchor="1%252519%2525CE%252595%2525CE%2525B9%252">
+          <w:hyperlink w:anchor="1%2519%25CE%2595%25CE%25B9%25CF%2583%25C">
             <w:r>
               <w:rPr>
                 <w:rStyle w:val="IndexLink"/>
               </w:rPr>
               <w:t>Εισαγωγή</w:t>
               <w:tab/>
-              <w:t>2</w:t>
+              <w:t>3</w:t>
             </w:r>
           </w:hyperlink>
         </w:p>
         <w:p>
           <w:pPr>
-            <w:pStyle w:val="Normal"/>
+            <w:pStyle w:val="TOC4"/>
             <w:tabs>
-              <w:tab w:val="clear" w:pos="643"/>
+              <w:tab w:val="clear" w:pos="9122"/>
               <w:tab w:val="right" w:pos="9972" w:leader="dot"/>
             </w:tabs>
             <w:rPr/>
           </w:pPr>
-          <w:hyperlink w:anchor="1%252519%2525CE%252595%2525CF%252581%252">
+          <w:hyperlink w:anchor="1%2519%25CE%2595%25CF%2581%25CF%258E%25C">
             <w:r>
               <w:rPr>
                 <w:rStyle w:val="IndexLink"/>
               </w:rPr>
               <w:t>Ερώτημα 1: Shell Scripting</w:t>
               <w:tab/>
-              <w:t>2</w:t>
+              <w:t>3</w:t>
             </w:r>
           </w:hyperlink>
         </w:p>
         <w:p>
           <w:pPr>
-            <w:pStyle w:val="Normal"/>
+            <w:pStyle w:val="TOC4"/>
             <w:tabs>
-              <w:tab w:val="clear" w:pos="643"/>
+              <w:tab w:val="clear" w:pos="9122"/>
               <w:tab w:val="right" w:pos="9972" w:leader="dot"/>
             </w:tabs>
             <w:rPr/>
           </w:pPr>
-          <w:hyperlink w:anchor="1%252519%2525CE%252595%2525CF%252581%251">
+          <w:hyperlink w:anchor="1%2519%25CE%2595%25CF%2581%25CF%258E%251">
             <w:r>
               <w:rPr>
                 <w:rStyle w:val="IndexLink"/>
               </w:rPr>
               <w:t>Ερώτημα 2: Διεργασίες</w:t>
               <w:tab/>
-              <w:t>2</w:t>
+              <w:t>4</w:t>
             </w:r>
           </w:hyperlink>
         </w:p>
         <w:p>
           <w:pPr>
-            <w:pStyle w:val="Normal"/>
+            <w:pStyle w:val="TOC4"/>
             <w:tabs>
-              <w:tab w:val="clear" w:pos="643"/>
+              <w:tab w:val="clear" w:pos="9122"/>
               <w:tab w:val="right" w:pos="9972" w:leader="dot"/>
             </w:tabs>
             <w:rPr/>
           </w:pPr>
-          <w:hyperlink w:anchor="1%252519%2525CE%252595%2525CF%252581%253">
+          <w:hyperlink w:anchor="1%2519%25CE%2595%25CF%2581%25CF%258E%252">
             <w:r>
               <w:rPr>
                 <w:rStyle w:val="IndexLink"/>
               </w:rPr>
               <w:t>Ερώτημα 3: Συγχρονισμός Διεργασιών</w:t>
               <w:tab/>
-              <w:t>2</w:t>
+              <w:t>4</w:t>
             </w:r>
           </w:hyperlink>
         </w:p>
         <w:p>
           <w:pPr>
-            <w:pStyle w:val="Normal"/>
+            <w:pStyle w:val="TOC4"/>
             <w:tabs>
-              <w:tab w:val="clear" w:pos="643"/>
+              <w:tab w:val="clear" w:pos="9122"/>
               <w:tab w:val="right" w:pos="9972" w:leader="dot"/>
             </w:tabs>
             <w:rPr/>
           </w:pPr>
-          <w:hyperlink w:anchor="1%252519%2525CE%252595%2525CF%252581%254">
+          <w:hyperlink w:anchor="1%2519%25CE%2595%25CF%2581%25CF%258E%253">
             <w:r>
               <w:rPr>
                 <w:rStyle w:val="IndexLink"/>
               </w:rPr>
               <w:t>Ερώτημα 4: Χρονοπρογραμματισμός Διεργασιών</w:t>
               <w:tab/>
-              <w:t>2</w:t>
+              <w:t>4</w:t>
             </w:r>
           </w:hyperlink>
           <w:r>
@@ -1361,9 +1304,1015 @@
           <w:lang w:val="en-US" w:eastAsia="zh-CN" w:bidi="hi-IN"/>
         </w:rPr>
       </w:pPr>
+      <w:r>
+        <w:rPr>
+          <w:rFonts w:eastAsia="Noto Sans CJK SC" w:cs="Lohit Marathi"/>
+          <w:b/>
+          <w:bCs/>
+          <w:color w:val="auto"/>
+          <w:kern w:val="2"/>
+          <w:sz w:val="28"/>
+          <w:szCs w:val="28"/>
+          <w:lang w:val="en-US" w:eastAsia="zh-CN" w:bidi="hi-IN"/>
+        </w:rPr>
+      </w:r>
+    </w:p>
+    <w:p>
+      <w:pPr>
+        <w:pStyle w:val="Normal"/>
+        <w:numPr>
+          <w:ilvl w:val="2"/>
+          <w:numId w:val="1"/>
+        </w:numPr>
+        <w:rPr>
+          <w:rFonts w:ascii="Times New Roman" w:hAnsi="Times New Roman" w:eastAsia="Noto Sans CJK SC" w:cs="Lohit Marathi"/>
+          <w:b/>
+          <w:bCs/>
+          <w:color w:val="auto"/>
+          <w:kern w:val="2"/>
+          <w:sz w:val="28"/>
+          <w:szCs w:val="28"/>
+          <w:lang w:val="en-US" w:eastAsia="zh-CN" w:bidi="hi-IN"/>
+        </w:rPr>
+      </w:pPr>
+      <w:r>
+        <w:rPr>
+          <w:rFonts w:eastAsia="Noto Sans CJK SC" w:cs="Lohit Marathi"/>
+          <w:b/>
+          <w:bCs/>
+          <w:color w:val="auto"/>
+          <w:kern w:val="2"/>
+          <w:sz w:val="28"/>
+          <w:szCs w:val="28"/>
+          <w:lang w:val="en-US" w:eastAsia="zh-CN" w:bidi="hi-IN"/>
+        </w:rPr>
+      </w:r>
+    </w:p>
+    <w:p>
+      <w:pPr>
+        <w:pStyle w:val="Normal"/>
+        <w:numPr>
+          <w:ilvl w:val="2"/>
+          <w:numId w:val="1"/>
+        </w:numPr>
+        <w:rPr>
+          <w:rFonts w:ascii="Times New Roman" w:hAnsi="Times New Roman" w:eastAsia="Noto Sans CJK SC" w:cs="Lohit Marathi"/>
+          <w:b/>
+          <w:bCs/>
+          <w:color w:val="auto"/>
+          <w:kern w:val="2"/>
+          <w:sz w:val="28"/>
+          <w:szCs w:val="28"/>
+          <w:lang w:val="en-US" w:eastAsia="zh-CN" w:bidi="hi-IN"/>
+        </w:rPr>
+      </w:pPr>
+      <w:r>
+        <w:rPr>
+          <w:rFonts w:eastAsia="Noto Sans CJK SC" w:cs="Lohit Marathi"/>
+          <w:b/>
+          <w:bCs/>
+          <w:color w:val="auto"/>
+          <w:kern w:val="2"/>
+          <w:sz w:val="28"/>
+          <w:szCs w:val="28"/>
+          <w:lang w:val="en-US" w:eastAsia="zh-CN" w:bidi="hi-IN"/>
+        </w:rPr>
+      </w:r>
+    </w:p>
+    <w:p>
+      <w:pPr>
+        <w:pStyle w:val="Normal"/>
+        <w:numPr>
+          <w:ilvl w:val="2"/>
+          <w:numId w:val="1"/>
+        </w:numPr>
+        <w:rPr>
+          <w:rFonts w:ascii="Times New Roman" w:hAnsi="Times New Roman" w:eastAsia="Noto Sans CJK SC" w:cs="Lohit Marathi"/>
+          <w:b/>
+          <w:bCs/>
+          <w:color w:val="auto"/>
+          <w:kern w:val="2"/>
+          <w:sz w:val="28"/>
+          <w:szCs w:val="28"/>
+          <w:lang w:val="en-US" w:eastAsia="zh-CN" w:bidi="hi-IN"/>
+        </w:rPr>
+      </w:pPr>
+      <w:r>
+        <w:rPr>
+          <w:rFonts w:eastAsia="Noto Sans CJK SC" w:cs="Lohit Marathi"/>
+          <w:b/>
+          <w:bCs/>
+          <w:color w:val="auto"/>
+          <w:kern w:val="2"/>
+          <w:sz w:val="28"/>
+          <w:szCs w:val="28"/>
+          <w:lang w:val="en-US" w:eastAsia="zh-CN" w:bidi="hi-IN"/>
+        </w:rPr>
+      </w:r>
+    </w:p>
+    <w:p>
+      <w:pPr>
+        <w:pStyle w:val="Normal"/>
+        <w:numPr>
+          <w:ilvl w:val="2"/>
+          <w:numId w:val="1"/>
+        </w:numPr>
+        <w:rPr>
+          <w:rFonts w:ascii="Times New Roman" w:hAnsi="Times New Roman" w:eastAsia="Noto Sans CJK SC" w:cs="Lohit Marathi"/>
+          <w:b/>
+          <w:bCs/>
+          <w:color w:val="auto"/>
+          <w:kern w:val="2"/>
+          <w:sz w:val="28"/>
+          <w:szCs w:val="28"/>
+          <w:lang w:val="en-US" w:eastAsia="zh-CN" w:bidi="hi-IN"/>
+        </w:rPr>
+      </w:pPr>
+      <w:r>
+        <w:rPr>
+          <w:rFonts w:eastAsia="Noto Sans CJK SC" w:cs="Lohit Marathi"/>
+          <w:b/>
+          <w:bCs/>
+          <w:color w:val="auto"/>
+          <w:kern w:val="2"/>
+          <w:sz w:val="28"/>
+          <w:szCs w:val="28"/>
+          <w:lang w:val="en-US" w:eastAsia="zh-CN" w:bidi="hi-IN"/>
+        </w:rPr>
+      </w:r>
+    </w:p>
+    <w:p>
+      <w:pPr>
+        <w:pStyle w:val="Normal"/>
+        <w:numPr>
+          <w:ilvl w:val="2"/>
+          <w:numId w:val="1"/>
+        </w:numPr>
+        <w:rPr>
+          <w:rFonts w:ascii="Times New Roman" w:hAnsi="Times New Roman" w:eastAsia="Noto Sans CJK SC" w:cs="Lohit Marathi"/>
+          <w:b/>
+          <w:bCs/>
+          <w:color w:val="auto"/>
+          <w:kern w:val="2"/>
+          <w:sz w:val="28"/>
+          <w:szCs w:val="28"/>
+          <w:lang w:val="en-US" w:eastAsia="zh-CN" w:bidi="hi-IN"/>
+        </w:rPr>
+      </w:pPr>
+      <w:r>
+        <w:rPr>
+          <w:rFonts w:eastAsia="Noto Sans CJK SC" w:cs="Lohit Marathi"/>
+          <w:b/>
+          <w:bCs/>
+          <w:color w:val="auto"/>
+          <w:kern w:val="2"/>
+          <w:sz w:val="28"/>
+          <w:szCs w:val="28"/>
+          <w:lang w:val="en-US" w:eastAsia="zh-CN" w:bidi="hi-IN"/>
+        </w:rPr>
+      </w:r>
+    </w:p>
+    <w:p>
+      <w:pPr>
+        <w:pStyle w:val="Normal"/>
+        <w:numPr>
+          <w:ilvl w:val="2"/>
+          <w:numId w:val="1"/>
+        </w:numPr>
+        <w:rPr>
+          <w:rFonts w:ascii="Times New Roman" w:hAnsi="Times New Roman" w:eastAsia="Noto Sans CJK SC" w:cs="Lohit Marathi"/>
+          <w:b/>
+          <w:bCs/>
+          <w:color w:val="auto"/>
+          <w:kern w:val="2"/>
+          <w:sz w:val="28"/>
+          <w:szCs w:val="28"/>
+          <w:lang w:val="en-US" w:eastAsia="zh-CN" w:bidi="hi-IN"/>
+        </w:rPr>
+      </w:pPr>
+      <w:r>
+        <w:rPr>
+          <w:rFonts w:eastAsia="Noto Sans CJK SC" w:cs="Lohit Marathi"/>
+          <w:b/>
+          <w:bCs/>
+          <w:color w:val="auto"/>
+          <w:kern w:val="2"/>
+          <w:sz w:val="28"/>
+          <w:szCs w:val="28"/>
+          <w:lang w:val="en-US" w:eastAsia="zh-CN" w:bidi="hi-IN"/>
+        </w:rPr>
+      </w:r>
+    </w:p>
+    <w:p>
+      <w:pPr>
+        <w:pStyle w:val="Normal"/>
+        <w:numPr>
+          <w:ilvl w:val="2"/>
+          <w:numId w:val="1"/>
+        </w:numPr>
+        <w:rPr>
+          <w:rFonts w:ascii="Times New Roman" w:hAnsi="Times New Roman" w:eastAsia="Noto Sans CJK SC" w:cs="Lohit Marathi"/>
+          <w:b/>
+          <w:bCs/>
+          <w:color w:val="auto"/>
+          <w:kern w:val="2"/>
+          <w:sz w:val="28"/>
+          <w:szCs w:val="28"/>
+          <w:lang w:val="en-US" w:eastAsia="zh-CN" w:bidi="hi-IN"/>
+        </w:rPr>
+      </w:pPr>
+      <w:r>
+        <w:rPr>
+          <w:rFonts w:eastAsia="Noto Sans CJK SC" w:cs="Lohit Marathi"/>
+          <w:b/>
+          <w:bCs/>
+          <w:color w:val="auto"/>
+          <w:kern w:val="2"/>
+          <w:sz w:val="28"/>
+          <w:szCs w:val="28"/>
+          <w:lang w:val="en-US" w:eastAsia="zh-CN" w:bidi="hi-IN"/>
+        </w:rPr>
+      </w:r>
+    </w:p>
+    <w:p>
+      <w:pPr>
+        <w:pStyle w:val="Normal"/>
+        <w:numPr>
+          <w:ilvl w:val="2"/>
+          <w:numId w:val="1"/>
+        </w:numPr>
+        <w:rPr>
+          <w:rFonts w:ascii="Times New Roman" w:hAnsi="Times New Roman" w:eastAsia="Noto Sans CJK SC" w:cs="Lohit Marathi"/>
+          <w:b/>
+          <w:bCs/>
+          <w:color w:val="auto"/>
+          <w:kern w:val="2"/>
+          <w:sz w:val="28"/>
+          <w:szCs w:val="28"/>
+          <w:lang w:val="en-US" w:eastAsia="zh-CN" w:bidi="hi-IN"/>
+        </w:rPr>
+      </w:pPr>
+      <w:r>
+        <w:rPr>
+          <w:rFonts w:eastAsia="Noto Sans CJK SC" w:cs="Lohit Marathi"/>
+          <w:b/>
+          <w:bCs/>
+          <w:color w:val="auto"/>
+          <w:kern w:val="2"/>
+          <w:sz w:val="28"/>
+          <w:szCs w:val="28"/>
+          <w:lang w:val="en-US" w:eastAsia="zh-CN" w:bidi="hi-IN"/>
+        </w:rPr>
+      </w:r>
+    </w:p>
+    <w:p>
+      <w:pPr>
+        <w:pStyle w:val="Normal"/>
+        <w:numPr>
+          <w:ilvl w:val="2"/>
+          <w:numId w:val="1"/>
+        </w:numPr>
+        <w:rPr>
+          <w:rFonts w:ascii="Times New Roman" w:hAnsi="Times New Roman" w:eastAsia="Noto Sans CJK SC" w:cs="Lohit Marathi"/>
+          <w:b/>
+          <w:bCs/>
+          <w:color w:val="auto"/>
+          <w:kern w:val="2"/>
+          <w:sz w:val="28"/>
+          <w:szCs w:val="28"/>
+          <w:lang w:val="en-US" w:eastAsia="zh-CN" w:bidi="hi-IN"/>
+        </w:rPr>
+      </w:pPr>
+      <w:r>
+        <w:rPr>
+          <w:rFonts w:eastAsia="Noto Sans CJK SC" w:cs="Lohit Marathi"/>
+          <w:b/>
+          <w:bCs/>
+          <w:color w:val="auto"/>
+          <w:kern w:val="2"/>
+          <w:sz w:val="28"/>
+          <w:szCs w:val="28"/>
+          <w:lang w:val="en-US" w:eastAsia="zh-CN" w:bidi="hi-IN"/>
+        </w:rPr>
+      </w:r>
+    </w:p>
+    <w:p>
+      <w:pPr>
+        <w:pStyle w:val="Normal"/>
+        <w:numPr>
+          <w:ilvl w:val="2"/>
+          <w:numId w:val="1"/>
+        </w:numPr>
+        <w:rPr>
+          <w:rFonts w:ascii="Times New Roman" w:hAnsi="Times New Roman" w:eastAsia="Noto Sans CJK SC" w:cs="Lohit Marathi"/>
+          <w:b/>
+          <w:bCs/>
+          <w:color w:val="auto"/>
+          <w:kern w:val="2"/>
+          <w:sz w:val="28"/>
+          <w:szCs w:val="28"/>
+          <w:lang w:val="en-US" w:eastAsia="zh-CN" w:bidi="hi-IN"/>
+        </w:rPr>
+      </w:pPr>
+      <w:r>
+        <w:rPr>
+          <w:rFonts w:eastAsia="Noto Sans CJK SC" w:cs="Lohit Marathi"/>
+          <w:b/>
+          <w:bCs/>
+          <w:color w:val="auto"/>
+          <w:kern w:val="2"/>
+          <w:sz w:val="28"/>
+          <w:szCs w:val="28"/>
+          <w:lang w:val="en-US" w:eastAsia="zh-CN" w:bidi="hi-IN"/>
+        </w:rPr>
+      </w:r>
+    </w:p>
+    <w:p>
+      <w:pPr>
+        <w:pStyle w:val="Normal"/>
+        <w:numPr>
+          <w:ilvl w:val="2"/>
+          <w:numId w:val="1"/>
+        </w:numPr>
+        <w:rPr>
+          <w:rFonts w:ascii="Times New Roman" w:hAnsi="Times New Roman" w:eastAsia="Noto Sans CJK SC" w:cs="Lohit Marathi"/>
+          <w:b/>
+          <w:bCs/>
+          <w:color w:val="auto"/>
+          <w:kern w:val="2"/>
+          <w:sz w:val="28"/>
+          <w:szCs w:val="28"/>
+          <w:lang w:val="en-US" w:eastAsia="zh-CN" w:bidi="hi-IN"/>
+        </w:rPr>
+      </w:pPr>
+      <w:r>
+        <w:rPr>
+          <w:rFonts w:eastAsia="Noto Sans CJK SC" w:cs="Lohit Marathi"/>
+          <w:b/>
+          <w:bCs/>
+          <w:color w:val="auto"/>
+          <w:kern w:val="2"/>
+          <w:sz w:val="28"/>
+          <w:szCs w:val="28"/>
+          <w:lang w:val="en-US" w:eastAsia="zh-CN" w:bidi="hi-IN"/>
+        </w:rPr>
+      </w:r>
+    </w:p>
+    <w:p>
+      <w:pPr>
+        <w:pStyle w:val="Normal"/>
+        <w:numPr>
+          <w:ilvl w:val="2"/>
+          <w:numId w:val="1"/>
+        </w:numPr>
+        <w:rPr>
+          <w:rFonts w:ascii="Times New Roman" w:hAnsi="Times New Roman" w:eastAsia="Noto Sans CJK SC" w:cs="Lohit Marathi"/>
+          <w:b/>
+          <w:bCs/>
+          <w:color w:val="auto"/>
+          <w:kern w:val="2"/>
+          <w:sz w:val="28"/>
+          <w:szCs w:val="28"/>
+          <w:lang w:val="en-US" w:eastAsia="zh-CN" w:bidi="hi-IN"/>
+        </w:rPr>
+      </w:pPr>
+      <w:r>
+        <w:rPr>
+          <w:rFonts w:eastAsia="Noto Sans CJK SC" w:cs="Lohit Marathi"/>
+          <w:b/>
+          <w:bCs/>
+          <w:color w:val="auto"/>
+          <w:kern w:val="2"/>
+          <w:sz w:val="28"/>
+          <w:szCs w:val="28"/>
+          <w:lang w:val="en-US" w:eastAsia="zh-CN" w:bidi="hi-IN"/>
+        </w:rPr>
+      </w:r>
+    </w:p>
+    <w:p>
+      <w:pPr>
+        <w:pStyle w:val="Normal"/>
+        <w:numPr>
+          <w:ilvl w:val="2"/>
+          <w:numId w:val="1"/>
+        </w:numPr>
+        <w:rPr>
+          <w:rFonts w:ascii="Times New Roman" w:hAnsi="Times New Roman" w:eastAsia="Noto Sans CJK SC" w:cs="Lohit Marathi"/>
+          <w:b/>
+          <w:bCs/>
+          <w:color w:val="auto"/>
+          <w:kern w:val="2"/>
+          <w:sz w:val="28"/>
+          <w:szCs w:val="28"/>
+          <w:lang w:val="en-US" w:eastAsia="zh-CN" w:bidi="hi-IN"/>
+        </w:rPr>
+      </w:pPr>
+      <w:r>
+        <w:rPr>
+          <w:rFonts w:eastAsia="Noto Sans CJK SC" w:cs="Lohit Marathi"/>
+          <w:b/>
+          <w:bCs/>
+          <w:color w:val="auto"/>
+          <w:kern w:val="2"/>
+          <w:sz w:val="28"/>
+          <w:szCs w:val="28"/>
+          <w:lang w:val="en-US" w:eastAsia="zh-CN" w:bidi="hi-IN"/>
+        </w:rPr>
+      </w:r>
+    </w:p>
+    <w:p>
+      <w:pPr>
+        <w:pStyle w:val="Normal"/>
+        <w:numPr>
+          <w:ilvl w:val="2"/>
+          <w:numId w:val="1"/>
+        </w:numPr>
+        <w:rPr>
+          <w:rFonts w:ascii="Times New Roman" w:hAnsi="Times New Roman" w:eastAsia="Noto Sans CJK SC" w:cs="Lohit Marathi"/>
+          <w:b/>
+          <w:bCs/>
+          <w:color w:val="auto"/>
+          <w:kern w:val="2"/>
+          <w:sz w:val="28"/>
+          <w:szCs w:val="28"/>
+          <w:lang w:val="en-US" w:eastAsia="zh-CN" w:bidi="hi-IN"/>
+        </w:rPr>
+      </w:pPr>
+      <w:r>
+        <w:rPr>
+          <w:rFonts w:eastAsia="Noto Sans CJK SC" w:cs="Lohit Marathi"/>
+          <w:b/>
+          <w:bCs/>
+          <w:color w:val="auto"/>
+          <w:kern w:val="2"/>
+          <w:sz w:val="28"/>
+          <w:szCs w:val="28"/>
+          <w:lang w:val="en-US" w:eastAsia="zh-CN" w:bidi="hi-IN"/>
+        </w:rPr>
+      </w:r>
+    </w:p>
+    <w:p>
+      <w:pPr>
+        <w:pStyle w:val="Normal"/>
+        <w:numPr>
+          <w:ilvl w:val="2"/>
+          <w:numId w:val="1"/>
+        </w:numPr>
+        <w:rPr>
+          <w:rFonts w:ascii="Times New Roman" w:hAnsi="Times New Roman" w:eastAsia="Noto Sans CJK SC" w:cs="Lohit Marathi"/>
+          <w:b/>
+          <w:bCs/>
+          <w:color w:val="auto"/>
+          <w:kern w:val="2"/>
+          <w:sz w:val="28"/>
+          <w:szCs w:val="28"/>
+          <w:lang w:val="en-US" w:eastAsia="zh-CN" w:bidi="hi-IN"/>
+        </w:rPr>
+      </w:pPr>
+      <w:r>
+        <w:rPr>
+          <w:rFonts w:eastAsia="Noto Sans CJK SC" w:cs="Lohit Marathi"/>
+          <w:b/>
+          <w:bCs/>
+          <w:color w:val="auto"/>
+          <w:kern w:val="2"/>
+          <w:sz w:val="28"/>
+          <w:szCs w:val="28"/>
+          <w:lang w:val="en-US" w:eastAsia="zh-CN" w:bidi="hi-IN"/>
+        </w:rPr>
+      </w:r>
+    </w:p>
+    <w:p>
+      <w:pPr>
+        <w:pStyle w:val="Normal"/>
+        <w:numPr>
+          <w:ilvl w:val="2"/>
+          <w:numId w:val="1"/>
+        </w:numPr>
+        <w:rPr>
+          <w:rFonts w:ascii="Times New Roman" w:hAnsi="Times New Roman" w:eastAsia="Noto Sans CJK SC" w:cs="Lohit Marathi"/>
+          <w:b/>
+          <w:bCs/>
+          <w:color w:val="auto"/>
+          <w:kern w:val="2"/>
+          <w:sz w:val="28"/>
+          <w:szCs w:val="28"/>
+          <w:lang w:val="en-US" w:eastAsia="zh-CN" w:bidi="hi-IN"/>
+        </w:rPr>
+      </w:pPr>
+      <w:r>
+        <w:rPr>
+          <w:rFonts w:eastAsia="Noto Sans CJK SC" w:cs="Lohit Marathi"/>
+          <w:b/>
+          <w:bCs/>
+          <w:color w:val="auto"/>
+          <w:kern w:val="2"/>
+          <w:sz w:val="28"/>
+          <w:szCs w:val="28"/>
+          <w:lang w:val="en-US" w:eastAsia="zh-CN" w:bidi="hi-IN"/>
+        </w:rPr>
+      </w:r>
+    </w:p>
+    <w:p>
+      <w:pPr>
+        <w:pStyle w:val="Normal"/>
+        <w:numPr>
+          <w:ilvl w:val="2"/>
+          <w:numId w:val="1"/>
+        </w:numPr>
+        <w:rPr>
+          <w:rFonts w:ascii="Times New Roman" w:hAnsi="Times New Roman" w:eastAsia="Noto Sans CJK SC" w:cs="Lohit Marathi"/>
+          <w:b/>
+          <w:bCs/>
+          <w:color w:val="auto"/>
+          <w:kern w:val="2"/>
+          <w:sz w:val="28"/>
+          <w:szCs w:val="28"/>
+          <w:lang w:val="en-US" w:eastAsia="zh-CN" w:bidi="hi-IN"/>
+        </w:rPr>
+      </w:pPr>
+      <w:r>
+        <w:rPr>
+          <w:rFonts w:eastAsia="Noto Sans CJK SC" w:cs="Lohit Marathi"/>
+          <w:b/>
+          <w:bCs/>
+          <w:color w:val="auto"/>
+          <w:kern w:val="2"/>
+          <w:sz w:val="28"/>
+          <w:szCs w:val="28"/>
+          <w:lang w:val="en-US" w:eastAsia="zh-CN" w:bidi="hi-IN"/>
+        </w:rPr>
+      </w:r>
+    </w:p>
+    <w:p>
+      <w:pPr>
+        <w:pStyle w:val="Normal"/>
+        <w:numPr>
+          <w:ilvl w:val="2"/>
+          <w:numId w:val="1"/>
+        </w:numPr>
+        <w:rPr>
+          <w:rFonts w:ascii="Times New Roman" w:hAnsi="Times New Roman" w:eastAsia="Noto Sans CJK SC" w:cs="Lohit Marathi"/>
+          <w:b/>
+          <w:bCs/>
+          <w:color w:val="auto"/>
+          <w:kern w:val="2"/>
+          <w:sz w:val="28"/>
+          <w:szCs w:val="28"/>
+          <w:lang w:val="en-US" w:eastAsia="zh-CN" w:bidi="hi-IN"/>
+        </w:rPr>
+      </w:pPr>
+      <w:r>
+        <w:rPr>
+          <w:rFonts w:eastAsia="Noto Sans CJK SC" w:cs="Lohit Marathi"/>
+          <w:b/>
+          <w:bCs/>
+          <w:color w:val="auto"/>
+          <w:kern w:val="2"/>
+          <w:sz w:val="28"/>
+          <w:szCs w:val="28"/>
+          <w:lang w:val="en-US" w:eastAsia="zh-CN" w:bidi="hi-IN"/>
+        </w:rPr>
+      </w:r>
+    </w:p>
+    <w:p>
+      <w:pPr>
+        <w:pStyle w:val="Normal"/>
+        <w:numPr>
+          <w:ilvl w:val="2"/>
+          <w:numId w:val="1"/>
+        </w:numPr>
+        <w:rPr>
+          <w:rFonts w:ascii="Times New Roman" w:hAnsi="Times New Roman" w:eastAsia="Noto Sans CJK SC" w:cs="Lohit Marathi"/>
+          <w:b/>
+          <w:bCs/>
+          <w:color w:val="auto"/>
+          <w:kern w:val="2"/>
+          <w:sz w:val="28"/>
+          <w:szCs w:val="28"/>
+          <w:lang w:val="en-US" w:eastAsia="zh-CN" w:bidi="hi-IN"/>
+        </w:rPr>
+      </w:pPr>
+      <w:r>
+        <w:rPr>
+          <w:rFonts w:eastAsia="Noto Sans CJK SC" w:cs="Lohit Marathi"/>
+          <w:b/>
+          <w:bCs/>
+          <w:color w:val="auto"/>
+          <w:kern w:val="2"/>
+          <w:sz w:val="28"/>
+          <w:szCs w:val="28"/>
+          <w:lang w:val="en-US" w:eastAsia="zh-CN" w:bidi="hi-IN"/>
+        </w:rPr>
+      </w:r>
+    </w:p>
+    <w:p>
+      <w:pPr>
+        <w:pStyle w:val="Normal"/>
+        <w:numPr>
+          <w:ilvl w:val="2"/>
+          <w:numId w:val="1"/>
+        </w:numPr>
+        <w:rPr>
+          <w:rFonts w:ascii="Times New Roman" w:hAnsi="Times New Roman" w:eastAsia="Noto Sans CJK SC" w:cs="Lohit Marathi"/>
+          <w:b/>
+          <w:bCs/>
+          <w:color w:val="auto"/>
+          <w:kern w:val="2"/>
+          <w:sz w:val="28"/>
+          <w:szCs w:val="28"/>
+          <w:lang w:val="en-US" w:eastAsia="zh-CN" w:bidi="hi-IN"/>
+        </w:rPr>
+      </w:pPr>
+      <w:r>
+        <w:rPr>
+          <w:rFonts w:eastAsia="Noto Sans CJK SC" w:cs="Lohit Marathi"/>
+          <w:b/>
+          <w:bCs/>
+          <w:color w:val="auto"/>
+          <w:kern w:val="2"/>
+          <w:sz w:val="28"/>
+          <w:szCs w:val="28"/>
+          <w:lang w:val="en-US" w:eastAsia="zh-CN" w:bidi="hi-IN"/>
+        </w:rPr>
+      </w:r>
+    </w:p>
+    <w:p>
+      <w:pPr>
+        <w:pStyle w:val="Normal"/>
+        <w:numPr>
+          <w:ilvl w:val="2"/>
+          <w:numId w:val="1"/>
+        </w:numPr>
+        <w:rPr>
+          <w:rFonts w:ascii="Times New Roman" w:hAnsi="Times New Roman" w:eastAsia="Noto Sans CJK SC" w:cs="Lohit Marathi"/>
+          <w:b/>
+          <w:bCs/>
+          <w:color w:val="auto"/>
+          <w:kern w:val="2"/>
+          <w:sz w:val="28"/>
+          <w:szCs w:val="28"/>
+          <w:lang w:val="en-US" w:eastAsia="zh-CN" w:bidi="hi-IN"/>
+        </w:rPr>
+      </w:pPr>
+      <w:r>
+        <w:rPr>
+          <w:rFonts w:eastAsia="Noto Sans CJK SC" w:cs="Lohit Marathi"/>
+          <w:b/>
+          <w:bCs/>
+          <w:color w:val="auto"/>
+          <w:kern w:val="2"/>
+          <w:sz w:val="28"/>
+          <w:szCs w:val="28"/>
+          <w:lang w:val="en-US" w:eastAsia="zh-CN" w:bidi="hi-IN"/>
+        </w:rPr>
+      </w:r>
+    </w:p>
+    <w:p>
+      <w:pPr>
+        <w:pStyle w:val="Normal"/>
+        <w:numPr>
+          <w:ilvl w:val="2"/>
+          <w:numId w:val="1"/>
+        </w:numPr>
+        <w:rPr>
+          <w:rFonts w:ascii="Times New Roman" w:hAnsi="Times New Roman" w:eastAsia="Noto Sans CJK SC" w:cs="Lohit Marathi"/>
+          <w:b/>
+          <w:bCs/>
+          <w:color w:val="auto"/>
+          <w:kern w:val="2"/>
+          <w:sz w:val="28"/>
+          <w:szCs w:val="28"/>
+          <w:lang w:val="en-US" w:eastAsia="zh-CN" w:bidi="hi-IN"/>
+        </w:rPr>
+      </w:pPr>
+      <w:r>
+        <w:rPr>
+          <w:rFonts w:eastAsia="Noto Sans CJK SC" w:cs="Lohit Marathi"/>
+          <w:b/>
+          <w:bCs/>
+          <w:color w:val="auto"/>
+          <w:kern w:val="2"/>
+          <w:sz w:val="28"/>
+          <w:szCs w:val="28"/>
+          <w:lang w:val="en-US" w:eastAsia="zh-CN" w:bidi="hi-IN"/>
+        </w:rPr>
+      </w:r>
+    </w:p>
+    <w:p>
+      <w:pPr>
+        <w:pStyle w:val="Normal"/>
+        <w:numPr>
+          <w:ilvl w:val="2"/>
+          <w:numId w:val="1"/>
+        </w:numPr>
+        <w:rPr>
+          <w:rFonts w:ascii="Times New Roman" w:hAnsi="Times New Roman" w:eastAsia="Noto Sans CJK SC" w:cs="Lohit Marathi"/>
+          <w:b/>
+          <w:bCs/>
+          <w:color w:val="auto"/>
+          <w:kern w:val="2"/>
+          <w:sz w:val="28"/>
+          <w:szCs w:val="28"/>
+          <w:lang w:val="en-US" w:eastAsia="zh-CN" w:bidi="hi-IN"/>
+        </w:rPr>
+      </w:pPr>
+      <w:r>
+        <w:rPr>
+          <w:rFonts w:eastAsia="Noto Sans CJK SC" w:cs="Lohit Marathi"/>
+          <w:b/>
+          <w:bCs/>
+          <w:color w:val="auto"/>
+          <w:kern w:val="2"/>
+          <w:sz w:val="28"/>
+          <w:szCs w:val="28"/>
+          <w:lang w:val="en-US" w:eastAsia="zh-CN" w:bidi="hi-IN"/>
+        </w:rPr>
+      </w:r>
+    </w:p>
+    <w:p>
+      <w:pPr>
+        <w:pStyle w:val="Normal"/>
+        <w:numPr>
+          <w:ilvl w:val="2"/>
+          <w:numId w:val="1"/>
+        </w:numPr>
+        <w:rPr>
+          <w:rFonts w:ascii="Times New Roman" w:hAnsi="Times New Roman" w:eastAsia="Noto Sans CJK SC" w:cs="Lohit Marathi"/>
+          <w:b/>
+          <w:bCs/>
+          <w:color w:val="auto"/>
+          <w:kern w:val="2"/>
+          <w:sz w:val="28"/>
+          <w:szCs w:val="28"/>
+          <w:lang w:val="en-US" w:eastAsia="zh-CN" w:bidi="hi-IN"/>
+        </w:rPr>
+      </w:pPr>
+      <w:r>
+        <w:rPr>
+          <w:rFonts w:eastAsia="Noto Sans CJK SC" w:cs="Lohit Marathi"/>
+          <w:b/>
+          <w:bCs/>
+          <w:color w:val="auto"/>
+          <w:kern w:val="2"/>
+          <w:sz w:val="28"/>
+          <w:szCs w:val="28"/>
+          <w:lang w:val="en-US" w:eastAsia="zh-CN" w:bidi="hi-IN"/>
+        </w:rPr>
+      </w:r>
+    </w:p>
+    <w:p>
+      <w:pPr>
+        <w:pStyle w:val="Normal"/>
+        <w:numPr>
+          <w:ilvl w:val="2"/>
+          <w:numId w:val="1"/>
+        </w:numPr>
+        <w:rPr>
+          <w:rFonts w:ascii="Times New Roman" w:hAnsi="Times New Roman" w:eastAsia="Noto Sans CJK SC" w:cs="Lohit Marathi"/>
+          <w:b/>
+          <w:bCs/>
+          <w:color w:val="auto"/>
+          <w:kern w:val="2"/>
+          <w:sz w:val="28"/>
+          <w:szCs w:val="28"/>
+          <w:lang w:val="en-US" w:eastAsia="zh-CN" w:bidi="hi-IN"/>
+        </w:rPr>
+      </w:pPr>
+      <w:r>
+        <w:rPr>
+          <w:rFonts w:eastAsia="Noto Sans CJK SC" w:cs="Lohit Marathi"/>
+          <w:b/>
+          <w:bCs/>
+          <w:color w:val="auto"/>
+          <w:kern w:val="2"/>
+          <w:sz w:val="28"/>
+          <w:szCs w:val="28"/>
+          <w:lang w:val="en-US" w:eastAsia="zh-CN" w:bidi="hi-IN"/>
+        </w:rPr>
+      </w:r>
+    </w:p>
+    <w:p>
+      <w:pPr>
+        <w:pStyle w:val="Normal"/>
+        <w:numPr>
+          <w:ilvl w:val="2"/>
+          <w:numId w:val="1"/>
+        </w:numPr>
+        <w:rPr>
+          <w:rFonts w:ascii="Times New Roman" w:hAnsi="Times New Roman" w:eastAsia="Noto Sans CJK SC" w:cs="Lohit Marathi"/>
+          <w:b/>
+          <w:bCs/>
+          <w:color w:val="auto"/>
+          <w:kern w:val="2"/>
+          <w:sz w:val="28"/>
+          <w:szCs w:val="28"/>
+          <w:lang w:val="en-US" w:eastAsia="zh-CN" w:bidi="hi-IN"/>
+        </w:rPr>
+      </w:pPr>
+      <w:r>
+        <w:rPr>
+          <w:rFonts w:eastAsia="Noto Sans CJK SC" w:cs="Lohit Marathi"/>
+          <w:b/>
+          <w:bCs/>
+          <w:color w:val="auto"/>
+          <w:kern w:val="2"/>
+          <w:sz w:val="28"/>
+          <w:szCs w:val="28"/>
+          <w:lang w:val="en-US" w:eastAsia="zh-CN" w:bidi="hi-IN"/>
+        </w:rPr>
+      </w:r>
+    </w:p>
+    <w:p>
+      <w:pPr>
+        <w:pStyle w:val="Normal"/>
+        <w:numPr>
+          <w:ilvl w:val="2"/>
+          <w:numId w:val="1"/>
+        </w:numPr>
+        <w:rPr>
+          <w:rFonts w:ascii="Times New Roman" w:hAnsi="Times New Roman" w:eastAsia="Noto Sans CJK SC" w:cs="Lohit Marathi"/>
+          <w:b/>
+          <w:bCs/>
+          <w:color w:val="auto"/>
+          <w:kern w:val="2"/>
+          <w:sz w:val="28"/>
+          <w:szCs w:val="28"/>
+          <w:lang w:val="en-US" w:eastAsia="zh-CN" w:bidi="hi-IN"/>
+        </w:rPr>
+      </w:pPr>
+      <w:r>
+        <w:rPr>
+          <w:rFonts w:eastAsia="Noto Sans CJK SC" w:cs="Lohit Marathi"/>
+          <w:b/>
+          <w:bCs/>
+          <w:color w:val="auto"/>
+          <w:kern w:val="2"/>
+          <w:sz w:val="28"/>
+          <w:szCs w:val="28"/>
+          <w:lang w:val="en-US" w:eastAsia="zh-CN" w:bidi="hi-IN"/>
+        </w:rPr>
+      </w:r>
+    </w:p>
+    <w:p>
+      <w:pPr>
+        <w:pStyle w:val="Normal"/>
+        <w:numPr>
+          <w:ilvl w:val="2"/>
+          <w:numId w:val="1"/>
+        </w:numPr>
+        <w:rPr>
+          <w:rFonts w:ascii="Times New Roman" w:hAnsi="Times New Roman" w:eastAsia="Noto Sans CJK SC" w:cs="Lohit Marathi"/>
+          <w:b/>
+          <w:bCs/>
+          <w:color w:val="auto"/>
+          <w:kern w:val="2"/>
+          <w:sz w:val="28"/>
+          <w:szCs w:val="28"/>
+          <w:lang w:val="en-US" w:eastAsia="zh-CN" w:bidi="hi-IN"/>
+        </w:rPr>
+      </w:pPr>
+      <w:r>
+        <w:rPr>
+          <w:rFonts w:eastAsia="Noto Sans CJK SC" w:cs="Lohit Marathi"/>
+          <w:b/>
+          <w:bCs/>
+          <w:color w:val="auto"/>
+          <w:kern w:val="2"/>
+          <w:sz w:val="28"/>
+          <w:szCs w:val="28"/>
+          <w:lang w:val="en-US" w:eastAsia="zh-CN" w:bidi="hi-IN"/>
+        </w:rPr>
+      </w:r>
+    </w:p>
+    <w:p>
+      <w:pPr>
+        <w:pStyle w:val="Normal"/>
+        <w:numPr>
+          <w:ilvl w:val="2"/>
+          <w:numId w:val="1"/>
+        </w:numPr>
+        <w:rPr>
+          <w:rFonts w:ascii="Times New Roman" w:hAnsi="Times New Roman" w:eastAsia="Noto Sans CJK SC" w:cs="Lohit Marathi"/>
+          <w:b/>
+          <w:bCs/>
+          <w:color w:val="auto"/>
+          <w:kern w:val="2"/>
+          <w:sz w:val="28"/>
+          <w:szCs w:val="28"/>
+          <w:lang w:val="en-US" w:eastAsia="zh-CN" w:bidi="hi-IN"/>
+        </w:rPr>
+      </w:pPr>
+      <w:r>
+        <w:rPr>
+          <w:rFonts w:eastAsia="Noto Sans CJK SC" w:cs="Lohit Marathi"/>
+          <w:b/>
+          <w:bCs/>
+          <w:color w:val="auto"/>
+          <w:kern w:val="2"/>
+          <w:sz w:val="28"/>
+          <w:szCs w:val="28"/>
+          <w:lang w:val="en-US" w:eastAsia="zh-CN" w:bidi="hi-IN"/>
+        </w:rPr>
+      </w:r>
+    </w:p>
+    <w:p>
+      <w:pPr>
+        <w:pStyle w:val="Normal"/>
+        <w:numPr>
+          <w:ilvl w:val="2"/>
+          <w:numId w:val="1"/>
+        </w:numPr>
+        <w:rPr>
+          <w:rFonts w:ascii="Times New Roman" w:hAnsi="Times New Roman" w:eastAsia="Noto Sans CJK SC" w:cs="Lohit Marathi"/>
+          <w:b/>
+          <w:bCs/>
+          <w:color w:val="auto"/>
+          <w:kern w:val="2"/>
+          <w:sz w:val="28"/>
+          <w:szCs w:val="28"/>
+          <w:lang w:val="en-US" w:eastAsia="zh-CN" w:bidi="hi-IN"/>
+        </w:rPr>
+      </w:pPr>
+      <w:r>
+        <w:rPr>
+          <w:rFonts w:eastAsia="Noto Sans CJK SC" w:cs="Lohit Marathi"/>
+          <w:b/>
+          <w:bCs/>
+          <w:color w:val="auto"/>
+          <w:kern w:val="2"/>
+          <w:sz w:val="28"/>
+          <w:szCs w:val="28"/>
+          <w:lang w:val="en-US" w:eastAsia="zh-CN" w:bidi="hi-IN"/>
+        </w:rPr>
+      </w:r>
+    </w:p>
+    <w:p>
+      <w:pPr>
+        <w:pStyle w:val="Normal"/>
+        <w:numPr>
+          <w:ilvl w:val="0"/>
+          <w:numId w:val="0"/>
+        </w:numPr>
+        <w:ind w:hanging="0" w:start="0"/>
+        <w:rPr>
+          <w:rFonts w:ascii="Times New Roman" w:hAnsi="Times New Roman" w:eastAsia="Noto Sans CJK SC" w:cs="Lohit Marathi"/>
+          <w:b/>
+          <w:bCs/>
+          <w:color w:val="auto"/>
+          <w:kern w:val="2"/>
+          <w:sz w:val="28"/>
+          <w:szCs w:val="28"/>
+          <w:lang w:val="en-US" w:eastAsia="zh-CN" w:bidi="hi-IN"/>
+        </w:rPr>
+      </w:pPr>
+      <w:r>
+        <w:rPr/>
+      </w:r>
+    </w:p>
+    <w:p>
+      <w:pPr>
+        <w:pStyle w:val="Normal"/>
+        <w:numPr>
+          <w:ilvl w:val="2"/>
+          <w:numId w:val="1"/>
+        </w:numPr>
+        <w:rPr>
+          <w:rFonts w:ascii="Times New Roman" w:hAnsi="Times New Roman" w:eastAsia="Noto Sans CJK SC" w:cs="Lohit Marathi"/>
+          <w:b/>
+          <w:bCs/>
+          <w:color w:val="auto"/>
+          <w:kern w:val="2"/>
+          <w:sz w:val="28"/>
+          <w:szCs w:val="28"/>
+          <w:lang w:val="en-US" w:eastAsia="zh-CN" w:bidi="hi-IN"/>
+        </w:rPr>
+      </w:pPr>
+      <w:r>
+        <w:rPr/>
+      </w:r>
+    </w:p>
+    <w:p>
+      <w:pPr>
+        <w:pStyle w:val="Normal"/>
+        <w:numPr>
+          <w:ilvl w:val="2"/>
+          <w:numId w:val="1"/>
+        </w:numPr>
+        <w:rPr>
+          <w:rFonts w:ascii="Times New Roman" w:hAnsi="Times New Roman" w:eastAsia="Noto Sans CJK SC" w:cs="Lohit Marathi"/>
+          <w:b/>
+          <w:bCs/>
+          <w:color w:val="auto"/>
+          <w:kern w:val="2"/>
+          <w:sz w:val="28"/>
+          <w:szCs w:val="28"/>
+          <w:lang w:val="en-US" w:eastAsia="zh-CN" w:bidi="hi-IN"/>
+        </w:rPr>
+      </w:pPr>
       <w:bookmarkStart w:id="0" w:name="__RefHeading___Toc397_996003983"/>
-      <w:bookmarkStart w:id="1" w:name="1%252519Εισαγωγή%252519C"/>
-      <w:bookmarkStart w:id="2" w:name="1%2519Εισαγωγή%2519C"/>
+      <w:bookmarkStart w:id="1" w:name="1%2525252519Εισαγωγή%2525252519C"/>
+      <w:bookmarkStart w:id="2" w:name="1%25252519Εισαγωγή%25252519C"/>
       <w:bookmarkEnd w:id="0"/>
       <w:bookmarkEnd w:id="1"/>
       <w:bookmarkEnd w:id="2"/>
@@ -1394,8 +2343,10 @@
           <w:color w:val="auto"/>
           <w:lang w:val="en-US" w:eastAsia="zh-CN" w:bidi="hi-IN"/>
         </w:rPr>
-        <w:instrText xml:space="preserve"> TC "Εισαγωγή" \l 2 </w:instrText>
-      </w:r>
+        <w:instrText xml:space="preserve"> TC "Εισαγωγή" \l 4 </w:instrText>
+      </w:r>
+      <w:bookmarkStart w:id="3" w:name="1%19Εισαγωγή%19C"/>
+      <w:bookmarkEnd w:id="3"/>
       <w:r>
         <w:rPr>
           <w:sz w:val="28"/>
@@ -1409,6 +2360,10 @@
         </w:rPr>
         <w:fldChar w:fldCharType="separate"/>
       </w:r>
+      <w:bookmarkStart w:id="4" w:name="1%252519Εισαγωγή%252519C"/>
+      <w:bookmarkStart w:id="5" w:name="1%2519Εισαγωγή%2519C"/>
+      <w:bookmarkEnd w:id="4"/>
+      <w:bookmarkEnd w:id="5"/>
       <w:r>
         <w:rPr>
           <w:rFonts w:eastAsia="Noto Sans CJK SC" w:cs="Lohit Marathi"/>
@@ -1558,12 +2513,12 @@
           <w:szCs w:val="28"/>
         </w:rPr>
       </w:pPr>
-      <w:bookmarkStart w:id="3" w:name="__RefHeading___Toc399_996003983"/>
-      <w:bookmarkStart w:id="4" w:name="1%252519Ερώτημα_1%25253A_Shell_Scripting"/>
-      <w:bookmarkStart w:id="5" w:name="1%2519Ερώτημα_1%253A_Shell_Scripting%251"/>
-      <w:bookmarkEnd w:id="3"/>
-      <w:bookmarkEnd w:id="4"/>
-      <w:bookmarkEnd w:id="5"/>
+      <w:bookmarkStart w:id="6" w:name="__RefHeading___Toc399_996003983"/>
+      <w:bookmarkStart w:id="7" w:name="1%2525252519Ερώτημα_1%252525253A_Shell_S"/>
+      <w:bookmarkStart w:id="8" w:name="1%25252519Ερώτημα_1%2525253A_Shell_Scrip"/>
+      <w:bookmarkEnd w:id="6"/>
+      <w:bookmarkEnd w:id="7"/>
+      <w:bookmarkEnd w:id="8"/>
       <w:r>
         <w:rPr>
           <w:b/>
@@ -1583,8 +2538,10 @@
           <w:szCs w:val="28"/>
           <w:bCs/>
         </w:rPr>
-        <w:instrText xml:space="preserve"> TC "Ερώτημα 1: Shell Scripting" \l 2 </w:instrText>
-      </w:r>
+        <w:instrText xml:space="preserve"> TC "Ερώτημα 1: Shell Scripting" \l 4 </w:instrText>
+      </w:r>
+      <w:bookmarkStart w:id="9" w:name="1%19Ερώτημα_1%3A_Shell_Scripting%19C"/>
+      <w:bookmarkEnd w:id="9"/>
       <w:r>
         <w:rPr>
           <w:sz w:val="28"/>
@@ -1594,6 +2551,10 @@
         </w:rPr>
         <w:fldChar w:fldCharType="separate"/>
       </w:r>
+      <w:bookmarkStart w:id="10" w:name="1%252519Ερώτημα_1%25253A_Shell_Scripting"/>
+      <w:bookmarkStart w:id="11" w:name="1%2519Ερώτημα_1%253A_Shell_Scripting%251"/>
+      <w:bookmarkEnd w:id="10"/>
+      <w:bookmarkEnd w:id="11"/>
       <w:r>
         <w:rPr>
           <w:b/>
@@ -1653,13 +2614,7 @@
           <w:lang w:val="el-GR" w:eastAsia="zh-CN" w:bidi="hi-IN"/>
         </w:rPr>
         <w:tab/>
-        <w:t xml:space="preserve">Το πρόγραμμα που υλοποιήσαμε για το Ερώτημα 1 αποτελείται από ένα κεντρικό while loop το οποίο τρέχει μέχρι να επιλέξουμε μέσω του case που εμπεριέχεται σε αυτό να κάνουμε έξοδο. Μέσα σε αυτό το loop περιλαμβάνεται η εκτύπωση του μενού και η λήψη της επιλογής του χρήστη για το case statement που ακολουθεί. </w:t>
-      </w:r>
-      <w:r>
-        <w:rPr>
-          <w:lang w:val="el-GR" w:eastAsia="zh-CN" w:bidi="hi-IN"/>
-        </w:rPr>
-        <w:t xml:space="preserve">Το </w:t>
+        <w:t xml:space="preserve">Το πρόγραμμα που υλοποιήσαμε για το Ερώτημα 1 αποτελείται από ένα κεντρικό while loop το οποίο τρέχει μέχρι να επιλέξουμε μέσω του case που εμπεριέχεται σε αυτό να κάνουμε έξοδο. Μέσα σε αυτό το loop περιλαμβάνεται η εκτύπωση του μενού και η λήψη της επιλογής του χρήστη για το case statement που ακολουθεί. Το </w:t>
       </w:r>
       <w:r>
         <w:rPr>
@@ -1703,13 +2658,7 @@
           <w:lang w:val="el-GR" w:eastAsia="zh-CN" w:bidi="hi-IN"/>
         </w:rPr>
         <w:tab/>
-        <w:t xml:space="preserve">Για την δεύτερη λειτουργία, </w:t>
-      </w:r>
-      <w:r>
-        <w:rPr>
-          <w:lang w:val="el-GR" w:eastAsia="zh-CN" w:bidi="hi-IN"/>
-        </w:rPr>
-        <w:t xml:space="preserve">λαμβάνουμε τον κωδικό μιας επιχείρησης από τον χρήστη και μέσω της εντολής </w:t>
+        <w:t xml:space="preserve">Για την δεύτερη λειτουργία, λαμβάνουμε τον κωδικό μιας επιχείρησης από τον χρήστη και μέσω της εντολής </w:t>
       </w:r>
       <w:r>
         <w:rPr>
@@ -1725,23 +2674,7 @@
           <w:bCs w:val="false"/>
           <w:lang w:val="el-GR" w:eastAsia="zh-CN" w:bidi="hi-IN"/>
         </w:rPr>
-        <w:t>βρίσκουμε την γραμμή η οποία έχει ί</w:t>
-      </w:r>
-      <w:r>
-        <w:rPr>
-          <w:b w:val="false"/>
-          <w:bCs w:val="false"/>
-          <w:lang w:val="el-GR" w:eastAsia="zh-CN" w:bidi="hi-IN"/>
-        </w:rPr>
-        <w:t xml:space="preserve">διο </w:t>
-      </w:r>
-      <w:r>
-        <w:rPr>
-          <w:b w:val="false"/>
-          <w:bCs w:val="false"/>
-          <w:lang w:val="el-GR" w:eastAsia="zh-CN" w:bidi="hi-IN"/>
-        </w:rPr>
-        <w:t>κωδικό επιχείρησης με τον δοθέν και τυπώνουμε τα στοιχεία της.</w:t>
+        <w:t>βρίσκουμε την γραμμή η οποία έχει ίδιο κωδικό επιχείρησης με τον δοθέν και τυπώνουμε τα στοιχεία της.</w:t>
       </w:r>
     </w:p>
     <w:p>
@@ -1758,47 +2691,7 @@
           <w:lang w:val="el-GR" w:eastAsia="zh-CN" w:bidi="hi-IN"/>
         </w:rPr>
         <w:tab/>
-        <w:t xml:space="preserve">Για την τρίτη λειτουργία,  λαμβάνουμε τον κωδικό μιας επιχείρησης από τον χρήστη </w:t>
-      </w:r>
-      <w:r>
-        <w:rPr>
-          <w:b w:val="false"/>
-          <w:bCs w:val="false"/>
-          <w:lang w:val="el-GR" w:eastAsia="zh-CN" w:bidi="hi-IN"/>
-        </w:rPr>
-        <w:t xml:space="preserve">και το πεδίο το οποίο θέλει να αλλάξει σε αυτή. Έπειτα μετατρέπουμε το πεδίο αυτό στον αριθμό με τον οποίο εμφανίζεται </w:t>
-      </w:r>
-      <w:r>
-        <w:rPr>
-          <w:b w:val="false"/>
-          <w:bCs w:val="false"/>
-          <w:lang w:val="el-GR" w:eastAsia="zh-CN" w:bidi="hi-IN"/>
-        </w:rPr>
-        <w:t>η στήλη του στο csv αρχείο, λαμβάνουμε την νέα τιμή για το πεδίο</w:t>
-      </w:r>
-      <w:r>
-        <w:rPr>
-          <w:b w:val="false"/>
-          <w:bCs w:val="false"/>
-          <w:lang w:val="el-GR" w:eastAsia="zh-CN" w:bidi="hi-IN"/>
-        </w:rPr>
-        <w:t xml:space="preserve"> </w:t>
-      </w:r>
-      <w:r>
-        <w:rPr>
-          <w:b w:val="false"/>
-          <w:bCs w:val="false"/>
-          <w:lang w:val="el-GR" w:eastAsia="zh-CN" w:bidi="hi-IN"/>
-        </w:rPr>
-        <w:t xml:space="preserve">από τον χρήστη και τυπώνουμε την παλιά </w:t>
-      </w:r>
-      <w:r>
-        <w:rPr>
-          <w:b w:val="false"/>
-          <w:bCs w:val="false"/>
-          <w:lang w:val="el-GR" w:eastAsia="zh-CN" w:bidi="hi-IN"/>
-        </w:rPr>
-        <w:t xml:space="preserve">μέσω της </w:t>
+        <w:t xml:space="preserve">Για την τρίτη λειτουργία,  λαμβάνουμε τον κωδικό μιας επιχείρησης από τον χρήστη και το πεδίο το οποίο θέλει να αλλάξει σε αυτή. Έπειτα μετατρέπουμε το πεδίο αυτό στον αριθμό με τον οποίο εμφανίζεται η στήλη του στο csv αρχείο, λαμβάνουμε την νέα τιμή για το πεδίο από τον χρήστη και τυπώνουμε την παλιά μέσω της </w:t>
       </w:r>
       <w:r>
         <w:rPr>
@@ -1814,15 +2707,7 @@
           <w:bCs w:val="false"/>
           <w:lang w:val="el-GR" w:eastAsia="zh-CN" w:bidi="hi-IN"/>
         </w:rPr>
-        <w:t xml:space="preserve">. Σε αυτό το σημείο, αντιμετωπίσαμε το πρόβλημα τροποποίησης πολλαπλών στοιχειών χωρίς να χρειαστεί να αποθηκεύσουμε πρώτα το αρχείο. Έτσι, δημιουργούμε κατά την τροποποίηση του πρώτου στοιχείου </w:t>
-      </w:r>
-      <w:r>
-        <w:rPr>
-          <w:b w:val="false"/>
-          <w:bCs w:val="false"/>
-          <w:lang w:val="el-GR" w:eastAsia="zh-CN" w:bidi="hi-IN"/>
-        </w:rPr>
-        <w:t xml:space="preserve">για ένα αρχείο ένα νέο προσωρινό αρχείο το οποίο είναι αντίγραφο του πρώτου και από την πρώτη τροποποίηση και μετά δουλεύουμε σε αυτό. Άρα για να κάνουμε την επιθυμητή αλλαγή κάθε φορά χρησιμοποιούμε το προσωρινό αρχείο και την εντολή </w:t>
+        <w:t xml:space="preserve">. Σε αυτό το σημείο, αντιμετωπίσαμε το πρόβλημα τροποποίησης πολλαπλών στοιχειών χωρίς να χρειαστεί να αποθηκεύσουμε πρώτα το αρχείο. Έτσι, δημιουργούμε κατά την τροποποίηση του πρώτου στοιχείου για ένα αρχείο ένα νέο προσωρινό αρχείο το οποίο είναι αντίγραφο του πρώτου και από την πρώτη τροποποίηση και μετά δουλεύουμε σε αυτό. Άρα για να κάνουμε την επιθυμητή αλλαγή κάθε φορά χρησιμοποιούμε το προσωρινό αρχείο και την εντολή </w:t>
       </w:r>
       <w:r>
         <w:rPr>
@@ -1838,39 +2723,7 @@
           <w:bCs w:val="false"/>
           <w:lang w:val="el-GR" w:eastAsia="zh-CN" w:bidi="hi-IN"/>
         </w:rPr>
-        <w:t xml:space="preserve"> η οποία εντοπίζει την γραμμή που βρίσκεται ο κωδικός της επιχείρησης και </w:t>
-      </w:r>
-      <w:r>
-        <w:rPr>
-          <w:b w:val="false"/>
-          <w:bCs w:val="false"/>
-          <w:lang w:val="el-GR" w:eastAsia="zh-CN" w:bidi="hi-IN"/>
-        </w:rPr>
-        <w:t>αντικαθιστά</w:t>
-      </w:r>
-      <w:r>
-        <w:rPr>
-          <w:b w:val="false"/>
-          <w:bCs w:val="false"/>
-          <w:lang w:val="el-GR" w:eastAsia="zh-CN" w:bidi="hi-IN"/>
-        </w:rPr>
-        <w:t xml:space="preserve"> με την βοήθεια του αριθμού του πεδίου </w:t>
-      </w:r>
-      <w:r>
-        <w:rPr>
-          <w:b w:val="false"/>
-          <w:bCs w:val="false"/>
-          <w:lang w:val="el-GR" w:eastAsia="zh-CN" w:bidi="hi-IN"/>
-        </w:rPr>
-        <w:t xml:space="preserve">την κατάλληλη στήλη. Το επόμενο πρόβλημα που αντιμετωπίσαμε είναι η αλλαγή του πεδίου ID το οποίο αν αλλάξει προκαλεί προβλημα στην εκτύπωση της νέας τιμής </w:t>
-      </w:r>
-      <w:r>
-        <w:rPr>
-          <w:b w:val="false"/>
-          <w:bCs w:val="false"/>
-          <w:lang w:val="el-GR" w:eastAsia="zh-CN" w:bidi="hi-IN"/>
-        </w:rPr>
-        <w:t xml:space="preserve">μέσω της </w:t>
+        <w:t xml:space="preserve"> η οποία εντοπίζει την γραμμή που βρίσκεται ο κωδικός της επιχείρησης και αντικαθιστά με την βοήθεια του αριθμού του πεδίου την κατάλληλη στήλη. Το επόμενο πρόβλημα που αντιμετωπίσαμε είναι η αλλαγή του πεδίου ID το οποίο αν αλλάξει προκαλεί πρόβλημα στην εκτύπωση της νέας τιμής μέσω της </w:t>
       </w:r>
       <w:r>
         <w:rPr>
@@ -1903,15 +2756,7 @@
           <w:lang w:val="el-GR" w:eastAsia="zh-CN" w:bidi="hi-IN"/>
         </w:rPr>
         <w:tab/>
-        <w:t xml:space="preserve">Για την τέταρτη λειτουργία, </w:t>
-      </w:r>
-      <w:r>
-        <w:rPr>
-          <w:b w:val="false"/>
-          <w:bCs w:val="false"/>
-          <w:lang w:val="el-GR" w:eastAsia="zh-CN" w:bidi="hi-IN"/>
-        </w:rPr>
-        <w:t xml:space="preserve">χρησιμοποιούμε την εντολή </w:t>
+        <w:t xml:space="preserve">Για την τέταρτη λειτουργία, χρησιμοποιούμε την εντολή </w:t>
       </w:r>
       <w:r>
         <w:rPr>
@@ -1944,47 +2789,7 @@
           <w:lang w:val="el-GR" w:eastAsia="zh-CN" w:bidi="hi-IN"/>
         </w:rPr>
         <w:tab/>
-        <w:t xml:space="preserve">Για την πέμπτη λειτουργία, </w:t>
-      </w:r>
-      <w:r>
-        <w:rPr>
-          <w:b w:val="false"/>
-          <w:bCs w:val="false"/>
-          <w:lang w:val="el-GR" w:eastAsia="zh-CN" w:bidi="hi-IN"/>
-        </w:rPr>
-        <w:t>λαμβάνουμε το path ό</w:t>
-      </w:r>
-      <w:r>
-        <w:rPr>
-          <w:b w:val="false"/>
-          <w:bCs w:val="false"/>
-          <w:lang w:val="el-GR" w:eastAsia="zh-CN" w:bidi="hi-IN"/>
-        </w:rPr>
-        <w:t xml:space="preserve">που θα αποθηκευτεί το αρχείο από τον χρήστη, </w:t>
-      </w:r>
-      <w:r>
-        <w:rPr>
-          <w:b w:val="false"/>
-          <w:bCs w:val="false"/>
-          <w:lang w:val="el-GR" w:eastAsia="zh-CN" w:bidi="hi-IN"/>
-        </w:rPr>
-        <w:t>αν αυτό δεν δοθέι τότε χρησιμοπούμε το προεπιλεγμένο</w:t>
-      </w:r>
-      <w:r>
-        <w:rPr>
-          <w:b w:val="false"/>
-          <w:bCs w:val="false"/>
-          <w:lang w:val="el-GR" w:eastAsia="zh-CN" w:bidi="hi-IN"/>
-        </w:rPr>
-        <w:t xml:space="preserve">. </w:t>
-      </w:r>
-      <w:r>
-        <w:rPr>
-          <w:b w:val="false"/>
-          <w:bCs w:val="false"/>
-          <w:lang w:val="el-GR" w:eastAsia="zh-CN" w:bidi="hi-IN"/>
-        </w:rPr>
-        <w:t>Για την αποθήκευση, αν το αρχείο έχει υποστεί επεξεργασία (δηλ. είναι πλεον το προσωρινό) τότε αποθηκεύεται, αλλιώς δεν γίνεται τίποτα.</w:t>
+        <w:t>Για την πέμπτη λειτουργία, λαμβάνουμε το path όπου θα αποθηκευτεί το αρχείο από τον χρήστη, αν αυτό δεν δοθεί τότε χρησιμοποιούμε το προεπιλεγμένο. Για την αποθήκευση, αν το αρχείο έχει υποστεί επεξεργασία (δηλ. είναι πλέον το προσωρινό) τότε αποθηκεύεται, αλλιώς δεν γίνεται τίποτα.</w:t>
       </w:r>
     </w:p>
     <w:p>
@@ -2035,12 +2840,120 @@
           <w:lang w:val="en-US" w:eastAsia="zh-CN" w:bidi="hi-IN"/>
         </w:rPr>
       </w:pPr>
-      <w:bookmarkStart w:id="6" w:name="__RefHeading___Toc401_996003983"/>
-      <w:bookmarkStart w:id="7" w:name="1%252519Ερώτημα_2%25253A_Διεργασίες%2525"/>
-      <w:bookmarkStart w:id="8" w:name="1%2519Ερώτημα_2%253A_Διεργασίες%2519C"/>
-      <w:bookmarkEnd w:id="6"/>
-      <w:bookmarkEnd w:id="7"/>
-      <w:bookmarkEnd w:id="8"/>
+      <w:r>
+        <w:rPr>
+          <w:rFonts w:eastAsia="Noto Sans CJK SC" w:cs="Lohit Marathi"/>
+          <w:b/>
+          <w:bCs/>
+          <w:color w:val="auto"/>
+          <w:kern w:val="2"/>
+          <w:sz w:val="28"/>
+          <w:szCs w:val="28"/>
+          <w:lang w:val="en-US" w:eastAsia="zh-CN" w:bidi="hi-IN"/>
+        </w:rPr>
+      </w:r>
+    </w:p>
+    <w:p>
+      <w:pPr>
+        <w:pStyle w:val="Normal"/>
+        <w:rPr>
+          <w:rFonts w:ascii="Times New Roman" w:hAnsi="Times New Roman" w:eastAsia="Noto Sans CJK SC" w:cs="Lohit Marathi"/>
+          <w:b/>
+          <w:bCs/>
+          <w:color w:val="auto"/>
+          <w:kern w:val="2"/>
+          <w:sz w:val="28"/>
+          <w:szCs w:val="28"/>
+          <w:lang w:val="en-US" w:eastAsia="zh-CN" w:bidi="hi-IN"/>
+        </w:rPr>
+      </w:pPr>
+      <w:r>
+        <w:rPr>
+          <w:rFonts w:eastAsia="Noto Sans CJK SC" w:cs="Lohit Marathi"/>
+          <w:b/>
+          <w:bCs/>
+          <w:color w:val="auto"/>
+          <w:kern w:val="2"/>
+          <w:sz w:val="28"/>
+          <w:szCs w:val="28"/>
+          <w:lang w:val="en-US" w:eastAsia="zh-CN" w:bidi="hi-IN"/>
+        </w:rPr>
+      </w:r>
+    </w:p>
+    <w:p>
+      <w:pPr>
+        <w:pStyle w:val="Normal"/>
+        <w:rPr>
+          <w:rFonts w:ascii="Times New Roman" w:hAnsi="Times New Roman" w:eastAsia="Noto Sans CJK SC" w:cs="Lohit Marathi"/>
+          <w:b/>
+          <w:bCs/>
+          <w:color w:val="auto"/>
+          <w:kern w:val="2"/>
+          <w:sz w:val="28"/>
+          <w:szCs w:val="28"/>
+          <w:lang w:val="en-US" w:eastAsia="zh-CN" w:bidi="hi-IN"/>
+        </w:rPr>
+      </w:pPr>
+      <w:r>
+        <w:rPr>
+          <w:rFonts w:eastAsia="Noto Sans CJK SC" w:cs="Lohit Marathi"/>
+          <w:b/>
+          <w:bCs/>
+          <w:color w:val="auto"/>
+          <w:kern w:val="2"/>
+          <w:sz w:val="28"/>
+          <w:szCs w:val="28"/>
+          <w:lang w:val="en-US" w:eastAsia="zh-CN" w:bidi="hi-IN"/>
+        </w:rPr>
+      </w:r>
+    </w:p>
+    <w:p>
+      <w:pPr>
+        <w:pStyle w:val="Normal"/>
+        <w:rPr>
+          <w:rFonts w:ascii="Times New Roman" w:hAnsi="Times New Roman" w:eastAsia="Noto Sans CJK SC" w:cs="Lohit Marathi"/>
+          <w:b/>
+          <w:bCs/>
+          <w:color w:val="auto"/>
+          <w:kern w:val="2"/>
+          <w:sz w:val="28"/>
+          <w:szCs w:val="28"/>
+          <w:lang w:val="en-US" w:eastAsia="zh-CN" w:bidi="hi-IN"/>
+        </w:rPr>
+      </w:pPr>
+      <w:r>
+        <w:rPr>
+          <w:rFonts w:eastAsia="Noto Sans CJK SC" w:cs="Lohit Marathi"/>
+          <w:b/>
+          <w:bCs/>
+          <w:color w:val="auto"/>
+          <w:kern w:val="2"/>
+          <w:sz w:val="28"/>
+          <w:szCs w:val="28"/>
+          <w:lang w:val="en-US" w:eastAsia="zh-CN" w:bidi="hi-IN"/>
+        </w:rPr>
+      </w:r>
+    </w:p>
+    <w:p>
+      <w:pPr>
+        <w:pStyle w:val="Normal"/>
+        <w:rPr>
+          <w:rFonts w:ascii="Times New Roman" w:hAnsi="Times New Roman" w:eastAsia="Noto Sans CJK SC" w:cs="Lohit Marathi"/>
+          <w:b/>
+          <w:bCs/>
+          <w:color w:val="auto"/>
+          <w:kern w:val="2"/>
+          <w:sz w:val="28"/>
+          <w:szCs w:val="28"/>
+          <w:lang w:val="en-US" w:eastAsia="zh-CN" w:bidi="hi-IN"/>
+        </w:rPr>
+      </w:pPr>
+      <w:bookmarkStart w:id="12" w:name="__RefHeading___Toc401_996003983"/>
+      <w:bookmarkStart w:id="13" w:name="1%2525252519Ερώτημα_2%252525253A_Διεργασ"/>
+      <w:bookmarkStart w:id="14" w:name="1%25252519Ερώτημα_2%2525253A_Διεργασίες%"/>
+      <w:bookmarkEnd w:id="12"/>
+      <w:bookmarkEnd w:id="13"/>
+      <w:bookmarkEnd w:id="14"/>
       <w:r>
         <w:rPr>
           <w:rFonts w:eastAsia="Noto Sans CJK SC" w:cs="Lohit Marathi"/>
@@ -2068,8 +2981,10 @@
           <w:color w:val="auto"/>
           <w:lang w:val="en-US" w:eastAsia="zh-CN" w:bidi="hi-IN"/>
         </w:rPr>
-        <w:instrText xml:space="preserve"> TC "Ερώτημα 2: Διεργασίες" \l 2 </w:instrText>
-      </w:r>
+        <w:instrText xml:space="preserve"> TC "Ερώτημα 2: Διεργασίες" \l 4 </w:instrText>
+      </w:r>
+      <w:bookmarkStart w:id="15" w:name="1%19Ερώτημα_2%3A_Διεργασίες%19C"/>
+      <w:bookmarkEnd w:id="15"/>
       <w:r>
         <w:rPr>
           <w:sz w:val="28"/>
@@ -2083,6 +2998,10 @@
         </w:rPr>
         <w:fldChar w:fldCharType="separate"/>
       </w:r>
+      <w:bookmarkStart w:id="16" w:name="1%252519Ερώτημα_2%25253A_Διεργασίες%2525"/>
+      <w:bookmarkStart w:id="17" w:name="1%2519Ερώτημα_2%253A_Διεργασίες%2519C"/>
+      <w:bookmarkEnd w:id="16"/>
+      <w:bookmarkEnd w:id="17"/>
       <w:r>
         <w:rPr>
           <w:rFonts w:eastAsia="Noto Sans CJK SC" w:cs="Lohit Marathi"/>
@@ -2155,6 +3074,660 @@
         <w:bidi w:val="0"/>
         <w:jc w:val="start"/>
         <w:rPr>
+          <w:lang w:val="el-GR" w:eastAsia="zh-CN" w:bidi="hi-IN"/>
+        </w:rPr>
+      </w:pPr>
+      <w:r>
+        <w:rPr>
+          <w:lang w:val="el-GR" w:eastAsia="zh-CN" w:bidi="hi-IN"/>
+        </w:rPr>
+        <w:tab/>
+        <w:t xml:space="preserve">Τα προγράμματα που υλοποιήσαμε για το Ερώτημα 2 αποτελούνται σε μεγάλο μέρος τους από το πρόγραμμα της εκφώνησης. Τα κομμάτια που προστέθηκαν ήταν η δημιουργία κοινής μνήμης (shared memory) με την βοήθεια της συνάρτησης </w:t>
+      </w:r>
+      <w:r>
+        <w:rPr>
+          <w:b/>
+          <w:bCs/>
+          <w:lang w:val="el-GR" w:eastAsia="zh-CN" w:bidi="hi-IN"/>
+        </w:rPr>
+        <w:t>mmap</w:t>
+      </w:r>
+      <w:r>
+        <w:rPr>
+          <w:lang w:val="el-GR" w:eastAsia="zh-CN" w:bidi="hi-IN"/>
+        </w:rPr>
+        <w:t xml:space="preserve"> και η επανάληψη for η οποία δημιουργεί τις n διεργασίες-εργάτες μέσω της συνάρτησης </w:t>
+      </w:r>
+      <w:r>
+        <w:rPr>
+          <w:b/>
+          <w:bCs/>
+          <w:lang w:val="el-GR" w:eastAsia="zh-CN" w:bidi="hi-IN"/>
+        </w:rPr>
+        <w:t>fork</w:t>
+      </w:r>
+      <w:r>
+        <w:rPr>
+          <w:b w:val="false"/>
+          <w:bCs w:val="false"/>
+          <w:lang w:val="el-GR" w:eastAsia="zh-CN" w:bidi="hi-IN"/>
+        </w:rPr>
+        <w:t>. Η κάθε διεργασία μέσα στο for loop αν είναι διεργασία παιδί εκτελεί τον ζητούμενο υπολογισμό με seed το PID της. Τα PID των διεργασιών αυτών αποθηκεύονται σε έναν δυναμικό πίνακα ώστε το πρόγραμμα πατέρας να περιμένει να τελειώσουν όλες.</w:t>
+      </w:r>
+    </w:p>
+    <w:p>
+      <w:pPr>
+        <w:pStyle w:val="Normal"/>
+        <w:bidi w:val="0"/>
+        <w:jc w:val="start"/>
+        <w:rPr>
+          <w:lang w:val="el-GR" w:eastAsia="zh-CN" w:bidi="hi-IN"/>
+        </w:rPr>
+      </w:pPr>
+      <w:r>
+        <w:rPr>
+          <w:lang w:val="el-GR" w:eastAsia="zh-CN" w:bidi="hi-IN"/>
+        </w:rPr>
+        <mc:AlternateContent>
+          <mc:Choice Requires="wps">
+            <w:drawing>
+              <wp:anchor behindDoc="0" distT="0" distB="0" distL="0" distR="0" simplePos="0" locked="0" layoutInCell="0" allowOverlap="1" relativeHeight="3">
+                <wp:simplePos x="0" y="0"/>
+                <wp:positionH relativeFrom="column">
+                  <wp:posOffset>210820</wp:posOffset>
+                </wp:positionH>
+                <wp:positionV relativeFrom="paragraph">
+                  <wp:posOffset>22860</wp:posOffset>
+                </wp:positionV>
+                <wp:extent cx="5494020" cy="1706880"/>
+                <wp:effectExtent l="0" t="0" r="0" b="0"/>
+                <wp:wrapSquare wrapText="largest"/>
+                <wp:docPr id="2" name="Frame1"/>
+                <a:graphic xmlns:a="http://schemas.openxmlformats.org/drawingml/2006/main">
+                  <a:graphicData uri="http://schemas.microsoft.com/office/word/2010/wordprocessingShape">
+                    <wps:wsp>
+                      <wps:cNvSpPr/>
+                      <wps:spPr>
+                        <a:xfrm>
+                          <a:off x="0" y="0"/>
+                          <a:ext cx="5493960" cy="1706760"/>
+                        </a:xfrm>
+                        <a:prstGeom prst="rect">
+                          <a:avLst/>
+                        </a:prstGeom>
+                        <a:solidFill>
+                          <a:srgbClr val="ffffff"/>
+                        </a:solidFill>
+                        <a:ln w="0">
+                          <a:noFill/>
+                        </a:ln>
+                      </wps:spPr>
+                      <wps:style>
+                        <a:lnRef idx="0"/>
+                        <a:fillRef idx="0"/>
+                        <a:effectRef idx="0"/>
+                        <a:fontRef idx="minor"/>
+                      </wps:style>
+                      <wps:txbx>
+                        <w:txbxContent>
+                          <w:p>
+                            <w:pPr>
+                              <w:pStyle w:val="Caption"/>
+                              <w:spacing w:before="120" w:after="120"/>
+                              <w:rPr>
+                                <w:lang w:val="el-GR" w:eastAsia="zh-CN" w:bidi="hi-IN"/>
+                              </w:rPr>
+                            </w:pPr>
+                            <w:r>
+                              <w:rPr/>
+                              <w:drawing>
+                                <wp:inline distT="0" distB="0" distL="0" distR="0">
+                                  <wp:extent cx="5494020" cy="1379220"/>
+                                  <wp:effectExtent l="0" t="0" r="0" b="0"/>
+                                  <wp:docPr id="4" name="Image2" descr="" title=""/>
+                                  <wp:cNvGraphicFramePr>
+                                    <a:graphicFrameLocks xmlns:a="http://schemas.openxmlformats.org/drawingml/2006/main" noChangeAspect="1"/>
+                                  </wp:cNvGraphicFramePr>
+                                  <a:graphic xmlns:a="http://schemas.openxmlformats.org/drawingml/2006/main">
+                                    <a:graphicData uri="http://schemas.openxmlformats.org/drawingml/2006/picture">
+                                      <pic:pic xmlns:pic="http://schemas.openxmlformats.org/drawingml/2006/picture">
+                                        <pic:nvPicPr>
+                                          <pic:cNvPr id="4" name="Image2" descr="" title=""/>
+                                          <pic:cNvPicPr>
+                                            <a:picLocks noChangeAspect="1" noChangeArrowheads="1"/>
+                                          </pic:cNvPicPr>
+                                        </pic:nvPicPr>
+                                        <pic:blipFill>
+                                          <a:blip r:embed="rId5"/>
+                                          <a:stretch>
+                                            <a:fillRect/>
+                                          </a:stretch>
+                                        </pic:blipFill>
+                                        <pic:spPr bwMode="auto">
+                                          <a:xfrm>
+                                            <a:off x="0" y="0"/>
+                                            <a:ext cx="5494020" cy="1379220"/>
+                                          </a:xfrm>
+                                          <a:prstGeom prst="rect">
+                                            <a:avLst/>
+                                          </a:prstGeom>
+                                        </pic:spPr>
+                                      </pic:pic>
+                                    </a:graphicData>
+                                  </a:graphic>
+                                </wp:inline>
+                              </w:drawing>
+                            </w:r>
+                            <w:r>
+                              <w:rPr>
+                                <w:lang w:val="el-GR" w:eastAsia="zh-CN" w:bidi="hi-IN"/>
+                              </w:rPr>
+                              <w:t>Παράδειγμα δημιουργίας 4 παιδιών από έναν πατέρα</w:t>
+                            </w:r>
+                          </w:p>
+                        </w:txbxContent>
+                      </wps:txbx>
+                      <wps:bodyPr lIns="0" rIns="0" tIns="0" bIns="0" anchor="t">
+                        <a:noAutofit/>
+                      </wps:bodyPr>
+                    </wps:wsp>
+                  </a:graphicData>
+                </a:graphic>
+              </wp:anchor>
+            </w:drawing>
+          </mc:Choice>
+          <mc:Fallback>
+            <w:pict>
+              <v:rect id="shape_0" ID="Frame1" path="m0,0l-2147483645,0l-2147483645,-2147483646l0,-2147483646xe" fillcolor="white" stroked="f" o:allowincell="f" style="position:absolute;margin-left:16.6pt;margin-top:1.8pt;width:432.55pt;height:134.35pt;mso-wrap-style:square;v-text-anchor:top">
+                <v:fill o:detectmouseclick="t" type="solid" color2="black"/>
+                <v:stroke color="#3465a4" joinstyle="round" endcap="flat"/>
+                <v:textbox>
+                  <w:txbxContent>
+                    <w:p>
+                      <w:pPr>
+                        <w:pStyle w:val="Caption"/>
+                        <w:spacing w:before="120" w:after="120"/>
+                        <w:rPr>
+                          <w:lang w:val="el-GR" w:eastAsia="zh-CN" w:bidi="hi-IN"/>
+                        </w:rPr>
+                      </w:pPr>
+                      <w:r>
+                        <w:rPr/>
+                        <w:drawing>
+                          <wp:inline distT="0" distB="0" distL="0" distR="0">
+                            <wp:extent cx="5494020" cy="1379220"/>
+                            <wp:effectExtent l="0" t="0" r="0" b="0"/>
+                            <wp:docPr id="5" name="Image2" descr="" title=""/>
+                            <wp:cNvGraphicFramePr>
+                              <a:graphicFrameLocks xmlns:a="http://schemas.openxmlformats.org/drawingml/2006/main" noChangeAspect="1"/>
+                            </wp:cNvGraphicFramePr>
+                            <a:graphic xmlns:a="http://schemas.openxmlformats.org/drawingml/2006/main">
+                              <a:graphicData uri="http://schemas.openxmlformats.org/drawingml/2006/picture">
+                                <pic:pic xmlns:pic="http://schemas.openxmlformats.org/drawingml/2006/picture">
+                                  <pic:nvPicPr>
+                                    <pic:cNvPr id="5" name="Image2" descr="" title=""/>
+                                    <pic:cNvPicPr>
+                                      <a:picLocks noChangeAspect="1" noChangeArrowheads="1"/>
+                                    </pic:cNvPicPr>
+                                  </pic:nvPicPr>
+                                  <pic:blipFill>
+                                    <a:blip r:embed="rId6"/>
+                                    <a:stretch>
+                                      <a:fillRect/>
+                                    </a:stretch>
+                                  </pic:blipFill>
+                                  <pic:spPr bwMode="auto">
+                                    <a:xfrm>
+                                      <a:off x="0" y="0"/>
+                                      <a:ext cx="5494020" cy="1379220"/>
+                                    </a:xfrm>
+                                    <a:prstGeom prst="rect">
+                                      <a:avLst/>
+                                    </a:prstGeom>
+                                  </pic:spPr>
+                                </pic:pic>
+                              </a:graphicData>
+                            </a:graphic>
+                          </wp:inline>
+                        </w:drawing>
+                      </w:r>
+                      <w:r>
+                        <w:rPr>
+                          <w:lang w:val="el-GR" w:eastAsia="zh-CN" w:bidi="hi-IN"/>
+                        </w:rPr>
+                        <w:t>Παράδειγμα δημιουργίας 4 παιδιών από έναν πατέρα</w:t>
+                      </w:r>
+                    </w:p>
+                  </w:txbxContent>
+                </v:textbox>
+                <w10:wrap type="square" side="largest"/>
+              </v:rect>
+            </w:pict>
+          </mc:Fallback>
+        </mc:AlternateContent>
+      </w:r>
+    </w:p>
+    <w:p>
+      <w:pPr>
+        <w:pStyle w:val="Normal"/>
+        <w:bidi w:val="0"/>
+        <w:jc w:val="start"/>
+        <w:rPr>
+          <w:lang w:val="el-GR" w:eastAsia="zh-CN" w:bidi="hi-IN"/>
+        </w:rPr>
+      </w:pPr>
+      <w:r>
+        <w:rPr>
+          <w:b w:val="false"/>
+          <w:bCs w:val="false"/>
+          <w:lang w:val="el-GR" w:eastAsia="zh-CN" w:bidi="hi-IN"/>
+        </w:rPr>
+        <w:tab/>
+      </w:r>
+    </w:p>
+    <w:p>
+      <w:pPr>
+        <w:pStyle w:val="Normal"/>
+        <w:bidi w:val="0"/>
+        <w:jc w:val="start"/>
+        <w:rPr>
+          <w:lang w:val="el-GR" w:eastAsia="zh-CN" w:bidi="hi-IN"/>
+        </w:rPr>
+      </w:pPr>
+      <w:r>
+        <w:rPr>
+          <w:lang w:val="el-GR" w:eastAsia="zh-CN" w:bidi="hi-IN"/>
+        </w:rPr>
+      </w:r>
+    </w:p>
+    <w:p>
+      <w:pPr>
+        <w:pStyle w:val="Normal"/>
+        <w:bidi w:val="0"/>
+        <w:jc w:val="start"/>
+        <w:rPr>
+          <w:lang w:val="el-GR" w:eastAsia="zh-CN" w:bidi="hi-IN"/>
+        </w:rPr>
+      </w:pPr>
+      <w:r>
+        <w:rPr>
+          <w:lang w:val="el-GR" w:eastAsia="zh-CN" w:bidi="hi-IN"/>
+        </w:rPr>
+      </w:r>
+    </w:p>
+    <w:p>
+      <w:pPr>
+        <w:pStyle w:val="Normal"/>
+        <w:bidi w:val="0"/>
+        <w:jc w:val="start"/>
+        <w:rPr>
+          <w:lang w:val="el-GR" w:eastAsia="zh-CN" w:bidi="hi-IN"/>
+        </w:rPr>
+      </w:pPr>
+      <w:r>
+        <w:rPr>
+          <w:lang w:val="el-GR" w:eastAsia="zh-CN" w:bidi="hi-IN"/>
+        </w:rPr>
+      </w:r>
+    </w:p>
+    <w:p>
+      <w:pPr>
+        <w:pStyle w:val="Normal"/>
+        <w:bidi w:val="0"/>
+        <w:jc w:val="start"/>
+        <w:rPr>
+          <w:lang w:val="el-GR" w:eastAsia="zh-CN" w:bidi="hi-IN"/>
+        </w:rPr>
+      </w:pPr>
+      <w:r>
+        <w:rPr>
+          <w:lang w:val="el-GR" w:eastAsia="zh-CN" w:bidi="hi-IN"/>
+        </w:rPr>
+      </w:r>
+    </w:p>
+    <w:p>
+      <w:pPr>
+        <w:pStyle w:val="Normal"/>
+        <w:bidi w:val="0"/>
+        <w:jc w:val="start"/>
+        <w:rPr>
+          <w:lang w:val="el-GR" w:eastAsia="zh-CN" w:bidi="hi-IN"/>
+        </w:rPr>
+      </w:pPr>
+      <w:r>
+        <w:rPr>
+          <w:lang w:val="el-GR" w:eastAsia="zh-CN" w:bidi="hi-IN"/>
+        </w:rPr>
+      </w:r>
+    </w:p>
+    <w:p>
+      <w:pPr>
+        <w:pStyle w:val="Normal"/>
+        <w:bidi w:val="0"/>
+        <w:jc w:val="start"/>
+        <w:rPr>
+          <w:lang w:val="el-GR" w:eastAsia="zh-CN" w:bidi="hi-IN"/>
+        </w:rPr>
+      </w:pPr>
+      <w:r>
+        <w:rPr>
+          <w:lang w:val="el-GR" w:eastAsia="zh-CN" w:bidi="hi-IN"/>
+        </w:rPr>
+      </w:r>
+    </w:p>
+    <w:p>
+      <w:pPr>
+        <w:pStyle w:val="Normal"/>
+        <w:bidi w:val="0"/>
+        <w:jc w:val="start"/>
+        <w:rPr>
+          <w:lang w:val="el-GR" w:eastAsia="zh-CN" w:bidi="hi-IN"/>
+        </w:rPr>
+      </w:pPr>
+      <w:r>
+        <w:rPr>
+          <w:lang w:val="el-GR" w:eastAsia="zh-CN" w:bidi="hi-IN"/>
+        </w:rPr>
+      </w:r>
+    </w:p>
+    <w:p>
+      <w:pPr>
+        <w:pStyle w:val="Normal"/>
+        <w:bidi w:val="0"/>
+        <w:jc w:val="start"/>
+        <w:rPr>
+          <w:lang w:val="el-GR" w:eastAsia="zh-CN" w:bidi="hi-IN"/>
+        </w:rPr>
+      </w:pPr>
+      <w:r>
+        <w:rPr>
+          <w:b w:val="false"/>
+          <w:bCs w:val="false"/>
+          <w:lang w:val="el-GR" w:eastAsia="zh-CN" w:bidi="hi-IN"/>
+        </w:rPr>
+        <w:tab/>
+      </w:r>
+    </w:p>
+    <w:p>
+      <w:pPr>
+        <w:pStyle w:val="Normal"/>
+        <w:bidi w:val="0"/>
+        <w:jc w:val="start"/>
+        <w:rPr>
+          <w:lang w:val="el-GR" w:eastAsia="zh-CN" w:bidi="hi-IN"/>
+        </w:rPr>
+      </w:pPr>
+      <w:r>
+        <w:rPr>
+          <w:lang w:val="el-GR" w:eastAsia="zh-CN" w:bidi="hi-IN"/>
+        </w:rPr>
+      </w:r>
+    </w:p>
+    <w:p>
+      <w:pPr>
+        <w:pStyle w:val="Normal"/>
+        <w:bidi w:val="0"/>
+        <w:jc w:val="start"/>
+        <w:rPr>
+          <w:lang w:val="el-GR" w:eastAsia="zh-CN" w:bidi="hi-IN"/>
+        </w:rPr>
+      </w:pPr>
+      <w:r>
+        <w:rPr>
+          <w:b w:val="false"/>
+          <w:bCs w:val="false"/>
+          <w:lang w:val="el-GR" w:eastAsia="zh-CN" w:bidi="hi-IN"/>
+        </w:rPr>
+        <w:tab/>
+        <w:t xml:space="preserve">Για την δεύτερη περίπτωση όπου μας ζητείται η προστασία της κοινής μνήμης με σημαφόρους υλοποιούμε το παραπάνω πρόγραμμα με την διαφορά ότι δημιουργούμε έναν σημαφόρο και τοποθετούμε μια κλήση της </w:t>
+      </w:r>
+      <w:r>
+        <w:rPr>
+          <w:b/>
+          <w:bCs/>
+          <w:lang w:val="el-GR" w:eastAsia="zh-CN" w:bidi="hi-IN"/>
+        </w:rPr>
+        <w:t>sem_wait</w:t>
+      </w:r>
+      <w:r>
+        <w:rPr>
+          <w:b w:val="false"/>
+          <w:bCs w:val="false"/>
+          <w:lang w:val="el-GR" w:eastAsia="zh-CN" w:bidi="hi-IN"/>
+        </w:rPr>
+        <w:t xml:space="preserve"> πριν την πρόσβαση μιας διεργασίας-παιδίου στην κρίσιμη περιοχή και μια κλήση της </w:t>
+      </w:r>
+      <w:r>
+        <w:rPr>
+          <w:b/>
+          <w:bCs/>
+          <w:lang w:val="el-GR" w:eastAsia="zh-CN" w:bidi="hi-IN"/>
+        </w:rPr>
+        <w:t>sem_post</w:t>
+      </w:r>
+      <w:r>
+        <w:rPr>
+          <w:b w:val="false"/>
+          <w:bCs w:val="false"/>
+          <w:lang w:val="el-GR" w:eastAsia="zh-CN" w:bidi="hi-IN"/>
+        </w:rPr>
+        <w:t xml:space="preserve"> μετά.</w:t>
+      </w:r>
+    </w:p>
+    <w:p>
+      <w:pPr>
+        <w:pStyle w:val="Normal"/>
+        <w:bidi w:val="0"/>
+        <w:jc w:val="start"/>
+        <w:rPr>
+          <w:lang w:val="el-GR" w:eastAsia="zh-CN" w:bidi="hi-IN"/>
+        </w:rPr>
+      </w:pPr>
+      <w:r>
+        <w:rPr>
+          <w:lang w:val="el-GR" w:eastAsia="zh-CN" w:bidi="hi-IN"/>
+        </w:rPr>
+      </w:r>
+    </w:p>
+    <w:p>
+      <w:pPr>
+        <w:pStyle w:val="Normal"/>
+        <w:bidi w:val="0"/>
+        <w:jc w:val="start"/>
+        <w:rPr>
+          <w:lang w:val="el-GR" w:eastAsia="zh-CN" w:bidi="hi-IN"/>
+        </w:rPr>
+      </w:pPr>
+      <w:r>
+        <w:rPr>
+          <w:b w:val="false"/>
+          <w:bCs w:val="false"/>
+          <w:lang w:val="el-GR" w:eastAsia="zh-CN" w:bidi="hi-IN"/>
+        </w:rPr>
+        <w:t>Τα αποτελέσματα εκτέλεσης των 3 διαφορετικών αρχείων:</w:t>
+      </w:r>
+    </w:p>
+    <w:p>
+      <w:pPr>
+        <w:pStyle w:val="Normal"/>
+        <w:bidi w:val="0"/>
+        <w:jc w:val="start"/>
+        <w:rPr>
+          <w:lang w:val="el-GR" w:eastAsia="zh-CN" w:bidi="hi-IN"/>
+        </w:rPr>
+      </w:pPr>
+      <w:r>
+        <w:rPr>
+          <w:lang w:val="el-GR" w:eastAsia="zh-CN" w:bidi="hi-IN"/>
+        </w:rPr>
+        <w:drawing>
+          <wp:anchor behindDoc="0" distT="0" distB="0" distL="0" distR="0" simplePos="0" locked="0" layoutInCell="0" allowOverlap="1" relativeHeight="5">
+            <wp:simplePos x="0" y="0"/>
+            <wp:positionH relativeFrom="column">
+              <wp:align>center</wp:align>
+            </wp:positionH>
+            <wp:positionV relativeFrom="paragraph">
+              <wp:posOffset>635</wp:posOffset>
+            </wp:positionV>
+            <wp:extent cx="6332220" cy="284480"/>
+            <wp:effectExtent l="0" t="0" r="0" b="0"/>
+            <wp:wrapSquare wrapText="largest"/>
+            <wp:docPr id="3" name="Image3" descr="" title=""/>
+            <wp:cNvGraphicFramePr>
+              <a:graphicFrameLocks xmlns:a="http://schemas.openxmlformats.org/drawingml/2006/main" noChangeAspect="1"/>
+            </wp:cNvGraphicFramePr>
+            <a:graphic xmlns:a="http://schemas.openxmlformats.org/drawingml/2006/main">
+              <a:graphicData uri="http://schemas.openxmlformats.org/drawingml/2006/picture">
+                <pic:pic xmlns:pic="http://schemas.openxmlformats.org/drawingml/2006/picture">
+                  <pic:nvPicPr>
+                    <pic:cNvPr id="3" name="Image3" descr="" title=""/>
+                    <pic:cNvPicPr>
+                      <a:picLocks noChangeAspect="1" noChangeArrowheads="1"/>
+                    </pic:cNvPicPr>
+                  </pic:nvPicPr>
+                  <pic:blipFill>
+                    <a:blip r:embed="rId7"/>
+                    <a:stretch>
+                      <a:fillRect/>
+                    </a:stretch>
+                  </pic:blipFill>
+                  <pic:spPr bwMode="auto">
+                    <a:xfrm>
+                      <a:off x="0" y="0"/>
+                      <a:ext cx="6332220" cy="284480"/>
+                    </a:xfrm>
+                    <a:prstGeom prst="rect">
+                      <a:avLst/>
+                    </a:prstGeom>
+                  </pic:spPr>
+                </pic:pic>
+              </a:graphicData>
+            </a:graphic>
+          </wp:anchor>
+        </w:drawing>
+        <w:drawing>
+          <wp:anchor behindDoc="0" distT="0" distB="0" distL="0" distR="0" simplePos="0" locked="0" layoutInCell="0" allowOverlap="1" relativeHeight="6">
+            <wp:simplePos x="0" y="0"/>
+            <wp:positionH relativeFrom="column">
+              <wp:posOffset>0</wp:posOffset>
+            </wp:positionH>
+            <wp:positionV relativeFrom="paragraph">
+              <wp:posOffset>408940</wp:posOffset>
+            </wp:positionV>
+            <wp:extent cx="6332220" cy="284480"/>
+            <wp:effectExtent l="0" t="0" r="0" b="0"/>
+            <wp:wrapSquare wrapText="largest"/>
+            <wp:docPr id="4" name="Image4" descr="" title=""/>
+            <wp:cNvGraphicFramePr>
+              <a:graphicFrameLocks xmlns:a="http://schemas.openxmlformats.org/drawingml/2006/main" noChangeAspect="1"/>
+            </wp:cNvGraphicFramePr>
+            <a:graphic xmlns:a="http://schemas.openxmlformats.org/drawingml/2006/main">
+              <a:graphicData uri="http://schemas.openxmlformats.org/drawingml/2006/picture">
+                <pic:pic xmlns:pic="http://schemas.openxmlformats.org/drawingml/2006/picture">
+                  <pic:nvPicPr>
+                    <pic:cNvPr id="4" name="Image4" descr="" title=""/>
+                    <pic:cNvPicPr>
+                      <a:picLocks noChangeAspect="1" noChangeArrowheads="1"/>
+                    </pic:cNvPicPr>
+                  </pic:nvPicPr>
+                  <pic:blipFill>
+                    <a:blip r:embed="rId8"/>
+                    <a:stretch>
+                      <a:fillRect/>
+                    </a:stretch>
+                  </pic:blipFill>
+                  <pic:spPr bwMode="auto">
+                    <a:xfrm>
+                      <a:off x="0" y="0"/>
+                      <a:ext cx="6332220" cy="284480"/>
+                    </a:xfrm>
+                    <a:prstGeom prst="rect">
+                      <a:avLst/>
+                    </a:prstGeom>
+                  </pic:spPr>
+                </pic:pic>
+              </a:graphicData>
+            </a:graphic>
+          </wp:anchor>
+        </w:drawing>
+        <w:drawing>
+          <wp:anchor behindDoc="0" distT="0" distB="0" distL="0" distR="0" simplePos="0" locked="0" layoutInCell="0" allowOverlap="1" relativeHeight="7">
+            <wp:simplePos x="0" y="0"/>
+            <wp:positionH relativeFrom="column">
+              <wp:posOffset>0</wp:posOffset>
+            </wp:positionH>
+            <wp:positionV relativeFrom="paragraph">
+              <wp:posOffset>806450</wp:posOffset>
+            </wp:positionV>
+            <wp:extent cx="6332220" cy="284480"/>
+            <wp:effectExtent l="0" t="0" r="0" b="0"/>
+            <wp:wrapSquare wrapText="largest"/>
+            <wp:docPr id="5" name="Image5" descr="" title=""/>
+            <wp:cNvGraphicFramePr>
+              <a:graphicFrameLocks xmlns:a="http://schemas.openxmlformats.org/drawingml/2006/main" noChangeAspect="1"/>
+            </wp:cNvGraphicFramePr>
+            <a:graphic xmlns:a="http://schemas.openxmlformats.org/drawingml/2006/main">
+              <a:graphicData uri="http://schemas.openxmlformats.org/drawingml/2006/picture">
+                <pic:pic xmlns:pic="http://schemas.openxmlformats.org/drawingml/2006/picture">
+                  <pic:nvPicPr>
+                    <pic:cNvPr id="5" name="Image5" descr="" title=""/>
+                    <pic:cNvPicPr>
+                      <a:picLocks noChangeAspect="1" noChangeArrowheads="1"/>
+                    </pic:cNvPicPr>
+                  </pic:nvPicPr>
+                  <pic:blipFill>
+                    <a:blip r:embed="rId9"/>
+                    <a:stretch>
+                      <a:fillRect/>
+                    </a:stretch>
+                  </pic:blipFill>
+                  <pic:spPr bwMode="auto">
+                    <a:xfrm>
+                      <a:off x="0" y="0"/>
+                      <a:ext cx="6332220" cy="284480"/>
+                    </a:xfrm>
+                    <a:prstGeom prst="rect">
+                      <a:avLst/>
+                    </a:prstGeom>
+                  </pic:spPr>
+                </pic:pic>
+              </a:graphicData>
+            </a:graphic>
+          </wp:anchor>
+        </w:drawing>
+      </w:r>
+    </w:p>
+    <w:p>
+      <w:pPr>
+        <w:pStyle w:val="Normal"/>
+        <w:bidi w:val="0"/>
+        <w:jc w:val="start"/>
+        <w:rPr>
+          <w:b w:val="false"/>
+          <w:bCs w:val="false"/>
+          <w:sz w:val="24"/>
+          <w:szCs w:val="24"/>
+          <w:lang w:val="el-GR" w:eastAsia="zh-CN" w:bidi="hi-IN"/>
+        </w:rPr>
+      </w:pPr>
+      <w:r>
+        <w:rPr>
+          <w:b w:val="false"/>
+          <w:bCs w:val="false"/>
+          <w:sz w:val="24"/>
+          <w:szCs w:val="24"/>
+          <w:lang w:val="el-GR" w:eastAsia="zh-CN" w:bidi="hi-IN"/>
+        </w:rPr>
+        <w:tab/>
+        <w:t>Όπως παρατηρούμε από τα αποτελέσματα, ο χρόνος υπολογισμού για τα 2 τελευταία προγράμματα έχει αυξηθεί κατά πολύ σε σχέση με το δοθέν πρόγραμμα, ωστόσο, το απόλυτο και σχετικό σφάλμα είναι μεγαλύτερο. Επίσης, τα σφάλματα αυτά δεν είναι πάντα σταθερά σε κάθε τρέξιμο το ίδιο κοντά στο επιθυμητό αποτέλεσμα.</w:t>
+      </w:r>
+    </w:p>
+    <w:p>
+      <w:pPr>
+        <w:pStyle w:val="Normal"/>
+        <w:bidi w:val="0"/>
+        <w:jc w:val="start"/>
+        <w:rPr>
           <w:b/>
           <w:bCs/>
           <w:sz w:val="28"/>
@@ -2184,10 +3757,10 @@
           <w:lang w:val="en-US" w:eastAsia="zh-CN" w:bidi="hi-IN"/>
         </w:rPr>
       </w:pPr>
-      <w:bookmarkStart w:id="9" w:name="__RefHeading___Toc403_996003983"/>
-      <w:bookmarkStart w:id="10" w:name="1%2519Ερώτημα_3%253A_Συγχρονισμός_Διεργα"/>
-      <w:bookmarkEnd w:id="9"/>
-      <w:bookmarkEnd w:id="10"/>
+      <w:bookmarkStart w:id="18" w:name="__RefHeading___Toc403_996003983"/>
+      <w:bookmarkStart w:id="19" w:name="1%25252519Ερώτημα_3%2525253A_Συγχρονισμό"/>
+      <w:bookmarkEnd w:id="18"/>
+      <w:bookmarkEnd w:id="19"/>
       <w:r>
         <w:rPr>
           <w:rFonts w:eastAsia="Noto Sans CJK SC" w:cs="Lohit Marathi"/>
@@ -2215,8 +3788,10 @@
           <w:color w:val="auto"/>
           <w:lang w:val="en-US" w:eastAsia="zh-CN" w:bidi="hi-IN"/>
         </w:rPr>
-        <w:instrText xml:space="preserve"> TC "Ερώτημα 3: Συγχρονισμός Διεργασιών" \l 2 </w:instrText>
-      </w:r>
+        <w:instrText xml:space="preserve"> TC "Ερώτημα 3: Συγχρονισμός Διεργασιών" \l 4 </w:instrText>
+      </w:r>
+      <w:bookmarkStart w:id="20" w:name="1%19Ερώτημα_3%3A_Συγχρονισμός_Διεργασιών"/>
+      <w:bookmarkEnd w:id="20"/>
       <w:r>
         <w:rPr>
           <w:sz w:val="28"/>
@@ -2230,6 +3805,10 @@
         </w:rPr>
         <w:fldChar w:fldCharType="separate"/>
       </w:r>
+      <w:bookmarkStart w:id="21" w:name="1%252519Ερώτημα_3%25253A_Συγχρονισμός_Δι"/>
+      <w:bookmarkStart w:id="22" w:name="1%2519Ερώτημα_3%253A_Συγχρονισμός_Διεργα"/>
+      <w:bookmarkEnd w:id="21"/>
+      <w:bookmarkEnd w:id="22"/>
       <w:r>
         <w:rPr>
           <w:rFonts w:eastAsia="Noto Sans CJK SC" w:cs="Lohit Marathi"/>
@@ -2317,10 +3896,10 @@
           <w:lang w:val="en-US" w:eastAsia="zh-CN" w:bidi="hi-IN"/>
         </w:rPr>
       </w:pPr>
-      <w:bookmarkStart w:id="11" w:name="__RefHeading___Toc405_996003983"/>
-      <w:bookmarkStart w:id="12" w:name="1%2519Ερώτημα_4%253A_Χρονοπρογραμματισμό"/>
-      <w:bookmarkEnd w:id="11"/>
-      <w:bookmarkEnd w:id="12"/>
+      <w:bookmarkStart w:id="23" w:name="__RefHeading___Toc405_996003983"/>
+      <w:bookmarkStart w:id="24" w:name="1%25252519Ερώτημα_4%2525253A_Χρονοπρογρα"/>
+      <w:bookmarkEnd w:id="23"/>
+      <w:bookmarkEnd w:id="24"/>
       <w:r>
         <w:rPr>
           <w:rFonts w:eastAsia="Noto Sans CJK SC" w:cs="Lohit Marathi"/>
@@ -2348,8 +3927,10 @@
           <w:color w:val="auto"/>
           <w:lang w:val="en-US" w:eastAsia="zh-CN" w:bidi="hi-IN"/>
         </w:rPr>
-        <w:instrText xml:space="preserve"> TC "Ερώτημα 4: Χρονοπρογραμματισμός Διεργασιών" \l 2 </w:instrText>
-      </w:r>
+        <w:instrText xml:space="preserve"> TC "Ερώτημα 4: Χρονοπρογραμματισμός Διεργασιών" \l 4 </w:instrText>
+      </w:r>
+      <w:bookmarkStart w:id="25" w:name="1%19Ερώτημα_4%3A_Χρονοπρογραμματισμός_Δι"/>
+      <w:bookmarkEnd w:id="25"/>
       <w:r>
         <w:rPr>
           <w:sz w:val="28"/>
@@ -2363,6 +3944,10 @@
         </w:rPr>
         <w:fldChar w:fldCharType="separate"/>
       </w:r>
+      <w:bookmarkStart w:id="26" w:name="1%252519Ερώτημα_4%25253A_Χρονοπρογραμματ"/>
+      <w:bookmarkStart w:id="27" w:name="1%2519Ερώτημα_4%253A_Χρονοπρογραμματισμό"/>
+      <w:bookmarkEnd w:id="26"/>
+      <w:bookmarkEnd w:id="27"/>
       <w:r>
         <w:rPr>
           <w:rFonts w:eastAsia="Noto Sans CJK SC" w:cs="Lohit Marathi"/>
@@ -2439,9 +4024,10 @@
       </w:r>
     </w:p>
     <w:sectPr>
+      <w:footerReference w:type="default" r:id="rId10"/>
       <w:type w:val="nextPage"/>
       <w:pgSz w:w="12240" w:h="15840"/>
-      <w:pgMar w:left="1134" w:right="1134" w:gutter="0" w:header="0" w:top="1134" w:footer="0" w:bottom="1134"/>
+      <w:pgMar w:left="1134" w:right="1134" w:gutter="0" w:header="0" w:top="1134" w:footer="1134" w:bottom="1693"/>
       <w:pgNumType w:fmt="decimal"/>
       <w:formProt w:val="false"/>
       <w:textDirection w:val="lrTb"/>
@@ -2449,6 +4035,37 @@
     </w:sectPr>
   </w:body>
 </w:document>
+</file>
+
+<file path=word/footer1.xml><?xml version="1.0" encoding="utf-8"?>
+<w:ftr xmlns:o="urn:schemas-microsoft-com:office:office" xmlns:r="http://schemas.openxmlformats.org/officeDocument/2006/relationships" xmlns:v="urn:schemas-microsoft-com:vml" xmlns:w="http://schemas.openxmlformats.org/wordprocessingml/2006/main" xmlns:w10="urn:schemas-microsoft-com:office:word" xmlns:wp="http://schemas.openxmlformats.org/drawingml/2006/wordprocessingDrawing" xmlns:wps="http://schemas.microsoft.com/office/word/2010/wordprocessingShape" xmlns:wpg="http://schemas.microsoft.com/office/word/2010/wordprocessingGroup" xmlns:mc="http://schemas.openxmlformats.org/markup-compatibility/2006" xmlns:wp14="http://schemas.microsoft.com/office/word/2010/wordprocessingDrawing" xmlns:w14="http://schemas.microsoft.com/office/word/2010/wordml" xmlns:w15="http://schemas.microsoft.com/office/word/2012/wordml" mc:Ignorable="w14 wp14 w15">
+  <w:p>
+    <w:pPr>
+      <w:pStyle w:val="Footer"/>
+      <w:rPr/>
+    </w:pPr>
+    <w:r>
+      <w:rPr/>
+      <w:fldChar w:fldCharType="begin"/>
+    </w:r>
+    <w:r>
+      <w:rPr/>
+      <w:instrText xml:space="preserve"> PAGE </w:instrText>
+    </w:r>
+    <w:r>
+      <w:rPr/>
+      <w:fldChar w:fldCharType="separate"/>
+    </w:r>
+    <w:r>
+      <w:rPr/>
+      <w:t>4</w:t>
+    </w:r>
+    <w:r>
+      <w:rPr/>
+      <w:fldChar w:fldCharType="end"/>
+    </w:r>
+  </w:p>
+</w:ftr>
 </file>
 
 <file path=word/numbering.xml><?xml version="1.0" encoding="utf-8"?>
@@ -3454,6 +5071,7 @@
     </w:pPr>
     <w:rPr>
       <w:rFonts w:ascii="Times New Roman" w:hAnsi="Times New Roman" w:cs="Lohit Marathi"/>
+      <w:sz w:val="28"/>
     </w:rPr>
   </w:style>
   <w:style w:type="paragraph" w:styleId="HeaderandFooter">
@@ -3514,8 +5132,9 @@
       <w:rFonts w:ascii="Times New Roman" w:hAnsi="Times New Roman"/>
       <w:b/>
       <w:bCs/>
-      <w:sz w:val="28"/>
+      <w:sz w:val="32"/>
       <w:szCs w:val="32"/>
+      <w:lang w:val="el-GR"/>
     </w:rPr>
   </w:style>
   <w:style w:type="paragraph" w:styleId="TOC1">
@@ -3529,8 +5148,6 @@
       <w:ind w:hanging="0" w:start="0"/>
     </w:pPr>
     <w:rPr>
-      <w:b w:val="false"/>
-      <w:sz w:val="24"/>
       <w:lang w:val="el-GR"/>
     </w:rPr>
   </w:style>
@@ -3601,6 +5218,25 @@
         <w:tab w:val="right" w:pos="9689" w:leader="dot"/>
       </w:tabs>
       <w:ind w:hanging="0" w:start="283"/>
+    </w:pPr>
+    <w:rPr/>
+  </w:style>
+  <w:style w:type="paragraph" w:styleId="FrameContents">
+    <w:name w:val="Frame Contents"/>
+    <w:basedOn w:val="Normal"/>
+    <w:qFormat/>
+    <w:pPr/>
+    <w:rPr/>
+  </w:style>
+  <w:style w:type="paragraph" w:styleId="TOC4">
+    <w:name w:val="TOC 4"/>
+    <w:basedOn w:val="Index"/>
+    <w:pPr>
+      <w:tabs>
+        <w:tab w:val="clear" w:pos="643"/>
+        <w:tab w:val="right" w:pos="9122" w:leader="dot"/>
+      </w:tabs>
+      <w:ind w:hanging="0" w:start="850"/>
     </w:pPr>
     <w:rPr/>
   </w:style>

</xml_diff>

<commit_message>
added a second sem_post(helper)
</commit_message>
<xml_diff>
--- a/project1/documentation/documentation.docx
+++ b/project1/documentation/documentation.docx
@@ -2331,7 +2331,7 @@
         </w:rPr>
       </w:pPr>
       <w:bookmarkStart w:id="0" w:name="__RefHeading___Toc587_2627806545"/>
-      <w:bookmarkStart w:id="1" w:name="1%25252525252525252525252519Εισαγωγή%252"/>
+      <w:bookmarkStart w:id="1" w:name="1%252525252525252525252525252519Εισαγωγή"/>
       <w:bookmarkStart w:id="2" w:name="1%2525252525252525252525252519Εισαγωγή%2"/>
       <w:bookmarkEnd w:id="0"/>
       <w:bookmarkEnd w:id="1"/>
@@ -2351,8 +2351,8 @@
         <w:rPr/>
         <w:fldChar w:fldCharType="separate"/>
       </w:r>
-      <w:bookmarkStart w:id="3" w:name="1%252525252525252519Εισαγωγή%25252525252"/>
-      <w:bookmarkStart w:id="4" w:name="1%2525252525252525252519Εισαγωγή%2525252"/>
+      <w:bookmarkStart w:id="3" w:name="1%2525252525252525252519Εισαγωγή%2525252"/>
+      <w:bookmarkStart w:id="4" w:name="1%25252525252525252525252519Εισαγωγή%252"/>
       <w:bookmarkStart w:id="5" w:name="1%252525252525252525252519Εισαγωγή%25252"/>
       <w:bookmarkStart w:id="6" w:name="1%25252525252525252519Εισαγωγή%252525252"/>
       <w:bookmarkEnd w:id="3"/>
@@ -2436,7 +2436,7 @@
       </w:pPr>
       <w:bookmarkStart w:id="7" w:name="__RefHeading___Toc399_996003983"/>
       <w:bookmarkStart w:id="8" w:name="1%2525252525252525252525252519Ερώτημα_1%"/>
-      <w:bookmarkStart w:id="9" w:name="1%25252525252525252525252519Ερώτημα_1%25"/>
+      <w:bookmarkStart w:id="9" w:name="1%252525252525252525252525252519Ερώτημα_"/>
       <w:bookmarkEnd w:id="7"/>
       <w:bookmarkEnd w:id="8"/>
       <w:bookmarkEnd w:id="9"/>
@@ -2470,10 +2470,10 @@
         </w:rPr>
         <w:fldChar w:fldCharType="separate"/>
       </w:r>
-      <w:bookmarkStart w:id="10" w:name="1%252525252525252525252519Ερώτημα_1%2525"/>
-      <w:bookmarkStart w:id="11" w:name="1%2525252525252525252519Ερώτημα_1%252525"/>
-      <w:bookmarkStart w:id="12" w:name="1%252525252525252519Ερώτημα_1%2525252525"/>
-      <w:bookmarkStart w:id="13" w:name="1%25252525252525252519Ερώτημα_1%25252525"/>
+      <w:bookmarkStart w:id="10" w:name="1%2525252525252525252519Ερώτημα_1%252525"/>
+      <w:bookmarkStart w:id="11" w:name="1%25252525252525252519Ερώτημα_1%25252525"/>
+      <w:bookmarkStart w:id="12" w:name="1%252525252525252525252519Ερώτημα_1%2525"/>
+      <w:bookmarkStart w:id="13" w:name="1%25252525252525252525252519Ερώτημα_1%25"/>
       <w:bookmarkEnd w:id="10"/>
       <w:bookmarkEnd w:id="11"/>
       <w:bookmarkEnd w:id="12"/>
@@ -2905,7 +2905,7 @@
       </w:pPr>
       <w:bookmarkStart w:id="14" w:name="__RefHeading___Toc401_996003983"/>
       <w:bookmarkStart w:id="15" w:name="1%2525252525252525252525252519Ερώτημα_2%"/>
-      <w:bookmarkStart w:id="16" w:name="1%25252525252525252525252519Ερώτημα_2%25"/>
+      <w:bookmarkStart w:id="16" w:name="1%252525252525252525252525252519Ερώτημα1"/>
       <w:bookmarkEnd w:id="14"/>
       <w:bookmarkEnd w:id="15"/>
       <w:bookmarkEnd w:id="16"/>
@@ -2924,10 +2924,10 @@
         <w:rPr/>
         <w:fldChar w:fldCharType="separate"/>
       </w:r>
-      <w:bookmarkStart w:id="17" w:name="1%25252525252525252519Ερώτημα_2%25252525"/>
-      <w:bookmarkStart w:id="18" w:name="1%2525252525252525252519Ερώτημα_2%252525"/>
-      <w:bookmarkStart w:id="19" w:name="1%252525252525252519Ερώτημα_2%2525252525"/>
-      <w:bookmarkStart w:id="20" w:name="1%252525252525252525252519Ερώτημα_2%2525"/>
+      <w:bookmarkStart w:id="17" w:name="1%25252525252525252525252519Ερώτημα_2%25"/>
+      <w:bookmarkStart w:id="18" w:name="1%25252525252525252519Ερώτημα_2%25252525"/>
+      <w:bookmarkStart w:id="19" w:name="1%252525252525252525252519Ερώτημα_2%2525"/>
+      <w:bookmarkStart w:id="20" w:name="1%2525252525252525252519Ερώτημα_2%252525"/>
       <w:bookmarkEnd w:id="17"/>
       <w:bookmarkEnd w:id="18"/>
       <w:bookmarkEnd w:id="19"/>
@@ -3776,7 +3776,7 @@
         </w:rPr>
       </w:pPr>
       <w:bookmarkStart w:id="21" w:name="__RefHeading___Toc403_996003983"/>
-      <w:bookmarkStart w:id="22" w:name="1%25252525252525252525252519Ερώτημα_3%25"/>
+      <w:bookmarkStart w:id="22" w:name="1%2525252525252525252525252519Ερώτημα_3%"/>
       <w:bookmarkEnd w:id="21"/>
       <w:bookmarkEnd w:id="22"/>
       <w:r>
@@ -3794,8 +3794,8 @@
         <w:rPr/>
         <w:fldChar w:fldCharType="separate"/>
       </w:r>
-      <w:bookmarkStart w:id="23" w:name="1%252525252525252519Ερώτημα_3%2525252525"/>
-      <w:bookmarkStart w:id="24" w:name="1%2525252525252525252519Ερώτημα_3%252525"/>
+      <w:bookmarkStart w:id="23" w:name="1%2525252525252525252519Ερώτημα_3%252525"/>
+      <w:bookmarkStart w:id="24" w:name="1%25252525252525252525252519Ερώτημα_3%25"/>
       <w:bookmarkStart w:id="25" w:name="1%252525252525252525252519Ερώτημα_3%2525"/>
       <w:bookmarkStart w:id="26" w:name="1%25252525252525252519Ερώτημα_3%25252525"/>
       <w:bookmarkEnd w:id="23"/>
@@ -5041,6 +5041,29 @@
       <w:pPr>
         <w:pStyle w:val="Normal"/>
         <w:rPr>
+          <w:b w:val="false"/>
+          <w:bCs w:val="false"/>
+        </w:rPr>
+      </w:pPr>
+      <w:r>
+        <w:rPr>
+          <w:b w:val="false"/>
+          <w:bCs w:val="false"/>
+        </w:rPr>
+        <w:t xml:space="preserve">    </w:t>
+      </w:r>
+      <w:r>
+        <w:rPr>
+          <w:b w:val="false"/>
+          <w:bCs w:val="false"/>
+        </w:rPr>
+        <w:t>sem_post(helper);</w:t>
+      </w:r>
+    </w:p>
+    <w:p>
+      <w:pPr>
+        <w:pStyle w:val="Normal"/>
+        <w:rPr>
           <w:rFonts w:ascii="Times New Roman" w:hAnsi="Times New Roman" w:eastAsia="Noto Sans CJK SC" w:cs="Lohit Marathi"/>
           <w:b/>
           <w:bCs/>
@@ -5780,8 +5803,8 @@
         <w:rPr/>
         <w:fldChar w:fldCharType="separate"/>
       </w:r>
-      <w:bookmarkStart w:id="28" w:name="1%252525252525252519Ερώτημα_4%2525252525"/>
-      <w:bookmarkStart w:id="29" w:name="1%2525252525252525252519Ερώτημα_4%252525"/>
+      <w:bookmarkStart w:id="28" w:name="1%2525252525252525252519Ερώτημα_4%252525"/>
+      <w:bookmarkStart w:id="29" w:name="1%25252525252525252525252519Ερώτημα_4%25"/>
       <w:bookmarkStart w:id="30" w:name="1%252525252525252525252519Ερώτημα_4%2525"/>
       <w:bookmarkStart w:id="31" w:name="1%25252525252525252519Ερώτημα_4%25252525"/>
       <w:bookmarkEnd w:id="28"/>
@@ -6487,7 +6510,7 @@
             <v:imagedata r:id="rId16" o:title=""/>
             <w10:wrap type="square"/>
           </v:shape>
-          <o:OLEObject Type="Embed" ProgID="Excel.Sheet.12" ShapeID="ole_rId15" DrawAspect="Content" ObjectID="_1198386864" r:id="rId15"/>
+          <o:OLEObject Type="Embed" ProgID="Excel.Sheet.12" ShapeID="ole_rId15" DrawAspect="Content" ObjectID="_487169046" r:id="rId15"/>
         </w:object>
       </w:r>
     </w:p>
@@ -8465,7 +8488,7 @@
     <w:pPr>
       <w:widowControl/>
       <w:suppressAutoHyphens w:val="true"/>
-      <w:overflowPunct w:val="true"/>
+      <w:overflowPunct w:val="false"/>
       <w:bidi w:val="0"/>
       <w:spacing w:before="0" w:after="0"/>
       <w:jc w:val="start"/>

</xml_diff>